<commit_message>
sg - translated en-gb context 3
</commit_message>
<xml_diff>
--- a/documents/botf_context1_english.docx
+++ b/documents/botf_context1_english.docx
@@ -7208,7 +7208,7 @@
           <w:sz w:val="19"/>
           <w:szCs w:val="19"/>
         </w:rPr>
-        <w:t xml:space="preserve"> and its principal constituent, Ibogaine, was soon commercialised</w:t>
+        <w:t xml:space="preserve"> and its principal constituent Ibogaine was soon commercialised</w:t>
       </w:r>
       <w:r>
         <w:rPr>
@@ -7860,7 +7860,25 @@
           <w:sz w:val="19"/>
           <w:szCs w:val="19"/>
         </w:rPr>
-        <w:t xml:space="preserve">lead him to file multiple patents with regards to </w:t>
+        <w:t xml:space="preserve">lead him to file multiple patents </w:t>
+      </w:r>
+      <w:r>
+        <w:rPr>
+          <w:rFonts w:ascii="Consolas" w:hAnsi="Consolas" w:cs="Consolas"/>
+          <w:color w:val="000000"/>
+          <w:sz w:val="19"/>
+          <w:szCs w:val="19"/>
+        </w:rPr>
+        <w:t>on</w:t>
+      </w:r>
+      <w:r>
+        <w:rPr>
+          <w:rFonts w:ascii="Consolas" w:hAnsi="Consolas" w:cs="Consolas"/>
+          <w:color w:val="000000"/>
+          <w:sz w:val="19"/>
+          <w:szCs w:val="19"/>
+        </w:rPr>
+        <w:t xml:space="preserve"> </w:t>
       </w:r>
       <w:r>
         <w:rPr>
@@ -8385,16 +8403,90 @@
           <w:sz w:val="19"/>
           <w:szCs w:val="19"/>
         </w:rPr>
-        <w:t>declared Iboga a “National Cultural Heritage”</w:t>
-      </w:r>
-      <w:r>
-        <w:rPr>
-          <w:rFonts w:ascii="Consolas" w:hAnsi="Consolas" w:cs="Consolas"/>
-          <w:color w:val="000000"/>
-          <w:sz w:val="19"/>
-          <w:szCs w:val="19"/>
-        </w:rPr>
-        <w:t xml:space="preserve"> and “Strategic reserve” in July of </w:t>
+        <w:t>declared Iboga a “</w:t>
+      </w:r>
+      <w:r>
+        <w:rPr>
+          <w:rFonts w:ascii="Consolas" w:hAnsi="Consolas" w:cs="Consolas"/>
+          <w:color w:val="000000"/>
+          <w:sz w:val="19"/>
+          <w:szCs w:val="19"/>
+        </w:rPr>
+        <w:t>n</w:t>
+      </w:r>
+      <w:r>
+        <w:rPr>
+          <w:rFonts w:ascii="Consolas" w:hAnsi="Consolas" w:cs="Consolas"/>
+          <w:color w:val="000000"/>
+          <w:sz w:val="19"/>
+          <w:szCs w:val="19"/>
+        </w:rPr>
+        <w:t xml:space="preserve">ational </w:t>
+      </w:r>
+      <w:r>
+        <w:rPr>
+          <w:rFonts w:ascii="Consolas" w:hAnsi="Consolas" w:cs="Consolas"/>
+          <w:color w:val="000000"/>
+          <w:sz w:val="19"/>
+          <w:szCs w:val="19"/>
+        </w:rPr>
+        <w:t>c</w:t>
+      </w:r>
+      <w:r>
+        <w:rPr>
+          <w:rFonts w:ascii="Consolas" w:hAnsi="Consolas" w:cs="Consolas"/>
+          <w:color w:val="000000"/>
+          <w:sz w:val="19"/>
+          <w:szCs w:val="19"/>
+        </w:rPr>
+        <w:t xml:space="preserve">ultural </w:t>
+      </w:r>
+      <w:r>
+        <w:rPr>
+          <w:rFonts w:ascii="Consolas" w:hAnsi="Consolas" w:cs="Consolas"/>
+          <w:color w:val="000000"/>
+          <w:sz w:val="19"/>
+          <w:szCs w:val="19"/>
+        </w:rPr>
+        <w:t>h</w:t>
+      </w:r>
+      <w:r>
+        <w:rPr>
+          <w:rFonts w:ascii="Consolas" w:hAnsi="Consolas" w:cs="Consolas"/>
+          <w:color w:val="000000"/>
+          <w:sz w:val="19"/>
+          <w:szCs w:val="19"/>
+        </w:rPr>
+        <w:t>eritage”</w:t>
+      </w:r>
+      <w:r>
+        <w:rPr>
+          <w:rFonts w:ascii="Consolas" w:hAnsi="Consolas" w:cs="Consolas"/>
+          <w:color w:val="000000"/>
+          <w:sz w:val="19"/>
+          <w:szCs w:val="19"/>
+        </w:rPr>
+        <w:t xml:space="preserve"> and “</w:t>
+      </w:r>
+      <w:r>
+        <w:rPr>
+          <w:rFonts w:ascii="Consolas" w:hAnsi="Consolas" w:cs="Consolas"/>
+          <w:color w:val="000000"/>
+          <w:sz w:val="19"/>
+          <w:szCs w:val="19"/>
+        </w:rPr>
+        <w:t>s</w:t>
+      </w:r>
+      <w:bookmarkStart w:id="2" w:name="_GoBack"/>
+      <w:bookmarkEnd w:id="2"/>
+      <w:r>
+        <w:rPr>
+          <w:rFonts w:ascii="Consolas" w:hAnsi="Consolas" w:cs="Consolas"/>
+          <w:color w:val="000000"/>
+          <w:sz w:val="19"/>
+          <w:szCs w:val="19"/>
+        </w:rPr>
+        <w:t xml:space="preserve">trategic reserve” in July of </w:t>
       </w:r>
       <w:r>
         <w:rPr>
@@ -8802,122 +8894,50 @@
       <w:r>
         <w:rPr>
           <w:rFonts w:ascii="Consolas" w:hAnsi="Consolas" w:cs="Consolas"/>
-          <w:color w:val="0000FF"/>
-          <w:sz w:val="19"/>
-          <w:szCs w:val="19"/>
-        </w:rPr>
-        <w:t xml:space="preserve"> of the profits </w:t>
-      </w:r>
-      <w:bookmarkStart w:id="2" w:name="_GoBack"/>
-      <w:bookmarkEnd w:id="2"/>
-      <w:r>
-        <w:rPr>
-          <w:rFonts w:ascii="Consolas" w:hAnsi="Consolas" w:cs="Consolas"/>
-          <w:color w:val="000000"/>
-          <w:sz w:val="19"/>
-          <w:szCs w:val="19"/>
-        </w:rPr>
-        <w:t xml:space="preserve"> des </w:t>
-      </w:r>
-      <w:proofErr w:type="spellStart"/>
-      <w:r>
-        <w:rPr>
-          <w:rFonts w:ascii="Consolas" w:hAnsi="Consolas" w:cs="Consolas"/>
-          <w:color w:val="000000"/>
-          <w:sz w:val="19"/>
-          <w:szCs w:val="19"/>
-        </w:rPr>
-        <w:t>avantages</w:t>
-      </w:r>
-      <w:proofErr w:type="spellEnd"/>
-      <w:r>
-        <w:rPr>
-          <w:rFonts w:ascii="Consolas" w:hAnsi="Consolas" w:cs="Consolas"/>
-          <w:color w:val="000000"/>
+          <w:sz w:val="19"/>
+          <w:szCs w:val="19"/>
+        </w:rPr>
+        <w:t xml:space="preserve"> of the </w:t>
+      </w:r>
+      <w:r>
+        <w:rPr>
+          <w:rFonts w:ascii="Consolas" w:hAnsi="Consolas" w:cs="Consolas"/>
+          <w:sz w:val="19"/>
+          <w:szCs w:val="19"/>
+        </w:rPr>
+        <w:t>benefits</w:t>
+      </w:r>
+      <w:r>
+        <w:rPr>
+          <w:rFonts w:ascii="Consolas" w:hAnsi="Consolas" w:cs="Consolas"/>
           <w:sz w:val="19"/>
           <w:szCs w:val="19"/>
         </w:rPr>
         <w:t xml:space="preserve"> </w:t>
       </w:r>
-      <w:proofErr w:type="spellStart"/>
-      <w:r>
-        <w:rPr>
-          <w:rFonts w:ascii="Consolas" w:hAnsi="Consolas" w:cs="Consolas"/>
-          <w:color w:val="000000"/>
-          <w:sz w:val="19"/>
-          <w:szCs w:val="19"/>
-        </w:rPr>
-        <w:t>découlant</w:t>
-      </w:r>
-      <w:proofErr w:type="spellEnd"/>
-      <w:r>
-        <w:rPr>
-          <w:rFonts w:ascii="Consolas" w:hAnsi="Consolas" w:cs="Consolas"/>
-          <w:color w:val="000000"/>
-          <w:sz w:val="19"/>
-          <w:szCs w:val="19"/>
-        </w:rPr>
-        <w:t xml:space="preserve"> de </w:t>
-      </w:r>
-      <w:proofErr w:type="spellStart"/>
-      <w:r>
-        <w:rPr>
-          <w:rFonts w:ascii="Consolas" w:hAnsi="Consolas" w:cs="Consolas"/>
-          <w:color w:val="000000"/>
-          <w:sz w:val="19"/>
-          <w:szCs w:val="19"/>
-        </w:rPr>
-        <w:t>leur</w:t>
-      </w:r>
-      <w:proofErr w:type="spellEnd"/>
-      <w:r>
-        <w:rPr>
-          <w:rFonts w:ascii="Consolas" w:hAnsi="Consolas" w:cs="Consolas"/>
-          <w:color w:val="000000"/>
-          <w:sz w:val="19"/>
-          <w:szCs w:val="19"/>
-        </w:rPr>
-        <w:t xml:space="preserve"> utilisation relative à la Convention sur la </w:t>
-      </w:r>
-      <w:proofErr w:type="spellStart"/>
-      <w:r>
-        <w:rPr>
-          <w:rFonts w:ascii="Consolas" w:hAnsi="Consolas" w:cs="Consolas"/>
-          <w:color w:val="000000"/>
-          <w:sz w:val="19"/>
-          <w:szCs w:val="19"/>
-        </w:rPr>
-        <w:t>diversité</w:t>
-      </w:r>
-      <w:proofErr w:type="spellEnd"/>
-      <w:r>
-        <w:rPr>
-          <w:rFonts w:ascii="Consolas" w:hAnsi="Consolas" w:cs="Consolas"/>
-          <w:color w:val="000000"/>
-          <w:sz w:val="19"/>
-          <w:szCs w:val="19"/>
-        </w:rPr>
-        <w:t xml:space="preserve"> </w:t>
-      </w:r>
-      <w:proofErr w:type="spellStart"/>
-      <w:r>
-        <w:rPr>
-          <w:rFonts w:ascii="Consolas" w:hAnsi="Consolas" w:cs="Consolas"/>
-          <w:color w:val="000000"/>
-          <w:sz w:val="19"/>
-          <w:szCs w:val="19"/>
-        </w:rPr>
-        <w:t>biologique</w:t>
-      </w:r>
-      <w:proofErr w:type="spellEnd"/>
-      <w:r>
-        <w:rPr>
-          <w:rFonts w:ascii="Consolas" w:hAnsi="Consolas" w:cs="Consolas"/>
-          <w:color w:val="000000"/>
-          <w:sz w:val="19"/>
-          <w:szCs w:val="19"/>
-        </w:rPr>
-        <w:t>.</w:t>
+      <w:r>
+        <w:rPr>
+          <w:rFonts w:ascii="Consolas" w:hAnsi="Consolas" w:cs="Consolas"/>
+          <w:sz w:val="19"/>
+          <w:szCs w:val="19"/>
+        </w:rPr>
+        <w:t>derived from their use</w:t>
+      </w:r>
+      <w:r>
+        <w:rPr>
+          <w:rFonts w:ascii="Consolas" w:hAnsi="Consolas" w:cs="Consolas"/>
+          <w:sz w:val="19"/>
+          <w:szCs w:val="19"/>
+        </w:rPr>
+        <w:t xml:space="preserve"> according to the Convention</w:t>
+      </w:r>
+      <w:r>
+        <w:rPr>
+          <w:rFonts w:ascii="Consolas" w:hAnsi="Consolas" w:cs="Consolas"/>
+          <w:sz w:val="19"/>
+          <w:szCs w:val="19"/>
+        </w:rPr>
+        <w:t xml:space="preserve"> on Biological Diversity.</w:t>
       </w:r>
     </w:p>
     <w:p>
@@ -9023,7 +9043,6 @@
           <w:color w:val="000000"/>
           <w:sz w:val="19"/>
           <w:szCs w:val="19"/>
-          <w:lang w:val="fr-FR"/>
         </w:rPr>
       </w:pPr>
       <w:r>
@@ -9032,199 +9051,316 @@
           <w:color w:val="000000"/>
           <w:sz w:val="19"/>
           <w:szCs w:val="19"/>
-          <w:lang w:val="fr-FR"/>
-        </w:rPr>
-        <w:t xml:space="preserve">    Malgré ces engagements, il existe dans le monde à ce jour </w:t>
-      </w:r>
-      <w:r>
-        <w:rPr>
-          <w:rFonts w:ascii="Consolas" w:hAnsi="Consolas" w:cs="Consolas"/>
-          <w:color w:val="0000FF"/>
-          <w:sz w:val="19"/>
-          <w:szCs w:val="19"/>
-          <w:lang w:val="fr-FR"/>
+        </w:rPr>
+        <w:t xml:space="preserve">    </w:t>
+      </w:r>
+      <w:r>
+        <w:rPr>
+          <w:rFonts w:ascii="Consolas" w:hAnsi="Consolas" w:cs="Consolas"/>
+          <w:color w:val="000000"/>
+          <w:sz w:val="19"/>
+          <w:szCs w:val="19"/>
+        </w:rPr>
+        <w:t xml:space="preserve">Despite these commitments, </w:t>
+      </w:r>
+      <w:r>
+        <w:rPr>
+          <w:rFonts w:ascii="Consolas" w:hAnsi="Consolas" w:cs="Consolas"/>
+          <w:color w:val="000000"/>
+          <w:sz w:val="19"/>
+          <w:szCs w:val="19"/>
+        </w:rPr>
+        <w:t xml:space="preserve">there are, at this time, </w:t>
+      </w:r>
+      <w:r>
+        <w:rPr>
+          <w:rFonts w:ascii="Consolas" w:hAnsi="Consolas" w:cs="Consolas"/>
+          <w:color w:val="0000FF"/>
+          <w:sz w:val="19"/>
+          <w:szCs w:val="19"/>
         </w:rPr>
         <w:t>&lt;</w:t>
       </w:r>
+      <w:r>
+        <w:rPr>
+          <w:rFonts w:ascii="Consolas" w:hAnsi="Consolas" w:cs="Consolas"/>
+          <w:color w:val="800000"/>
+          <w:sz w:val="19"/>
+          <w:szCs w:val="19"/>
+        </w:rPr>
+        <w:t>strong</w:t>
+      </w:r>
+      <w:r>
+        <w:rPr>
+          <w:rFonts w:ascii="Consolas" w:hAnsi="Consolas" w:cs="Consolas"/>
+          <w:color w:val="0000FF"/>
+          <w:sz w:val="19"/>
+          <w:szCs w:val="19"/>
+        </w:rPr>
+        <w:t>&gt;</w:t>
+      </w:r>
+      <w:r>
+        <w:rPr>
+          <w:rFonts w:ascii="Consolas" w:hAnsi="Consolas" w:cs="Consolas"/>
+          <w:color w:val="0000FF"/>
+          <w:sz w:val="19"/>
+          <w:szCs w:val="19"/>
+        </w:rPr>
+        <w:t xml:space="preserve">more than </w:t>
+      </w:r>
+      <w:r>
+        <w:rPr>
+          <w:rFonts w:ascii="Consolas" w:hAnsi="Consolas" w:cs="Consolas"/>
+          <w:color w:val="000000"/>
+          <w:sz w:val="19"/>
+          <w:szCs w:val="19"/>
+        </w:rPr>
+        <w:t>200</w:t>
+      </w:r>
+      <w:r>
+        <w:rPr>
+          <w:rFonts w:ascii="Consolas" w:hAnsi="Consolas" w:cs="Consolas"/>
+          <w:color w:val="000000"/>
+          <w:sz w:val="19"/>
+          <w:szCs w:val="19"/>
+        </w:rPr>
+        <w:t xml:space="preserve"> health centres</w:t>
+      </w:r>
+      <w:r>
+        <w:rPr>
+          <w:rFonts w:ascii="Consolas" w:hAnsi="Consolas" w:cs="Consolas"/>
+          <w:color w:val="0000FF"/>
+          <w:sz w:val="19"/>
+          <w:szCs w:val="19"/>
+        </w:rPr>
+        <w:t xml:space="preserve"> </w:t>
+      </w:r>
+      <w:r>
+        <w:rPr>
+          <w:rFonts w:ascii="Consolas" w:hAnsi="Consolas" w:cs="Consolas"/>
+          <w:color w:val="0000FF"/>
+          <w:sz w:val="19"/>
+          <w:szCs w:val="19"/>
+        </w:rPr>
+        <w:t>&lt;/</w:t>
+      </w:r>
+      <w:r>
+        <w:rPr>
+          <w:rFonts w:ascii="Consolas" w:hAnsi="Consolas" w:cs="Consolas"/>
+          <w:color w:val="800000"/>
+          <w:sz w:val="19"/>
+          <w:szCs w:val="19"/>
+        </w:rPr>
+        <w:t>strong</w:t>
+      </w:r>
+      <w:r>
+        <w:rPr>
+          <w:rFonts w:ascii="Consolas" w:hAnsi="Consolas" w:cs="Consolas"/>
+          <w:color w:val="0000FF"/>
+          <w:sz w:val="19"/>
+          <w:szCs w:val="19"/>
+        </w:rPr>
+        <w:t>&gt;</w:t>
+      </w:r>
+      <w:r>
+        <w:rPr>
+          <w:rFonts w:ascii="Consolas" w:hAnsi="Consolas" w:cs="Consolas"/>
+          <w:color w:val="000000"/>
+          <w:sz w:val="19"/>
+          <w:szCs w:val="19"/>
+        </w:rPr>
+        <w:t xml:space="preserve"> (</w:t>
+      </w:r>
+      <w:r>
+        <w:rPr>
+          <w:rFonts w:ascii="Consolas" w:hAnsi="Consolas" w:cs="Consolas"/>
+          <w:color w:val="000000"/>
+          <w:sz w:val="19"/>
+          <w:szCs w:val="19"/>
+        </w:rPr>
+        <w:t>official and informal</w:t>
+      </w:r>
+      <w:r>
+        <w:rPr>
+          <w:rFonts w:ascii="Consolas" w:hAnsi="Consolas" w:cs="Consolas"/>
+          <w:color w:val="000000"/>
+          <w:sz w:val="19"/>
+          <w:szCs w:val="19"/>
+        </w:rPr>
+        <w:t>)</w:t>
+      </w:r>
+      <w:r>
+        <w:rPr>
+          <w:rFonts w:ascii="Consolas" w:hAnsi="Consolas" w:cs="Consolas"/>
+          <w:color w:val="000000"/>
+          <w:sz w:val="19"/>
+          <w:szCs w:val="19"/>
+        </w:rPr>
+        <w:t xml:space="preserve"> using iboga(</w:t>
+      </w:r>
       <w:proofErr w:type="spellStart"/>
       <w:r>
         <w:rPr>
           <w:rFonts w:ascii="Consolas" w:hAnsi="Consolas" w:cs="Consolas"/>
+          <w:color w:val="000000"/>
+          <w:sz w:val="19"/>
+          <w:szCs w:val="19"/>
+        </w:rPr>
+        <w:t>ine</w:t>
+      </w:r>
+      <w:proofErr w:type="spellEnd"/>
+      <w:r>
+        <w:rPr>
+          <w:rFonts w:ascii="Consolas" w:hAnsi="Consolas" w:cs="Consolas"/>
+          <w:color w:val="000000"/>
+          <w:sz w:val="19"/>
+          <w:szCs w:val="19"/>
+        </w:rPr>
+        <w:t xml:space="preserve">) as well as </w:t>
+      </w:r>
+      <w:r>
+        <w:rPr>
+          <w:rFonts w:ascii="Consolas" w:hAnsi="Consolas" w:cs="Consolas"/>
+          <w:color w:val="0000FF"/>
+          <w:sz w:val="19"/>
+          <w:szCs w:val="19"/>
+        </w:rPr>
+        <w:t>&lt;</w:t>
+      </w:r>
+      <w:r>
+        <w:rPr>
+          <w:rFonts w:ascii="Consolas" w:hAnsi="Consolas" w:cs="Consolas"/>
           <w:color w:val="800000"/>
           <w:sz w:val="19"/>
           <w:szCs w:val="19"/>
-          <w:lang w:val="fr-FR"/>
         </w:rPr>
         <w:t>strong</w:t>
       </w:r>
-      <w:proofErr w:type="spellEnd"/>
-      <w:r>
-        <w:rPr>
-          <w:rFonts w:ascii="Consolas" w:hAnsi="Consolas" w:cs="Consolas"/>
-          <w:color w:val="0000FF"/>
-          <w:sz w:val="19"/>
-          <w:szCs w:val="19"/>
-          <w:lang w:val="fr-FR"/>
+      <w:r>
+        <w:rPr>
+          <w:rFonts w:ascii="Consolas" w:hAnsi="Consolas" w:cs="Consolas"/>
+          <w:color w:val="0000FF"/>
+          <w:sz w:val="19"/>
+          <w:szCs w:val="19"/>
         </w:rPr>
         <w:t>&gt;</w:t>
       </w:r>
       <w:r>
         <w:rPr>
           <w:rFonts w:ascii="Consolas" w:hAnsi="Consolas" w:cs="Consolas"/>
-          <w:color w:val="000000"/>
-          <w:sz w:val="19"/>
-          <w:szCs w:val="19"/>
-          <w:lang w:val="fr-FR"/>
-        </w:rPr>
-        <w:t>plus de 200 centres de soins</w:t>
-      </w:r>
-      <w:r>
-        <w:rPr>
-          <w:rFonts w:ascii="Consolas" w:hAnsi="Consolas" w:cs="Consolas"/>
-          <w:color w:val="0000FF"/>
-          <w:sz w:val="19"/>
-          <w:szCs w:val="19"/>
-          <w:lang w:val="fr-FR"/>
+          <w:color w:val="0000FF"/>
+          <w:sz w:val="19"/>
+          <w:szCs w:val="19"/>
+        </w:rPr>
+        <w:t>dozens of websites</w:t>
+      </w:r>
+      <w:r>
+        <w:rPr>
+          <w:rFonts w:ascii="Consolas" w:hAnsi="Consolas" w:cs="Consolas"/>
+          <w:color w:val="0000FF"/>
+          <w:sz w:val="19"/>
+          <w:szCs w:val="19"/>
         </w:rPr>
         <w:t>&lt;/</w:t>
       </w:r>
-      <w:proofErr w:type="spellStart"/>
       <w:r>
         <w:rPr>
           <w:rFonts w:ascii="Consolas" w:hAnsi="Consolas" w:cs="Consolas"/>
           <w:color w:val="800000"/>
           <w:sz w:val="19"/>
           <w:szCs w:val="19"/>
-          <w:lang w:val="fr-FR"/>
         </w:rPr>
         <w:t>strong</w:t>
       </w:r>
-      <w:proofErr w:type="spellEnd"/>
-      <w:r>
-        <w:rPr>
-          <w:rFonts w:ascii="Consolas" w:hAnsi="Consolas" w:cs="Consolas"/>
-          <w:color w:val="0000FF"/>
-          <w:sz w:val="19"/>
-          <w:szCs w:val="19"/>
-          <w:lang w:val="fr-FR"/>
+      <w:r>
+        <w:rPr>
+          <w:rFonts w:ascii="Consolas" w:hAnsi="Consolas" w:cs="Consolas"/>
+          <w:color w:val="0000FF"/>
+          <w:sz w:val="19"/>
+          <w:szCs w:val="19"/>
         </w:rPr>
         <w:t>&gt;</w:t>
       </w:r>
       <w:r>
         <w:rPr>
           <w:rFonts w:ascii="Consolas" w:hAnsi="Consolas" w:cs="Consolas"/>
-          <w:color w:val="000000"/>
-          <w:sz w:val="19"/>
-          <w:szCs w:val="19"/>
-          <w:lang w:val="fr-FR"/>
-        </w:rPr>
-        <w:t xml:space="preserve"> (officiels et informels) utilisant l'iboga(</w:t>
-      </w:r>
-      <w:proofErr w:type="spellStart"/>
-      <w:r>
-        <w:rPr>
-          <w:rFonts w:ascii="Consolas" w:hAnsi="Consolas" w:cs="Consolas"/>
-          <w:color w:val="000000"/>
-          <w:sz w:val="19"/>
-          <w:szCs w:val="19"/>
-          <w:lang w:val="fr-FR"/>
-        </w:rPr>
-        <w:t>ïne</w:t>
-      </w:r>
-      <w:proofErr w:type="spellEnd"/>
-      <w:r>
-        <w:rPr>
-          <w:rFonts w:ascii="Consolas" w:hAnsi="Consolas" w:cs="Consolas"/>
-          <w:color w:val="000000"/>
-          <w:sz w:val="19"/>
-          <w:szCs w:val="19"/>
-          <w:lang w:val="fr-FR"/>
-        </w:rPr>
-        <w:t xml:space="preserve">) ainsi que </w:t>
-      </w:r>
-      <w:r>
-        <w:rPr>
-          <w:rFonts w:ascii="Consolas" w:hAnsi="Consolas" w:cs="Consolas"/>
-          <w:color w:val="0000FF"/>
-          <w:sz w:val="19"/>
-          <w:szCs w:val="19"/>
-          <w:lang w:val="fr-FR"/>
-        </w:rPr>
-        <w:t>&lt;</w:t>
-      </w:r>
-      <w:proofErr w:type="spellStart"/>
-      <w:r>
-        <w:rPr>
-          <w:rFonts w:ascii="Consolas" w:hAnsi="Consolas" w:cs="Consolas"/>
-          <w:color w:val="800000"/>
-          <w:sz w:val="19"/>
-          <w:szCs w:val="19"/>
-          <w:lang w:val="fr-FR"/>
-        </w:rPr>
-        <w:t>strong</w:t>
-      </w:r>
-      <w:proofErr w:type="spellEnd"/>
-      <w:r>
-        <w:rPr>
-          <w:rFonts w:ascii="Consolas" w:hAnsi="Consolas" w:cs="Consolas"/>
-          <w:color w:val="0000FF"/>
-          <w:sz w:val="19"/>
-          <w:szCs w:val="19"/>
-          <w:lang w:val="fr-FR"/>
-        </w:rPr>
-        <w:t>&gt;</w:t>
-      </w:r>
-      <w:r>
-        <w:rPr>
-          <w:rFonts w:ascii="Consolas" w:hAnsi="Consolas" w:cs="Consolas"/>
-          <w:color w:val="000000"/>
-          <w:sz w:val="19"/>
-          <w:szCs w:val="19"/>
-          <w:lang w:val="fr-FR"/>
-        </w:rPr>
-        <w:t>plusieurs dizaines de sites internet</w:t>
-      </w:r>
-      <w:r>
-        <w:rPr>
-          <w:rFonts w:ascii="Consolas" w:hAnsi="Consolas" w:cs="Consolas"/>
-          <w:color w:val="0000FF"/>
-          <w:sz w:val="19"/>
-          <w:szCs w:val="19"/>
-          <w:lang w:val="fr-FR"/>
-        </w:rPr>
-        <w:t>&lt;/</w:t>
-      </w:r>
-      <w:proofErr w:type="spellStart"/>
-      <w:r>
-        <w:rPr>
-          <w:rFonts w:ascii="Consolas" w:hAnsi="Consolas" w:cs="Consolas"/>
-          <w:color w:val="800000"/>
-          <w:sz w:val="19"/>
-          <w:szCs w:val="19"/>
-          <w:lang w:val="fr-FR"/>
-        </w:rPr>
-        <w:t>strong</w:t>
-      </w:r>
-      <w:proofErr w:type="spellEnd"/>
-      <w:r>
-        <w:rPr>
-          <w:rFonts w:ascii="Consolas" w:hAnsi="Consolas" w:cs="Consolas"/>
-          <w:color w:val="0000FF"/>
-          <w:sz w:val="19"/>
-          <w:szCs w:val="19"/>
-          <w:lang w:val="fr-FR"/>
-        </w:rPr>
-        <w:t>&gt;</w:t>
-      </w:r>
-      <w:r>
-        <w:rPr>
-          <w:rFonts w:ascii="Consolas" w:hAnsi="Consolas" w:cs="Consolas"/>
-          <w:color w:val="000000"/>
-          <w:sz w:val="19"/>
-          <w:szCs w:val="19"/>
-          <w:lang w:val="fr-FR"/>
-        </w:rPr>
-        <w:t xml:space="preserve"> revendant la précieuse ressource, essentiellement de provenance gabonaise, à prix d'or mais sans aucune retombée économique significative pour le Gabon ni réflexion sur sa durabilité.</w:t>
+          <w:color w:val="0000FF"/>
+          <w:sz w:val="19"/>
+          <w:szCs w:val="19"/>
+        </w:rPr>
+        <w:t xml:space="preserve"> </w:t>
+      </w:r>
+      <w:r>
+        <w:rPr>
+          <w:rFonts w:ascii="Consolas" w:hAnsi="Consolas" w:cs="Consolas"/>
+          <w:sz w:val="19"/>
+          <w:szCs w:val="19"/>
+        </w:rPr>
+        <w:t xml:space="preserve">reselling this precious resource, </w:t>
+      </w:r>
+      <w:r>
+        <w:rPr>
+          <w:rFonts w:ascii="Consolas" w:hAnsi="Consolas" w:cs="Consolas"/>
+          <w:sz w:val="19"/>
+          <w:szCs w:val="19"/>
+        </w:rPr>
+        <w:t>primarily</w:t>
+      </w:r>
+      <w:r>
+        <w:rPr>
+          <w:rFonts w:ascii="Consolas" w:hAnsi="Consolas" w:cs="Consolas"/>
+          <w:sz w:val="19"/>
+          <w:szCs w:val="19"/>
+        </w:rPr>
+        <w:t xml:space="preserve"> of Gabonese origin and</w:t>
+      </w:r>
+      <w:r>
+        <w:rPr>
+          <w:rFonts w:ascii="Consolas" w:hAnsi="Consolas" w:cs="Consolas"/>
+          <w:sz w:val="19"/>
+          <w:szCs w:val="19"/>
+        </w:rPr>
+        <w:t xml:space="preserve"> sold at premium prices</w:t>
+      </w:r>
+      <w:r>
+        <w:rPr>
+          <w:rFonts w:ascii="Consolas" w:hAnsi="Consolas" w:cs="Consolas"/>
+          <w:sz w:val="19"/>
+          <w:szCs w:val="19"/>
+        </w:rPr>
+        <w:t xml:space="preserve"> but without any significant</w:t>
+      </w:r>
+      <w:r>
+        <w:rPr>
+          <w:rFonts w:ascii="Consolas" w:hAnsi="Consolas" w:cs="Consolas"/>
+          <w:sz w:val="19"/>
+          <w:szCs w:val="19"/>
+        </w:rPr>
+        <w:t xml:space="preserve"> </w:t>
+      </w:r>
+      <w:r>
+        <w:rPr>
+          <w:rFonts w:ascii="Consolas" w:hAnsi="Consolas" w:cs="Consolas"/>
+          <w:sz w:val="19"/>
+          <w:szCs w:val="19"/>
+        </w:rPr>
+        <w:t xml:space="preserve">economical returns for Gabon or </w:t>
+      </w:r>
+      <w:r>
+        <w:rPr>
+          <w:rFonts w:ascii="Consolas" w:hAnsi="Consolas" w:cs="Consolas"/>
+          <w:sz w:val="19"/>
+          <w:szCs w:val="19"/>
+        </w:rPr>
+        <w:t>consideration of</w:t>
+      </w:r>
+      <w:r>
+        <w:rPr>
+          <w:rFonts w:ascii="Consolas" w:hAnsi="Consolas" w:cs="Consolas"/>
+          <w:sz w:val="19"/>
+          <w:szCs w:val="19"/>
+        </w:rPr>
+        <w:t xml:space="preserve"> its sustainability.</w:t>
       </w:r>
     </w:p>
     <w:p>

</xml_diff>

<commit_message>
sg - added more en-gb text
</commit_message>
<xml_diff>
--- a/documents/botf_context1_english.docx
+++ b/documents/botf_context1_english.docx
@@ -107,16 +107,7 @@
           <w:sz w:val="19"/>
           <w:szCs w:val="19"/>
         </w:rPr>
-        <w:t xml:space="preserve"> </w:t>
-      </w:r>
-      <w:r>
-        <w:rPr>
-          <w:rFonts w:ascii="Consolas" w:hAnsi="Consolas" w:cs="Consolas"/>
-          <w:color w:val="000000"/>
-          <w:sz w:val="19"/>
-          <w:szCs w:val="19"/>
-        </w:rPr>
-        <w:t>Gabon is situated at the very heart of Africa</w:t>
+        <w:t xml:space="preserve"> Gabon is situated at the very heart of Africa</w:t>
       </w:r>
       <w:r>
         <w:rPr>
@@ -152,16 +143,7 @@
           <w:sz w:val="19"/>
           <w:szCs w:val="19"/>
         </w:rPr>
-        <w:t xml:space="preserve">, </w:t>
-      </w:r>
-      <w:r>
-        <w:rPr>
-          <w:rFonts w:ascii="Consolas" w:hAnsi="Consolas" w:cs="Consolas"/>
-          <w:color w:val="000000"/>
-          <w:sz w:val="19"/>
-          <w:szCs w:val="19"/>
-        </w:rPr>
-        <w:t>on the Atlantic coast w</w:t>
+        <w:t>, on the Atlantic coast w</w:t>
       </w:r>
       <w:r>
         <w:rPr>
@@ -179,25 +161,7 @@
           <w:sz w:val="19"/>
           <w:szCs w:val="19"/>
         </w:rPr>
-        <w:t>over</w:t>
-      </w:r>
-      <w:r>
-        <w:rPr>
-          <w:rFonts w:ascii="Consolas" w:hAnsi="Consolas" w:cs="Consolas"/>
-          <w:color w:val="000000"/>
-          <w:sz w:val="19"/>
-          <w:szCs w:val="19"/>
-        </w:rPr>
-        <w:t xml:space="preserve"> 800km</w:t>
-      </w:r>
-      <w:r>
-        <w:rPr>
-          <w:rFonts w:ascii="Consolas" w:hAnsi="Consolas" w:cs="Consolas"/>
-          <w:color w:val="000000"/>
-          <w:sz w:val="19"/>
-          <w:szCs w:val="19"/>
-        </w:rPr>
-        <w:t xml:space="preserve"> of coastline</w:t>
+        <w:t>over 800km of coastline</w:t>
       </w:r>
       <w:r>
         <w:rPr>
@@ -251,16 +215,7 @@
           <w:sz w:val="19"/>
           <w:szCs w:val="19"/>
         </w:rPr>
-        <w:t xml:space="preserve">). </w:t>
-      </w:r>
-      <w:r>
-        <w:rPr>
-          <w:rFonts w:ascii="Consolas" w:hAnsi="Consolas" w:cs="Consolas"/>
-          <w:color w:val="000000"/>
-          <w:sz w:val="19"/>
-          <w:szCs w:val="19"/>
-        </w:rPr>
-        <w:t>In the northwest of the country, along the coastline</w:t>
+        <w:t>). In the northwest of the country, along the coastline</w:t>
       </w:r>
       <w:r>
         <w:rPr>
@@ -373,25 +328,7 @@
           <w:sz w:val="19"/>
           <w:szCs w:val="19"/>
         </w:rPr>
-        <w:t xml:space="preserve">    </w:t>
-      </w:r>
-      <w:r>
-        <w:rPr>
-          <w:rFonts w:ascii="Consolas" w:hAnsi="Consolas" w:cs="Consolas"/>
-          <w:color w:val="000000"/>
-          <w:sz w:val="19"/>
-          <w:szCs w:val="19"/>
-        </w:rPr>
-        <w:t>In</w:t>
-      </w:r>
-      <w:r>
-        <w:rPr>
-          <w:rFonts w:ascii="Consolas" w:hAnsi="Consolas" w:cs="Consolas"/>
-          <w:color w:val="000000"/>
-          <w:sz w:val="19"/>
-          <w:szCs w:val="19"/>
-        </w:rPr>
-        <w:t xml:space="preserve"> 1886, </w:t>
+        <w:t xml:space="preserve">    In 1886, </w:t>
       </w:r>
       <w:r>
         <w:rPr>
@@ -3006,25 +2943,7 @@
           <w:sz w:val="19"/>
           <w:szCs w:val="19"/>
         </w:rPr>
-        <w:t xml:space="preserve">, </w:t>
-      </w:r>
-      <w:r>
-        <w:rPr>
-          <w:rFonts w:ascii="Consolas" w:hAnsi="Consolas" w:cs="Consolas"/>
-          <w:color w:val="000000"/>
-          <w:sz w:val="19"/>
-          <w:szCs w:val="19"/>
-        </w:rPr>
-        <w:t>consists primarily</w:t>
-      </w:r>
-      <w:r>
-        <w:rPr>
-          <w:rFonts w:ascii="Consolas" w:hAnsi="Consolas" w:cs="Consolas"/>
-          <w:color w:val="000000"/>
-          <w:sz w:val="19"/>
-          <w:szCs w:val="19"/>
-        </w:rPr>
-        <w:t xml:space="preserve"> of the consumption of their most sacred plant: Iboga.</w:t>
+        <w:t>, consists primarily of the consumption of their most sacred plant: Iboga.</w:t>
       </w:r>
     </w:p>
     <w:p>
@@ -3372,16 +3291,7 @@
           <w:sz w:val="19"/>
           <w:szCs w:val="19"/>
         </w:rPr>
-        <w:t>, in s</w:t>
-      </w:r>
-      <w:r>
-        <w:rPr>
-          <w:rFonts w:ascii="Consolas" w:hAnsi="Consolas" w:cs="Consolas"/>
-          <w:color w:val="000000"/>
-          <w:sz w:val="19"/>
-          <w:szCs w:val="19"/>
-        </w:rPr>
-        <w:t>outhern Gabon</w:t>
+        <w:t>, in southern Gabon</w:t>
       </w:r>
       <w:r>
         <w:rPr>
@@ -6253,6 +6163,7 @@
           <w:lang w:val="fr-FR"/>
         </w:rPr>
       </w:pPr>
+      <w:bookmarkStart w:id="2" w:name="OLE_LINK3"/>
       <w:r>
         <w:rPr>
           <w:rFonts w:ascii="Consolas" w:hAnsi="Consolas" w:cs="Consolas"/>
@@ -7723,52 +7634,7 @@
           <w:sz w:val="19"/>
           <w:szCs w:val="19"/>
         </w:rPr>
-        <w:t xml:space="preserve"> (heroin</w:t>
-      </w:r>
-      <w:r>
-        <w:rPr>
-          <w:rFonts w:ascii="Consolas" w:hAnsi="Consolas" w:cs="Consolas"/>
-          <w:color w:val="000000"/>
-          <w:sz w:val="19"/>
-          <w:szCs w:val="19"/>
-        </w:rPr>
-        <w:t xml:space="preserve">, </w:t>
-      </w:r>
-      <w:r>
-        <w:rPr>
-          <w:rFonts w:ascii="Consolas" w:hAnsi="Consolas" w:cs="Consolas"/>
-          <w:color w:val="000000"/>
-          <w:sz w:val="19"/>
-          <w:szCs w:val="19"/>
-        </w:rPr>
-        <w:t xml:space="preserve">cocaine, crack </w:t>
-      </w:r>
-      <w:r>
-        <w:rPr>
-          <w:rFonts w:ascii="Consolas" w:hAnsi="Consolas" w:cs="Consolas"/>
-          <w:color w:val="000000"/>
-          <w:sz w:val="19"/>
-          <w:szCs w:val="19"/>
-        </w:rPr>
-        <w:t>m</w:t>
-      </w:r>
-      <w:r>
-        <w:rPr>
-          <w:rFonts w:ascii="Consolas" w:hAnsi="Consolas" w:cs="Consolas"/>
-          <w:color w:val="000000"/>
-          <w:sz w:val="19"/>
-          <w:szCs w:val="19"/>
-        </w:rPr>
-        <w:t>e</w:t>
-      </w:r>
-      <w:r>
-        <w:rPr>
-          <w:rFonts w:ascii="Consolas" w:hAnsi="Consolas" w:cs="Consolas"/>
-          <w:color w:val="000000"/>
-          <w:sz w:val="19"/>
-          <w:szCs w:val="19"/>
-        </w:rPr>
-        <w:t>thadone</w:t>
+        <w:t xml:space="preserve"> (heroin, cocaine, crack methadone</w:t>
       </w:r>
       <w:proofErr w:type="gramStart"/>
       <w:r>
@@ -7778,16 +7644,7 @@
           <w:sz w:val="19"/>
           <w:szCs w:val="19"/>
         </w:rPr>
-        <w:t>...</w:t>
-      </w:r>
-      <w:r>
-        <w:rPr>
-          <w:rFonts w:ascii="Consolas" w:hAnsi="Consolas" w:cs="Consolas"/>
-          <w:color w:val="000000"/>
-          <w:sz w:val="19"/>
-          <w:szCs w:val="19"/>
-        </w:rPr>
-        <w:t>)</w:t>
+        <w:t>...)</w:t>
       </w:r>
       <w:r>
         <w:rPr>
@@ -8477,8 +8334,6 @@
         </w:rPr>
         <w:t>s</w:t>
       </w:r>
-      <w:bookmarkStart w:id="2" w:name="_GoBack"/>
-      <w:bookmarkEnd w:id="2"/>
       <w:r>
         <w:rPr>
           <w:rFonts w:ascii="Consolas" w:hAnsi="Consolas" w:cs="Consolas"/>
@@ -9366,6 +9221,3503 @@
     <w:p>
       <w:pPr>
         <w:rPr>
+          <w:rFonts w:ascii="Consolas" w:hAnsi="Consolas" w:cs="Consolas"/>
+          <w:color w:val="0000FF"/>
+          <w:sz w:val="19"/>
+          <w:szCs w:val="19"/>
+        </w:rPr>
+      </w:pPr>
+      <w:r>
+        <w:rPr>
+          <w:rFonts w:ascii="Consolas" w:hAnsi="Consolas" w:cs="Consolas"/>
+          <w:color w:val="0000FF"/>
+          <w:sz w:val="19"/>
+          <w:szCs w:val="19"/>
+        </w:rPr>
+        <w:t>&lt;/</w:t>
+      </w:r>
+      <w:r>
+        <w:rPr>
+          <w:rFonts w:ascii="Consolas" w:hAnsi="Consolas" w:cs="Consolas"/>
+          <w:color w:val="800000"/>
+          <w:sz w:val="19"/>
+          <w:szCs w:val="19"/>
+        </w:rPr>
+        <w:t>p</w:t>
+      </w:r>
+      <w:r>
+        <w:rPr>
+          <w:rFonts w:ascii="Consolas" w:hAnsi="Consolas" w:cs="Consolas"/>
+          <w:color w:val="0000FF"/>
+          <w:sz w:val="19"/>
+          <w:szCs w:val="19"/>
+        </w:rPr>
+        <w:t>&gt;</w:t>
+      </w:r>
+      <w:bookmarkEnd w:id="2"/>
+    </w:p>
+    <w:p>
+      <w:pPr>
+        <w:rPr>
+          <w:rFonts w:ascii="Consolas" w:hAnsi="Consolas" w:cs="Consolas"/>
+          <w:color w:val="0000FF"/>
+          <w:sz w:val="19"/>
+          <w:szCs w:val="19"/>
+        </w:rPr>
+      </w:pPr>
+      <w:r>
+        <w:rPr>
+          <w:rFonts w:ascii="Consolas" w:hAnsi="Consolas" w:cs="Consolas"/>
+          <w:color w:val="0000FF"/>
+          <w:sz w:val="19"/>
+          <w:szCs w:val="19"/>
+        </w:rPr>
+        <w:br w:type="page"/>
+      </w:r>
+    </w:p>
+    <w:p>
+      <w:pPr>
+        <w:autoSpaceDE w:val="0"/>
+        <w:autoSpaceDN w:val="0"/>
+        <w:adjustRightInd w:val="0"/>
+        <w:spacing w:after="0" w:line="240" w:lineRule="auto"/>
+        <w:rPr>
+          <w:rFonts w:ascii="Consolas" w:hAnsi="Consolas" w:cs="Consolas"/>
+          <w:color w:val="000000"/>
+          <w:sz w:val="19"/>
+          <w:szCs w:val="19"/>
+          <w:lang w:val="fr-FR"/>
+        </w:rPr>
+      </w:pPr>
+      <w:r>
+        <w:rPr>
+          <w:rFonts w:ascii="Consolas" w:hAnsi="Consolas" w:cs="Consolas"/>
+          <w:color w:val="0000FF"/>
+          <w:sz w:val="19"/>
+          <w:szCs w:val="19"/>
+          <w:lang w:val="fr-FR"/>
+        </w:rPr>
+        <w:lastRenderedPageBreak/>
+        <w:t>&lt;</w:t>
+      </w:r>
+      <w:proofErr w:type="spellStart"/>
+      <w:proofErr w:type="gramStart"/>
+      <w:r>
+        <w:rPr>
+          <w:rFonts w:ascii="Consolas" w:hAnsi="Consolas" w:cs="Consolas"/>
+          <w:color w:val="800000"/>
+          <w:sz w:val="19"/>
+          <w:szCs w:val="19"/>
+          <w:lang w:val="fr-FR"/>
+        </w:rPr>
+        <w:t>ul</w:t>
+      </w:r>
+      <w:proofErr w:type="spellEnd"/>
+      <w:proofErr w:type="gramEnd"/>
+      <w:r>
+        <w:rPr>
+          <w:rFonts w:ascii="Consolas" w:hAnsi="Consolas" w:cs="Consolas"/>
+          <w:color w:val="0000FF"/>
+          <w:sz w:val="19"/>
+          <w:szCs w:val="19"/>
+          <w:lang w:val="fr-FR"/>
+        </w:rPr>
+        <w:t>&gt;</w:t>
+      </w:r>
+    </w:p>
+    <w:p>
+      <w:pPr>
+        <w:autoSpaceDE w:val="0"/>
+        <w:autoSpaceDN w:val="0"/>
+        <w:adjustRightInd w:val="0"/>
+        <w:spacing w:after="0" w:line="240" w:lineRule="auto"/>
+        <w:rPr>
+          <w:rFonts w:ascii="Consolas" w:hAnsi="Consolas" w:cs="Consolas"/>
+          <w:color w:val="000000"/>
+          <w:sz w:val="19"/>
+          <w:szCs w:val="19"/>
+        </w:rPr>
+      </w:pPr>
+      <w:r>
+        <w:rPr>
+          <w:rFonts w:ascii="Consolas" w:hAnsi="Consolas" w:cs="Consolas"/>
+          <w:color w:val="000000"/>
+          <w:sz w:val="19"/>
+          <w:szCs w:val="19"/>
+        </w:rPr>
+        <w:t xml:space="preserve">    </w:t>
+      </w:r>
+      <w:r>
+        <w:rPr>
+          <w:rFonts w:ascii="Consolas" w:hAnsi="Consolas" w:cs="Consolas"/>
+          <w:color w:val="0000FF"/>
+          <w:sz w:val="19"/>
+          <w:szCs w:val="19"/>
+        </w:rPr>
+        <w:t>&lt;</w:t>
+      </w:r>
+      <w:r>
+        <w:rPr>
+          <w:rFonts w:ascii="Consolas" w:hAnsi="Consolas" w:cs="Consolas"/>
+          <w:color w:val="800000"/>
+          <w:sz w:val="19"/>
+          <w:szCs w:val="19"/>
+        </w:rPr>
+        <w:t>li</w:t>
+      </w:r>
+      <w:r>
+        <w:rPr>
+          <w:rFonts w:ascii="Consolas" w:hAnsi="Consolas" w:cs="Consolas"/>
+          <w:color w:val="000000"/>
+          <w:sz w:val="19"/>
+          <w:szCs w:val="19"/>
+        </w:rPr>
+        <w:t xml:space="preserve"> </w:t>
+      </w:r>
+      <w:r>
+        <w:rPr>
+          <w:rFonts w:ascii="Consolas" w:hAnsi="Consolas" w:cs="Consolas"/>
+          <w:color w:val="FF0000"/>
+          <w:sz w:val="19"/>
+          <w:szCs w:val="19"/>
+        </w:rPr>
+        <w:t>class</w:t>
+      </w:r>
+      <w:r>
+        <w:rPr>
+          <w:rFonts w:ascii="Consolas" w:hAnsi="Consolas" w:cs="Consolas"/>
+          <w:color w:val="0000FF"/>
+          <w:sz w:val="19"/>
+          <w:szCs w:val="19"/>
+        </w:rPr>
+        <w:t>="</w:t>
+      </w:r>
+      <w:proofErr w:type="spellStart"/>
+      <w:r>
+        <w:rPr>
+          <w:rFonts w:ascii="Consolas" w:hAnsi="Consolas" w:cs="Consolas"/>
+          <w:color w:val="0000FF"/>
+          <w:sz w:val="19"/>
+          <w:szCs w:val="19"/>
+        </w:rPr>
+        <w:t>scrollFadeUp</w:t>
+      </w:r>
+      <w:proofErr w:type="spellEnd"/>
+      <w:r>
+        <w:rPr>
+          <w:rFonts w:ascii="Consolas" w:hAnsi="Consolas" w:cs="Consolas"/>
+          <w:color w:val="0000FF"/>
+          <w:sz w:val="19"/>
+          <w:szCs w:val="19"/>
+        </w:rPr>
+        <w:t>"&gt;&lt;</w:t>
+      </w:r>
+      <w:proofErr w:type="spellStart"/>
+      <w:r>
+        <w:rPr>
+          <w:rFonts w:ascii="Consolas" w:hAnsi="Consolas" w:cs="Consolas"/>
+          <w:color w:val="800000"/>
+          <w:sz w:val="19"/>
+          <w:szCs w:val="19"/>
+        </w:rPr>
+        <w:t>i</w:t>
+      </w:r>
+      <w:proofErr w:type="spellEnd"/>
+      <w:r>
+        <w:rPr>
+          <w:rFonts w:ascii="Consolas" w:hAnsi="Consolas" w:cs="Consolas"/>
+          <w:color w:val="000000"/>
+          <w:sz w:val="19"/>
+          <w:szCs w:val="19"/>
+        </w:rPr>
+        <w:t xml:space="preserve"> </w:t>
+      </w:r>
+      <w:r>
+        <w:rPr>
+          <w:rFonts w:ascii="Consolas" w:hAnsi="Consolas" w:cs="Consolas"/>
+          <w:color w:val="FF0000"/>
+          <w:sz w:val="19"/>
+          <w:szCs w:val="19"/>
+        </w:rPr>
+        <w:t>class</w:t>
+      </w:r>
+      <w:r>
+        <w:rPr>
+          <w:rFonts w:ascii="Consolas" w:hAnsi="Consolas" w:cs="Consolas"/>
+          <w:color w:val="0000FF"/>
+          <w:sz w:val="19"/>
+          <w:szCs w:val="19"/>
+        </w:rPr>
+        <w:t>="fa fa-angle-right"</w:t>
+      </w:r>
+      <w:r>
+        <w:rPr>
+          <w:rFonts w:ascii="Consolas" w:hAnsi="Consolas" w:cs="Consolas"/>
+          <w:color w:val="000000"/>
+          <w:sz w:val="19"/>
+          <w:szCs w:val="19"/>
+        </w:rPr>
+        <w:t xml:space="preserve"> </w:t>
+      </w:r>
+      <w:r>
+        <w:rPr>
+          <w:rFonts w:ascii="Consolas" w:hAnsi="Consolas" w:cs="Consolas"/>
+          <w:color w:val="FF0000"/>
+          <w:sz w:val="19"/>
+          <w:szCs w:val="19"/>
+        </w:rPr>
+        <w:t>aria-hidden</w:t>
+      </w:r>
+      <w:r>
+        <w:rPr>
+          <w:rFonts w:ascii="Consolas" w:hAnsi="Consolas" w:cs="Consolas"/>
+          <w:color w:val="0000FF"/>
+          <w:sz w:val="19"/>
+          <w:szCs w:val="19"/>
+        </w:rPr>
+        <w:t>="true"&gt;&lt;/</w:t>
+      </w:r>
+      <w:proofErr w:type="spellStart"/>
+      <w:r>
+        <w:rPr>
+          <w:rFonts w:ascii="Consolas" w:hAnsi="Consolas" w:cs="Consolas"/>
+          <w:color w:val="800000"/>
+          <w:sz w:val="19"/>
+          <w:szCs w:val="19"/>
+        </w:rPr>
+        <w:t>i</w:t>
+      </w:r>
+      <w:proofErr w:type="spellEnd"/>
+      <w:r>
+        <w:rPr>
+          <w:rFonts w:ascii="Consolas" w:hAnsi="Consolas" w:cs="Consolas"/>
+          <w:color w:val="0000FF"/>
+          <w:sz w:val="19"/>
+          <w:szCs w:val="19"/>
+        </w:rPr>
+        <w:t>&gt;</w:t>
+      </w:r>
+      <w:r>
+        <w:rPr>
+          <w:rFonts w:ascii="Consolas" w:hAnsi="Consolas" w:cs="Consolas"/>
+          <w:color w:val="000000"/>
+          <w:sz w:val="19"/>
+          <w:szCs w:val="19"/>
+        </w:rPr>
+        <w:t xml:space="preserve"> </w:t>
+      </w:r>
+      <w:r>
+        <w:rPr>
+          <w:rFonts w:ascii="Consolas" w:hAnsi="Consolas" w:cs="Consolas"/>
+          <w:color w:val="0000FF"/>
+          <w:sz w:val="19"/>
+          <w:szCs w:val="19"/>
+        </w:rPr>
+        <w:t>&lt;</w:t>
+      </w:r>
+      <w:r>
+        <w:rPr>
+          <w:rFonts w:ascii="Consolas" w:hAnsi="Consolas" w:cs="Consolas"/>
+          <w:color w:val="800000"/>
+          <w:sz w:val="19"/>
+          <w:szCs w:val="19"/>
+        </w:rPr>
+        <w:t>strong</w:t>
+      </w:r>
+      <w:r>
+        <w:rPr>
+          <w:rFonts w:ascii="Consolas" w:hAnsi="Consolas" w:cs="Consolas"/>
+          <w:color w:val="0000FF"/>
+          <w:sz w:val="19"/>
+          <w:szCs w:val="19"/>
+        </w:rPr>
+        <w:t>&gt;</w:t>
+      </w:r>
+      <w:r>
+        <w:rPr>
+          <w:rFonts w:ascii="Consolas" w:hAnsi="Consolas" w:cs="Consolas"/>
+          <w:sz w:val="19"/>
+          <w:szCs w:val="19"/>
+        </w:rPr>
+        <w:t xml:space="preserve">Half of the planet’s forests </w:t>
+      </w:r>
+      <w:r>
+        <w:rPr>
+          <w:rFonts w:ascii="Consolas" w:hAnsi="Consolas" w:cs="Consolas"/>
+          <w:sz w:val="19"/>
+          <w:szCs w:val="19"/>
+        </w:rPr>
+        <w:t xml:space="preserve">were destroyed </w:t>
+      </w:r>
+      <w:r>
+        <w:rPr>
+          <w:rFonts w:ascii="Consolas" w:hAnsi="Consolas" w:cs="Consolas"/>
+          <w:sz w:val="19"/>
+          <w:szCs w:val="19"/>
+        </w:rPr>
+        <w:t>during</w:t>
+      </w:r>
+      <w:r>
+        <w:rPr>
+          <w:rFonts w:ascii="Consolas" w:hAnsi="Consolas" w:cs="Consolas"/>
+          <w:sz w:val="19"/>
+          <w:szCs w:val="19"/>
+        </w:rPr>
+        <w:t xml:space="preserve"> the 20</w:t>
+      </w:r>
+      <w:r>
+        <w:rPr>
+          <w:rFonts w:ascii="Consolas" w:hAnsi="Consolas" w:cs="Consolas"/>
+          <w:sz w:val="19"/>
+          <w:szCs w:val="19"/>
+          <w:vertAlign w:val="superscript"/>
+        </w:rPr>
+        <w:t>th</w:t>
+      </w:r>
+      <w:r>
+        <w:rPr>
+          <w:rFonts w:ascii="Consolas" w:hAnsi="Consolas" w:cs="Consolas"/>
+          <w:sz w:val="19"/>
+          <w:szCs w:val="19"/>
+        </w:rPr>
+        <w:t xml:space="preserve"> </w:t>
+      </w:r>
+      <w:proofErr w:type="gramStart"/>
+      <w:r>
+        <w:rPr>
+          <w:rFonts w:ascii="Consolas" w:hAnsi="Consolas" w:cs="Consolas"/>
+          <w:sz w:val="19"/>
+          <w:szCs w:val="19"/>
+        </w:rPr>
+        <w:t>century.</w:t>
+      </w:r>
+      <w:r>
+        <w:rPr>
+          <w:rFonts w:ascii="Consolas" w:hAnsi="Consolas" w:cs="Consolas"/>
+          <w:color w:val="0000FF"/>
+          <w:sz w:val="19"/>
+          <w:szCs w:val="19"/>
+        </w:rPr>
+        <w:t>&lt;</w:t>
+      </w:r>
+      <w:proofErr w:type="gramEnd"/>
+      <w:r>
+        <w:rPr>
+          <w:rFonts w:ascii="Consolas" w:hAnsi="Consolas" w:cs="Consolas"/>
+          <w:color w:val="0000FF"/>
+          <w:sz w:val="19"/>
+          <w:szCs w:val="19"/>
+        </w:rPr>
+        <w:t>/</w:t>
+      </w:r>
+      <w:r>
+        <w:rPr>
+          <w:rFonts w:ascii="Consolas" w:hAnsi="Consolas" w:cs="Consolas"/>
+          <w:color w:val="800000"/>
+          <w:sz w:val="19"/>
+          <w:szCs w:val="19"/>
+        </w:rPr>
+        <w:t>strong</w:t>
+      </w:r>
+      <w:r>
+        <w:rPr>
+          <w:rFonts w:ascii="Consolas" w:hAnsi="Consolas" w:cs="Consolas"/>
+          <w:color w:val="0000FF"/>
+          <w:sz w:val="19"/>
+          <w:szCs w:val="19"/>
+        </w:rPr>
+        <w:t>&gt;&lt;/</w:t>
+      </w:r>
+      <w:r>
+        <w:rPr>
+          <w:rFonts w:ascii="Consolas" w:hAnsi="Consolas" w:cs="Consolas"/>
+          <w:color w:val="800000"/>
+          <w:sz w:val="19"/>
+          <w:szCs w:val="19"/>
+        </w:rPr>
+        <w:t>li</w:t>
+      </w:r>
+      <w:r>
+        <w:rPr>
+          <w:rFonts w:ascii="Consolas" w:hAnsi="Consolas" w:cs="Consolas"/>
+          <w:color w:val="0000FF"/>
+          <w:sz w:val="19"/>
+          <w:szCs w:val="19"/>
+        </w:rPr>
+        <w:t>&gt;</w:t>
+      </w:r>
+    </w:p>
+    <w:p>
+      <w:pPr>
+        <w:autoSpaceDE w:val="0"/>
+        <w:autoSpaceDN w:val="0"/>
+        <w:adjustRightInd w:val="0"/>
+        <w:spacing w:after="0" w:line="240" w:lineRule="auto"/>
+        <w:rPr>
+          <w:rFonts w:ascii="Consolas" w:hAnsi="Consolas" w:cs="Consolas"/>
+          <w:color w:val="000000"/>
+          <w:sz w:val="19"/>
+          <w:szCs w:val="19"/>
+        </w:rPr>
+      </w:pPr>
+      <w:r>
+        <w:rPr>
+          <w:rFonts w:ascii="Consolas" w:hAnsi="Consolas" w:cs="Consolas"/>
+          <w:color w:val="000000"/>
+          <w:sz w:val="19"/>
+          <w:szCs w:val="19"/>
+        </w:rPr>
+        <w:t xml:space="preserve">    </w:t>
+      </w:r>
+      <w:r>
+        <w:rPr>
+          <w:rFonts w:ascii="Consolas" w:hAnsi="Consolas" w:cs="Consolas"/>
+          <w:color w:val="0000FF"/>
+          <w:sz w:val="19"/>
+          <w:szCs w:val="19"/>
+        </w:rPr>
+        <w:t>&lt;</w:t>
+      </w:r>
+      <w:r>
+        <w:rPr>
+          <w:rFonts w:ascii="Consolas" w:hAnsi="Consolas" w:cs="Consolas"/>
+          <w:color w:val="800000"/>
+          <w:sz w:val="19"/>
+          <w:szCs w:val="19"/>
+        </w:rPr>
+        <w:t>li</w:t>
+      </w:r>
+      <w:r>
+        <w:rPr>
+          <w:rFonts w:ascii="Consolas" w:hAnsi="Consolas" w:cs="Consolas"/>
+          <w:color w:val="000000"/>
+          <w:sz w:val="19"/>
+          <w:szCs w:val="19"/>
+        </w:rPr>
+        <w:t xml:space="preserve"> </w:t>
+      </w:r>
+      <w:r>
+        <w:rPr>
+          <w:rFonts w:ascii="Consolas" w:hAnsi="Consolas" w:cs="Consolas"/>
+          <w:color w:val="FF0000"/>
+          <w:sz w:val="19"/>
+          <w:szCs w:val="19"/>
+        </w:rPr>
+        <w:t>class</w:t>
+      </w:r>
+      <w:r>
+        <w:rPr>
+          <w:rFonts w:ascii="Consolas" w:hAnsi="Consolas" w:cs="Consolas"/>
+          <w:color w:val="0000FF"/>
+          <w:sz w:val="19"/>
+          <w:szCs w:val="19"/>
+        </w:rPr>
+        <w:t>="</w:t>
+      </w:r>
+      <w:proofErr w:type="spellStart"/>
+      <w:r>
+        <w:rPr>
+          <w:rFonts w:ascii="Consolas" w:hAnsi="Consolas" w:cs="Consolas"/>
+          <w:color w:val="0000FF"/>
+          <w:sz w:val="19"/>
+          <w:szCs w:val="19"/>
+        </w:rPr>
+        <w:t>scrollFadeUp</w:t>
+      </w:r>
+      <w:proofErr w:type="spellEnd"/>
+      <w:r>
+        <w:rPr>
+          <w:rFonts w:ascii="Consolas" w:hAnsi="Consolas" w:cs="Consolas"/>
+          <w:color w:val="0000FF"/>
+          <w:sz w:val="19"/>
+          <w:szCs w:val="19"/>
+        </w:rPr>
+        <w:t>"&gt;&lt;</w:t>
+      </w:r>
+      <w:proofErr w:type="spellStart"/>
+      <w:r>
+        <w:rPr>
+          <w:rFonts w:ascii="Consolas" w:hAnsi="Consolas" w:cs="Consolas"/>
+          <w:color w:val="800000"/>
+          <w:sz w:val="19"/>
+          <w:szCs w:val="19"/>
+        </w:rPr>
+        <w:t>i</w:t>
+      </w:r>
+      <w:proofErr w:type="spellEnd"/>
+      <w:r>
+        <w:rPr>
+          <w:rFonts w:ascii="Consolas" w:hAnsi="Consolas" w:cs="Consolas"/>
+          <w:color w:val="000000"/>
+          <w:sz w:val="19"/>
+          <w:szCs w:val="19"/>
+        </w:rPr>
+        <w:t xml:space="preserve"> </w:t>
+      </w:r>
+      <w:r>
+        <w:rPr>
+          <w:rFonts w:ascii="Consolas" w:hAnsi="Consolas" w:cs="Consolas"/>
+          <w:color w:val="FF0000"/>
+          <w:sz w:val="19"/>
+          <w:szCs w:val="19"/>
+        </w:rPr>
+        <w:t>class</w:t>
+      </w:r>
+      <w:r>
+        <w:rPr>
+          <w:rFonts w:ascii="Consolas" w:hAnsi="Consolas" w:cs="Consolas"/>
+          <w:color w:val="0000FF"/>
+          <w:sz w:val="19"/>
+          <w:szCs w:val="19"/>
+        </w:rPr>
+        <w:t>="fa fa-angle-right"</w:t>
+      </w:r>
+      <w:r>
+        <w:rPr>
+          <w:rFonts w:ascii="Consolas" w:hAnsi="Consolas" w:cs="Consolas"/>
+          <w:color w:val="000000"/>
+          <w:sz w:val="19"/>
+          <w:szCs w:val="19"/>
+        </w:rPr>
+        <w:t xml:space="preserve"> </w:t>
+      </w:r>
+      <w:r>
+        <w:rPr>
+          <w:rFonts w:ascii="Consolas" w:hAnsi="Consolas" w:cs="Consolas"/>
+          <w:color w:val="FF0000"/>
+          <w:sz w:val="19"/>
+          <w:szCs w:val="19"/>
+        </w:rPr>
+        <w:t>aria-hidden</w:t>
+      </w:r>
+      <w:r>
+        <w:rPr>
+          <w:rFonts w:ascii="Consolas" w:hAnsi="Consolas" w:cs="Consolas"/>
+          <w:color w:val="0000FF"/>
+          <w:sz w:val="19"/>
+          <w:szCs w:val="19"/>
+        </w:rPr>
+        <w:t>="true"&gt;&lt;/</w:t>
+      </w:r>
+      <w:proofErr w:type="spellStart"/>
+      <w:r>
+        <w:rPr>
+          <w:rFonts w:ascii="Consolas" w:hAnsi="Consolas" w:cs="Consolas"/>
+          <w:color w:val="800000"/>
+          <w:sz w:val="19"/>
+          <w:szCs w:val="19"/>
+        </w:rPr>
+        <w:t>i</w:t>
+      </w:r>
+      <w:proofErr w:type="spellEnd"/>
+      <w:r>
+        <w:rPr>
+          <w:rFonts w:ascii="Consolas" w:hAnsi="Consolas" w:cs="Consolas"/>
+          <w:color w:val="0000FF"/>
+          <w:sz w:val="19"/>
+          <w:szCs w:val="19"/>
+        </w:rPr>
+        <w:t>&gt;</w:t>
+      </w:r>
+      <w:r>
+        <w:rPr>
+          <w:rFonts w:ascii="Consolas" w:hAnsi="Consolas" w:cs="Consolas"/>
+          <w:color w:val="0000FF"/>
+          <w:sz w:val="19"/>
+          <w:szCs w:val="19"/>
+        </w:rPr>
+        <w:t xml:space="preserve"> </w:t>
+      </w:r>
+      <w:r>
+        <w:rPr>
+          <w:rFonts w:ascii="Consolas" w:hAnsi="Consolas" w:cs="Consolas"/>
+          <w:sz w:val="19"/>
+          <w:szCs w:val="19"/>
+        </w:rPr>
+        <w:t>Due to the (</w:t>
+      </w:r>
+      <w:r>
+        <w:rPr>
+          <w:rFonts w:ascii="Consolas" w:hAnsi="Consolas" w:cs="Consolas"/>
+          <w:color w:val="000000"/>
+          <w:sz w:val="19"/>
+          <w:szCs w:val="19"/>
+        </w:rPr>
+        <w:t xml:space="preserve">often unpoliced) </w:t>
+      </w:r>
+      <w:r>
+        <w:rPr>
+          <w:rFonts w:ascii="Consolas" w:hAnsi="Consolas" w:cs="Consolas"/>
+          <w:color w:val="000000"/>
+          <w:sz w:val="19"/>
+          <w:szCs w:val="19"/>
+        </w:rPr>
+        <w:t xml:space="preserve">use of raw materials such as wood, diamond, gold and precious metals and also due to agriculture and </w:t>
+      </w:r>
+      <w:r>
+        <w:rPr>
+          <w:rFonts w:ascii="Consolas" w:hAnsi="Consolas" w:cs="Consolas"/>
+          <w:color w:val="000000"/>
+          <w:sz w:val="19"/>
+          <w:szCs w:val="19"/>
+        </w:rPr>
+        <w:t>livestock farming</w:t>
+      </w:r>
+      <w:r>
+        <w:rPr>
+          <w:rFonts w:ascii="Consolas" w:hAnsi="Consolas" w:cs="Consolas"/>
+          <w:color w:val="000000"/>
+          <w:sz w:val="19"/>
+          <w:szCs w:val="19"/>
+        </w:rPr>
+        <w:t>,</w:t>
+      </w:r>
+      <w:r>
+        <w:rPr>
+          <w:rFonts w:ascii="Consolas" w:hAnsi="Consolas" w:cs="Consolas"/>
+          <w:color w:val="000000"/>
+          <w:sz w:val="19"/>
+          <w:szCs w:val="19"/>
+        </w:rPr>
+        <w:t xml:space="preserve"> </w:t>
+      </w:r>
+      <w:r>
+        <w:rPr>
+          <w:rFonts w:ascii="Consolas" w:hAnsi="Consolas" w:cs="Consolas"/>
+          <w:color w:val="0000FF"/>
+          <w:sz w:val="19"/>
+          <w:szCs w:val="19"/>
+        </w:rPr>
+        <w:t>&lt;</w:t>
+      </w:r>
+      <w:r>
+        <w:rPr>
+          <w:rFonts w:ascii="Consolas" w:hAnsi="Consolas" w:cs="Consolas"/>
+          <w:color w:val="800000"/>
+          <w:sz w:val="19"/>
+          <w:szCs w:val="19"/>
+        </w:rPr>
+        <w:t>strong</w:t>
+      </w:r>
+      <w:r>
+        <w:rPr>
+          <w:rFonts w:ascii="Consolas" w:hAnsi="Consolas" w:cs="Consolas"/>
+          <w:color w:val="0000FF"/>
+          <w:sz w:val="19"/>
+          <w:szCs w:val="19"/>
+        </w:rPr>
+        <w:t>&gt;</w:t>
+      </w:r>
+      <w:r>
+        <w:rPr>
+          <w:rFonts w:ascii="Consolas" w:hAnsi="Consolas" w:cs="Consolas"/>
+          <w:color w:val="000000"/>
+          <w:sz w:val="19"/>
+          <w:szCs w:val="19"/>
+        </w:rPr>
+        <w:t xml:space="preserve">two thirds of the </w:t>
+      </w:r>
+      <w:r>
+        <w:rPr>
+          <w:rFonts w:ascii="Consolas" w:hAnsi="Consolas" w:cs="Consolas"/>
+          <w:color w:val="000000"/>
+          <w:sz w:val="19"/>
+          <w:szCs w:val="19"/>
+        </w:rPr>
+        <w:t>Congo Basin Forest</w:t>
+      </w:r>
+      <w:r>
+        <w:rPr>
+          <w:rFonts w:ascii="Consolas" w:hAnsi="Consolas" w:cs="Consolas"/>
+          <w:color w:val="000000"/>
+          <w:sz w:val="19"/>
+          <w:szCs w:val="19"/>
+        </w:rPr>
+        <w:t xml:space="preserve"> could be lost by </w:t>
+      </w:r>
+      <w:r>
+        <w:rPr>
+          <w:rFonts w:ascii="Consolas" w:hAnsi="Consolas" w:cs="Consolas"/>
+          <w:color w:val="000000"/>
+          <w:sz w:val="19"/>
+          <w:szCs w:val="19"/>
+        </w:rPr>
+        <w:t xml:space="preserve">2040 </w:t>
+      </w:r>
+      <w:r>
+        <w:rPr>
+          <w:rFonts w:ascii="Consolas" w:hAnsi="Consolas" w:cs="Consolas"/>
+          <w:color w:val="000000"/>
+          <w:sz w:val="19"/>
+          <w:szCs w:val="19"/>
+        </w:rPr>
+        <w:t xml:space="preserve">if nothing is </w:t>
+      </w:r>
+      <w:proofErr w:type="gramStart"/>
+      <w:r>
+        <w:rPr>
+          <w:rFonts w:ascii="Consolas" w:hAnsi="Consolas" w:cs="Consolas"/>
+          <w:color w:val="000000"/>
+          <w:sz w:val="19"/>
+          <w:szCs w:val="19"/>
+        </w:rPr>
+        <w:t>done</w:t>
+      </w:r>
+      <w:r>
+        <w:rPr>
+          <w:rFonts w:ascii="Consolas" w:hAnsi="Consolas" w:cs="Consolas"/>
+          <w:color w:val="000000"/>
+          <w:sz w:val="19"/>
+          <w:szCs w:val="19"/>
+        </w:rPr>
+        <w:t>.</w:t>
+      </w:r>
+      <w:r>
+        <w:rPr>
+          <w:rFonts w:ascii="Consolas" w:hAnsi="Consolas" w:cs="Consolas"/>
+          <w:color w:val="0000FF"/>
+          <w:sz w:val="19"/>
+          <w:szCs w:val="19"/>
+        </w:rPr>
+        <w:t>&lt;</w:t>
+      </w:r>
+      <w:proofErr w:type="gramEnd"/>
+      <w:r>
+        <w:rPr>
+          <w:rFonts w:ascii="Consolas" w:hAnsi="Consolas" w:cs="Consolas"/>
+          <w:color w:val="0000FF"/>
+          <w:sz w:val="19"/>
+          <w:szCs w:val="19"/>
+        </w:rPr>
+        <w:t>/</w:t>
+      </w:r>
+      <w:r>
+        <w:rPr>
+          <w:rFonts w:ascii="Consolas" w:hAnsi="Consolas" w:cs="Consolas"/>
+          <w:color w:val="800000"/>
+          <w:sz w:val="19"/>
+          <w:szCs w:val="19"/>
+        </w:rPr>
+        <w:t>strong</w:t>
+      </w:r>
+      <w:r>
+        <w:rPr>
+          <w:rFonts w:ascii="Consolas" w:hAnsi="Consolas" w:cs="Consolas"/>
+          <w:color w:val="0000FF"/>
+          <w:sz w:val="19"/>
+          <w:szCs w:val="19"/>
+        </w:rPr>
+        <w:t>&gt;&lt;/</w:t>
+      </w:r>
+      <w:r>
+        <w:rPr>
+          <w:rFonts w:ascii="Consolas" w:hAnsi="Consolas" w:cs="Consolas"/>
+          <w:color w:val="800000"/>
+          <w:sz w:val="19"/>
+          <w:szCs w:val="19"/>
+        </w:rPr>
+        <w:t>li</w:t>
+      </w:r>
+      <w:r>
+        <w:rPr>
+          <w:rFonts w:ascii="Consolas" w:hAnsi="Consolas" w:cs="Consolas"/>
+          <w:color w:val="0000FF"/>
+          <w:sz w:val="19"/>
+          <w:szCs w:val="19"/>
+        </w:rPr>
+        <w:t>&gt;</w:t>
+      </w:r>
+    </w:p>
+    <w:p>
+      <w:pPr>
+        <w:autoSpaceDE w:val="0"/>
+        <w:autoSpaceDN w:val="0"/>
+        <w:adjustRightInd w:val="0"/>
+        <w:spacing w:after="0" w:line="240" w:lineRule="auto"/>
+        <w:rPr>
+          <w:rFonts w:ascii="Consolas" w:hAnsi="Consolas" w:cs="Consolas"/>
+          <w:color w:val="000000"/>
+          <w:sz w:val="19"/>
+          <w:szCs w:val="19"/>
+        </w:rPr>
+      </w:pPr>
+      <w:r>
+        <w:rPr>
+          <w:rFonts w:ascii="Consolas" w:hAnsi="Consolas" w:cs="Consolas"/>
+          <w:color w:val="000000"/>
+          <w:sz w:val="19"/>
+          <w:szCs w:val="19"/>
+        </w:rPr>
+        <w:t xml:space="preserve">    </w:t>
+      </w:r>
+      <w:r>
+        <w:rPr>
+          <w:rFonts w:ascii="Consolas" w:hAnsi="Consolas" w:cs="Consolas"/>
+          <w:color w:val="0000FF"/>
+          <w:sz w:val="19"/>
+          <w:szCs w:val="19"/>
+        </w:rPr>
+        <w:t>&lt;</w:t>
+      </w:r>
+      <w:r>
+        <w:rPr>
+          <w:rFonts w:ascii="Consolas" w:hAnsi="Consolas" w:cs="Consolas"/>
+          <w:color w:val="800000"/>
+          <w:sz w:val="19"/>
+          <w:szCs w:val="19"/>
+        </w:rPr>
+        <w:t>li</w:t>
+      </w:r>
+      <w:r>
+        <w:rPr>
+          <w:rFonts w:ascii="Consolas" w:hAnsi="Consolas" w:cs="Consolas"/>
+          <w:color w:val="000000"/>
+          <w:sz w:val="19"/>
+          <w:szCs w:val="19"/>
+        </w:rPr>
+        <w:t xml:space="preserve"> </w:t>
+      </w:r>
+      <w:r>
+        <w:rPr>
+          <w:rFonts w:ascii="Consolas" w:hAnsi="Consolas" w:cs="Consolas"/>
+          <w:color w:val="FF0000"/>
+          <w:sz w:val="19"/>
+          <w:szCs w:val="19"/>
+        </w:rPr>
+        <w:t>class</w:t>
+      </w:r>
+      <w:r>
+        <w:rPr>
+          <w:rFonts w:ascii="Consolas" w:hAnsi="Consolas" w:cs="Consolas"/>
+          <w:color w:val="0000FF"/>
+          <w:sz w:val="19"/>
+          <w:szCs w:val="19"/>
+        </w:rPr>
+        <w:t>="</w:t>
+      </w:r>
+      <w:proofErr w:type="spellStart"/>
+      <w:r>
+        <w:rPr>
+          <w:rFonts w:ascii="Consolas" w:hAnsi="Consolas" w:cs="Consolas"/>
+          <w:color w:val="0000FF"/>
+          <w:sz w:val="19"/>
+          <w:szCs w:val="19"/>
+        </w:rPr>
+        <w:t>scrollFadeUp</w:t>
+      </w:r>
+      <w:proofErr w:type="spellEnd"/>
+      <w:r>
+        <w:rPr>
+          <w:rFonts w:ascii="Consolas" w:hAnsi="Consolas" w:cs="Consolas"/>
+          <w:color w:val="0000FF"/>
+          <w:sz w:val="19"/>
+          <w:szCs w:val="19"/>
+        </w:rPr>
+        <w:t>"&gt;&lt;</w:t>
+      </w:r>
+      <w:proofErr w:type="spellStart"/>
+      <w:r>
+        <w:rPr>
+          <w:rFonts w:ascii="Consolas" w:hAnsi="Consolas" w:cs="Consolas"/>
+          <w:color w:val="800000"/>
+          <w:sz w:val="19"/>
+          <w:szCs w:val="19"/>
+        </w:rPr>
+        <w:t>i</w:t>
+      </w:r>
+      <w:proofErr w:type="spellEnd"/>
+      <w:r>
+        <w:rPr>
+          <w:rFonts w:ascii="Consolas" w:hAnsi="Consolas" w:cs="Consolas"/>
+          <w:color w:val="000000"/>
+          <w:sz w:val="19"/>
+          <w:szCs w:val="19"/>
+        </w:rPr>
+        <w:t xml:space="preserve"> </w:t>
+      </w:r>
+      <w:r>
+        <w:rPr>
+          <w:rFonts w:ascii="Consolas" w:hAnsi="Consolas" w:cs="Consolas"/>
+          <w:color w:val="FF0000"/>
+          <w:sz w:val="19"/>
+          <w:szCs w:val="19"/>
+        </w:rPr>
+        <w:t>class</w:t>
+      </w:r>
+      <w:r>
+        <w:rPr>
+          <w:rFonts w:ascii="Consolas" w:hAnsi="Consolas" w:cs="Consolas"/>
+          <w:color w:val="0000FF"/>
+          <w:sz w:val="19"/>
+          <w:szCs w:val="19"/>
+        </w:rPr>
+        <w:t>="fa fa-angle-right"</w:t>
+      </w:r>
+      <w:r>
+        <w:rPr>
+          <w:rFonts w:ascii="Consolas" w:hAnsi="Consolas" w:cs="Consolas"/>
+          <w:color w:val="000000"/>
+          <w:sz w:val="19"/>
+          <w:szCs w:val="19"/>
+        </w:rPr>
+        <w:t xml:space="preserve"> </w:t>
+      </w:r>
+      <w:r>
+        <w:rPr>
+          <w:rFonts w:ascii="Consolas" w:hAnsi="Consolas" w:cs="Consolas"/>
+          <w:color w:val="FF0000"/>
+          <w:sz w:val="19"/>
+          <w:szCs w:val="19"/>
+        </w:rPr>
+        <w:t>aria-hidden</w:t>
+      </w:r>
+      <w:r>
+        <w:rPr>
+          <w:rFonts w:ascii="Consolas" w:hAnsi="Consolas" w:cs="Consolas"/>
+          <w:color w:val="0000FF"/>
+          <w:sz w:val="19"/>
+          <w:szCs w:val="19"/>
+        </w:rPr>
+        <w:t>="true"&gt;&lt;/</w:t>
+      </w:r>
+      <w:proofErr w:type="spellStart"/>
+      <w:r>
+        <w:rPr>
+          <w:rFonts w:ascii="Consolas" w:hAnsi="Consolas" w:cs="Consolas"/>
+          <w:color w:val="800000"/>
+          <w:sz w:val="19"/>
+          <w:szCs w:val="19"/>
+        </w:rPr>
+        <w:t>i</w:t>
+      </w:r>
+      <w:proofErr w:type="spellEnd"/>
+      <w:r>
+        <w:rPr>
+          <w:rFonts w:ascii="Consolas" w:hAnsi="Consolas" w:cs="Consolas"/>
+          <w:color w:val="0000FF"/>
+          <w:sz w:val="19"/>
+          <w:szCs w:val="19"/>
+        </w:rPr>
+        <w:t>&gt;</w:t>
+      </w:r>
+      <w:r>
+        <w:rPr>
+          <w:rFonts w:ascii="Consolas" w:hAnsi="Consolas" w:cs="Consolas"/>
+          <w:color w:val="000000"/>
+          <w:sz w:val="19"/>
+          <w:szCs w:val="19"/>
+        </w:rPr>
+        <w:t xml:space="preserve"> </w:t>
+      </w:r>
+      <w:r>
+        <w:rPr>
+          <w:rFonts w:ascii="Consolas" w:hAnsi="Consolas" w:cs="Consolas"/>
+          <w:color w:val="0000FF"/>
+          <w:sz w:val="19"/>
+          <w:szCs w:val="19"/>
+        </w:rPr>
+        <w:t>&lt;</w:t>
+      </w:r>
+      <w:r>
+        <w:rPr>
+          <w:rFonts w:ascii="Consolas" w:hAnsi="Consolas" w:cs="Consolas"/>
+          <w:color w:val="800000"/>
+          <w:sz w:val="19"/>
+          <w:szCs w:val="19"/>
+        </w:rPr>
+        <w:t>strong</w:t>
+      </w:r>
+      <w:r>
+        <w:rPr>
+          <w:rFonts w:ascii="Consolas" w:hAnsi="Consolas" w:cs="Consolas"/>
+          <w:color w:val="0000FF"/>
+          <w:sz w:val="19"/>
+          <w:szCs w:val="19"/>
+        </w:rPr>
+        <w:t>&gt;</w:t>
+      </w:r>
+      <w:r>
+        <w:rPr>
+          <w:rFonts w:ascii="Consolas" w:hAnsi="Consolas" w:cs="Consolas"/>
+          <w:color w:val="0000FF"/>
+          <w:sz w:val="19"/>
+          <w:szCs w:val="19"/>
+        </w:rPr>
+        <w:t xml:space="preserve"> </w:t>
+      </w:r>
+      <w:r>
+        <w:rPr>
+          <w:rFonts w:ascii="Consolas" w:hAnsi="Consolas" w:cs="Consolas"/>
+          <w:color w:val="000000"/>
+          <w:sz w:val="19"/>
+          <w:szCs w:val="19"/>
+        </w:rPr>
+        <w:t>The end of the oil era in Gabon</w:t>
+      </w:r>
+      <w:r>
+        <w:rPr>
+          <w:rFonts w:ascii="Consolas" w:hAnsi="Consolas" w:cs="Consolas"/>
+          <w:color w:val="0000FF"/>
+          <w:sz w:val="19"/>
+          <w:szCs w:val="19"/>
+        </w:rPr>
+        <w:t>&lt;/</w:t>
+      </w:r>
+      <w:r>
+        <w:rPr>
+          <w:rFonts w:ascii="Consolas" w:hAnsi="Consolas" w:cs="Consolas"/>
+          <w:color w:val="800000"/>
+          <w:sz w:val="19"/>
+          <w:szCs w:val="19"/>
+        </w:rPr>
+        <w:t>strong</w:t>
+      </w:r>
+      <w:r>
+        <w:rPr>
+          <w:rFonts w:ascii="Consolas" w:hAnsi="Consolas" w:cs="Consolas"/>
+          <w:color w:val="0000FF"/>
+          <w:sz w:val="19"/>
+          <w:szCs w:val="19"/>
+        </w:rPr>
+        <w:t>&gt;</w:t>
+      </w:r>
+      <w:r>
+        <w:rPr>
+          <w:rFonts w:ascii="Consolas" w:hAnsi="Consolas" w:cs="Consolas"/>
+          <w:color w:val="0000FF"/>
+          <w:sz w:val="19"/>
+          <w:szCs w:val="19"/>
+        </w:rPr>
+        <w:t xml:space="preserve"> </w:t>
+      </w:r>
+      <w:r>
+        <w:rPr>
+          <w:rFonts w:ascii="Consolas" w:hAnsi="Consolas" w:cs="Consolas"/>
+          <w:sz w:val="19"/>
+          <w:szCs w:val="19"/>
+        </w:rPr>
+        <w:t>and the lack of economi</w:t>
+      </w:r>
+      <w:r>
+        <w:rPr>
+          <w:rFonts w:ascii="Consolas" w:hAnsi="Consolas" w:cs="Consolas"/>
+          <w:sz w:val="19"/>
+          <w:szCs w:val="19"/>
+        </w:rPr>
+        <w:t xml:space="preserve">c </w:t>
+      </w:r>
+      <w:r>
+        <w:rPr>
+          <w:rFonts w:ascii="Consolas" w:hAnsi="Consolas" w:cs="Consolas"/>
+          <w:sz w:val="19"/>
+          <w:szCs w:val="19"/>
+        </w:rPr>
+        <w:t>diversity</w:t>
+      </w:r>
+      <w:r>
+        <w:rPr>
+          <w:rFonts w:ascii="Consolas" w:hAnsi="Consolas" w:cs="Consolas"/>
+          <w:sz w:val="19"/>
+          <w:szCs w:val="19"/>
+        </w:rPr>
+        <w:t xml:space="preserve"> place a heavy and unprecedented burden on Gabon’s forest resources.</w:t>
+      </w:r>
+      <w:r>
+        <w:rPr>
+          <w:rFonts w:ascii="Consolas" w:hAnsi="Consolas" w:cs="Consolas"/>
+          <w:color w:val="0000FF"/>
+          <w:sz w:val="19"/>
+          <w:szCs w:val="19"/>
+        </w:rPr>
+        <w:t xml:space="preserve"> </w:t>
+      </w:r>
+      <w:r>
+        <w:rPr>
+          <w:rFonts w:ascii="Consolas" w:hAnsi="Consolas" w:cs="Consolas"/>
+          <w:color w:val="0000FF"/>
+          <w:sz w:val="19"/>
+          <w:szCs w:val="19"/>
+        </w:rPr>
+        <w:t>&lt;/</w:t>
+      </w:r>
+      <w:r>
+        <w:rPr>
+          <w:rFonts w:ascii="Consolas" w:hAnsi="Consolas" w:cs="Consolas"/>
+          <w:color w:val="800000"/>
+          <w:sz w:val="19"/>
+          <w:szCs w:val="19"/>
+        </w:rPr>
+        <w:t>li</w:t>
+      </w:r>
+      <w:r>
+        <w:rPr>
+          <w:rFonts w:ascii="Consolas" w:hAnsi="Consolas" w:cs="Consolas"/>
+          <w:color w:val="0000FF"/>
+          <w:sz w:val="19"/>
+          <w:szCs w:val="19"/>
+        </w:rPr>
+        <w:t>&gt;</w:t>
+      </w:r>
+    </w:p>
+    <w:p>
+      <w:pPr>
+        <w:autoSpaceDE w:val="0"/>
+        <w:autoSpaceDN w:val="0"/>
+        <w:adjustRightInd w:val="0"/>
+        <w:spacing w:after="0" w:line="240" w:lineRule="auto"/>
+        <w:rPr>
+          <w:rFonts w:ascii="Consolas" w:hAnsi="Consolas" w:cs="Consolas"/>
+          <w:color w:val="000000"/>
+          <w:sz w:val="19"/>
+          <w:szCs w:val="19"/>
+        </w:rPr>
+      </w:pPr>
+      <w:r>
+        <w:rPr>
+          <w:rFonts w:ascii="Consolas" w:hAnsi="Consolas" w:cs="Consolas"/>
+          <w:color w:val="000000"/>
+          <w:sz w:val="19"/>
+          <w:szCs w:val="19"/>
+        </w:rPr>
+        <w:t xml:space="preserve">    </w:t>
+      </w:r>
+      <w:r>
+        <w:rPr>
+          <w:rFonts w:ascii="Consolas" w:hAnsi="Consolas" w:cs="Consolas"/>
+          <w:color w:val="0000FF"/>
+          <w:sz w:val="19"/>
+          <w:szCs w:val="19"/>
+        </w:rPr>
+        <w:t>&lt;</w:t>
+      </w:r>
+      <w:r>
+        <w:rPr>
+          <w:rFonts w:ascii="Consolas" w:hAnsi="Consolas" w:cs="Consolas"/>
+          <w:color w:val="800000"/>
+          <w:sz w:val="19"/>
+          <w:szCs w:val="19"/>
+        </w:rPr>
+        <w:t>li</w:t>
+      </w:r>
+      <w:r>
+        <w:rPr>
+          <w:rFonts w:ascii="Consolas" w:hAnsi="Consolas" w:cs="Consolas"/>
+          <w:color w:val="000000"/>
+          <w:sz w:val="19"/>
+          <w:szCs w:val="19"/>
+        </w:rPr>
+        <w:t xml:space="preserve"> </w:t>
+      </w:r>
+      <w:r>
+        <w:rPr>
+          <w:rFonts w:ascii="Consolas" w:hAnsi="Consolas" w:cs="Consolas"/>
+          <w:color w:val="FF0000"/>
+          <w:sz w:val="19"/>
+          <w:szCs w:val="19"/>
+        </w:rPr>
+        <w:t>class</w:t>
+      </w:r>
+      <w:r>
+        <w:rPr>
+          <w:rFonts w:ascii="Consolas" w:hAnsi="Consolas" w:cs="Consolas"/>
+          <w:color w:val="0000FF"/>
+          <w:sz w:val="19"/>
+          <w:szCs w:val="19"/>
+        </w:rPr>
+        <w:t>="</w:t>
+      </w:r>
+      <w:proofErr w:type="spellStart"/>
+      <w:r>
+        <w:rPr>
+          <w:rFonts w:ascii="Consolas" w:hAnsi="Consolas" w:cs="Consolas"/>
+          <w:color w:val="0000FF"/>
+          <w:sz w:val="19"/>
+          <w:szCs w:val="19"/>
+        </w:rPr>
+        <w:t>scrollFadeUp</w:t>
+      </w:r>
+      <w:proofErr w:type="spellEnd"/>
+      <w:r>
+        <w:rPr>
+          <w:rFonts w:ascii="Consolas" w:hAnsi="Consolas" w:cs="Consolas"/>
+          <w:color w:val="0000FF"/>
+          <w:sz w:val="19"/>
+          <w:szCs w:val="19"/>
+        </w:rPr>
+        <w:t>"&gt;&lt;</w:t>
+      </w:r>
+      <w:proofErr w:type="spellStart"/>
+      <w:r>
+        <w:rPr>
+          <w:rFonts w:ascii="Consolas" w:hAnsi="Consolas" w:cs="Consolas"/>
+          <w:color w:val="800000"/>
+          <w:sz w:val="19"/>
+          <w:szCs w:val="19"/>
+        </w:rPr>
+        <w:t>i</w:t>
+      </w:r>
+      <w:proofErr w:type="spellEnd"/>
+      <w:r>
+        <w:rPr>
+          <w:rFonts w:ascii="Consolas" w:hAnsi="Consolas" w:cs="Consolas"/>
+          <w:color w:val="000000"/>
+          <w:sz w:val="19"/>
+          <w:szCs w:val="19"/>
+        </w:rPr>
+        <w:t xml:space="preserve"> </w:t>
+      </w:r>
+      <w:r>
+        <w:rPr>
+          <w:rFonts w:ascii="Consolas" w:hAnsi="Consolas" w:cs="Consolas"/>
+          <w:color w:val="FF0000"/>
+          <w:sz w:val="19"/>
+          <w:szCs w:val="19"/>
+        </w:rPr>
+        <w:t>class</w:t>
+      </w:r>
+      <w:r>
+        <w:rPr>
+          <w:rFonts w:ascii="Consolas" w:hAnsi="Consolas" w:cs="Consolas"/>
+          <w:color w:val="0000FF"/>
+          <w:sz w:val="19"/>
+          <w:szCs w:val="19"/>
+        </w:rPr>
+        <w:t>="fa fa-angle-right"</w:t>
+      </w:r>
+      <w:r>
+        <w:rPr>
+          <w:rFonts w:ascii="Consolas" w:hAnsi="Consolas" w:cs="Consolas"/>
+          <w:color w:val="000000"/>
+          <w:sz w:val="19"/>
+          <w:szCs w:val="19"/>
+        </w:rPr>
+        <w:t xml:space="preserve"> </w:t>
+      </w:r>
+      <w:r>
+        <w:rPr>
+          <w:rFonts w:ascii="Consolas" w:hAnsi="Consolas" w:cs="Consolas"/>
+          <w:color w:val="FF0000"/>
+          <w:sz w:val="19"/>
+          <w:szCs w:val="19"/>
+        </w:rPr>
+        <w:t>aria-hidden</w:t>
+      </w:r>
+      <w:r>
+        <w:rPr>
+          <w:rFonts w:ascii="Consolas" w:hAnsi="Consolas" w:cs="Consolas"/>
+          <w:color w:val="0000FF"/>
+          <w:sz w:val="19"/>
+          <w:szCs w:val="19"/>
+        </w:rPr>
+        <w:t>="true"&gt;&lt;/</w:t>
+      </w:r>
+      <w:proofErr w:type="spellStart"/>
+      <w:r>
+        <w:rPr>
+          <w:rFonts w:ascii="Consolas" w:hAnsi="Consolas" w:cs="Consolas"/>
+          <w:color w:val="800000"/>
+          <w:sz w:val="19"/>
+          <w:szCs w:val="19"/>
+        </w:rPr>
+        <w:t>i</w:t>
+      </w:r>
+      <w:proofErr w:type="spellEnd"/>
+      <w:r>
+        <w:rPr>
+          <w:rFonts w:ascii="Consolas" w:hAnsi="Consolas" w:cs="Consolas"/>
+          <w:color w:val="0000FF"/>
+          <w:sz w:val="19"/>
+          <w:szCs w:val="19"/>
+        </w:rPr>
+        <w:t>&gt;</w:t>
+      </w:r>
+      <w:r>
+        <w:rPr>
+          <w:rFonts w:ascii="Consolas" w:hAnsi="Consolas" w:cs="Consolas"/>
+          <w:color w:val="000000"/>
+          <w:sz w:val="19"/>
+          <w:szCs w:val="19"/>
+        </w:rPr>
+        <w:t xml:space="preserve"> </w:t>
+      </w:r>
+      <w:r>
+        <w:rPr>
+          <w:rFonts w:ascii="Consolas" w:hAnsi="Consolas" w:cs="Consolas"/>
+          <w:color w:val="000000"/>
+          <w:sz w:val="19"/>
+          <w:szCs w:val="19"/>
+        </w:rPr>
+        <w:t>The</w:t>
+      </w:r>
+      <w:r>
+        <w:rPr>
+          <w:rFonts w:ascii="Consolas" w:hAnsi="Consolas" w:cs="Consolas"/>
+          <w:color w:val="000000"/>
+          <w:sz w:val="19"/>
+          <w:szCs w:val="19"/>
+        </w:rPr>
+        <w:t xml:space="preserve"> </w:t>
+      </w:r>
+      <w:r>
+        <w:rPr>
+          <w:rFonts w:ascii="Consolas" w:hAnsi="Consolas" w:cs="Consolas"/>
+          <w:color w:val="0000FF"/>
+          <w:sz w:val="19"/>
+          <w:szCs w:val="19"/>
+        </w:rPr>
+        <w:t>&lt;</w:t>
+      </w:r>
+      <w:r>
+        <w:rPr>
+          <w:rFonts w:ascii="Consolas" w:hAnsi="Consolas" w:cs="Consolas"/>
+          <w:color w:val="800000"/>
+          <w:sz w:val="19"/>
+          <w:szCs w:val="19"/>
+        </w:rPr>
+        <w:t>strong</w:t>
+      </w:r>
+      <w:r>
+        <w:rPr>
+          <w:rFonts w:ascii="Consolas" w:hAnsi="Consolas" w:cs="Consolas"/>
+          <w:color w:val="0000FF"/>
+          <w:sz w:val="19"/>
+          <w:szCs w:val="19"/>
+        </w:rPr>
+        <w:t>&gt;</w:t>
+      </w:r>
+      <w:r>
+        <w:rPr>
+          <w:rFonts w:ascii="Consolas" w:hAnsi="Consolas" w:cs="Consolas"/>
+          <w:color w:val="000000"/>
+          <w:sz w:val="19"/>
+          <w:szCs w:val="19"/>
+        </w:rPr>
+        <w:t xml:space="preserve">forest operators within the region almost systematically </w:t>
+      </w:r>
+      <w:r>
+        <w:rPr>
+          <w:rFonts w:ascii="Consolas" w:hAnsi="Consolas" w:cs="Consolas"/>
+          <w:color w:val="000000"/>
+          <w:sz w:val="19"/>
+          <w:szCs w:val="19"/>
+        </w:rPr>
+        <w:t>ignore</w:t>
+      </w:r>
+      <w:r>
+        <w:rPr>
+          <w:rFonts w:ascii="Consolas" w:hAnsi="Consolas" w:cs="Consolas"/>
+          <w:color w:val="000000"/>
+          <w:sz w:val="19"/>
+          <w:szCs w:val="19"/>
+        </w:rPr>
+        <w:t xml:space="preserve"> their legal obligations</w:t>
+      </w:r>
+      <w:r>
+        <w:rPr>
+          <w:rFonts w:ascii="Consolas" w:hAnsi="Consolas" w:cs="Consolas"/>
+          <w:color w:val="0000FF"/>
+          <w:sz w:val="19"/>
+          <w:szCs w:val="19"/>
+        </w:rPr>
+        <w:t>&lt;/</w:t>
+      </w:r>
+      <w:r>
+        <w:rPr>
+          <w:rFonts w:ascii="Consolas" w:hAnsi="Consolas" w:cs="Consolas"/>
+          <w:color w:val="800000"/>
+          <w:sz w:val="19"/>
+          <w:szCs w:val="19"/>
+        </w:rPr>
+        <w:t>strong</w:t>
+      </w:r>
+      <w:r>
+        <w:rPr>
+          <w:rFonts w:ascii="Consolas" w:hAnsi="Consolas" w:cs="Consolas"/>
+          <w:color w:val="0000FF"/>
+          <w:sz w:val="19"/>
+          <w:szCs w:val="19"/>
+        </w:rPr>
+        <w:t>&gt;</w:t>
+      </w:r>
+      <w:r>
+        <w:rPr>
+          <w:rFonts w:ascii="Consolas" w:hAnsi="Consolas" w:cs="Consolas"/>
+          <w:color w:val="000000"/>
+          <w:sz w:val="19"/>
+          <w:szCs w:val="19"/>
+        </w:rPr>
+        <w:t xml:space="preserve"> </w:t>
+      </w:r>
+      <w:r>
+        <w:rPr>
+          <w:rFonts w:ascii="Consolas" w:hAnsi="Consolas" w:cs="Consolas"/>
+          <w:color w:val="000000"/>
+          <w:sz w:val="19"/>
+          <w:szCs w:val="19"/>
+        </w:rPr>
+        <w:t xml:space="preserve">to pay </w:t>
+      </w:r>
+      <w:r>
+        <w:rPr>
+          <w:rFonts w:ascii="Consolas" w:hAnsi="Consolas" w:cs="Consolas"/>
+          <w:color w:val="000000"/>
+          <w:sz w:val="19"/>
+          <w:szCs w:val="19"/>
+        </w:rPr>
+        <w:t>a pro-rated tax</w:t>
+      </w:r>
+      <w:r>
+        <w:rPr>
+          <w:rFonts w:ascii="Consolas" w:hAnsi="Consolas" w:cs="Consolas"/>
+          <w:color w:val="000000"/>
+          <w:sz w:val="19"/>
+          <w:szCs w:val="19"/>
+        </w:rPr>
+        <w:t xml:space="preserve"> </w:t>
+      </w:r>
+      <w:r>
+        <w:rPr>
+          <w:rFonts w:ascii="Consolas" w:hAnsi="Consolas" w:cs="Consolas"/>
+          <w:color w:val="000000"/>
+          <w:sz w:val="19"/>
+          <w:szCs w:val="19"/>
+        </w:rPr>
+        <w:t>in proportion</w:t>
+      </w:r>
+      <w:r>
+        <w:rPr>
+          <w:rFonts w:ascii="Consolas" w:hAnsi="Consolas" w:cs="Consolas"/>
+          <w:color w:val="000000"/>
+          <w:sz w:val="19"/>
+          <w:szCs w:val="19"/>
+        </w:rPr>
+        <w:t xml:space="preserve"> to the </w:t>
+      </w:r>
+      <w:r>
+        <w:rPr>
+          <w:rFonts w:ascii="Consolas" w:hAnsi="Consolas" w:cs="Consolas"/>
+          <w:color w:val="000000"/>
+          <w:sz w:val="19"/>
+          <w:szCs w:val="19"/>
+        </w:rPr>
+        <w:t>volume</w:t>
+      </w:r>
+      <w:r>
+        <w:rPr>
+          <w:rFonts w:ascii="Consolas" w:hAnsi="Consolas" w:cs="Consolas"/>
+          <w:color w:val="000000"/>
+          <w:sz w:val="19"/>
+          <w:szCs w:val="19"/>
+        </w:rPr>
+        <w:t xml:space="preserve"> of wood </w:t>
+      </w:r>
+      <w:r>
+        <w:rPr>
+          <w:rFonts w:ascii="Consolas" w:hAnsi="Consolas" w:cs="Consolas"/>
+          <w:color w:val="000000"/>
+          <w:sz w:val="19"/>
+          <w:szCs w:val="19"/>
+        </w:rPr>
+        <w:t>taken</w:t>
+      </w:r>
+      <w:r>
+        <w:rPr>
+          <w:rFonts w:ascii="Consolas" w:hAnsi="Consolas" w:cs="Consolas"/>
+          <w:color w:val="000000"/>
+          <w:sz w:val="19"/>
+          <w:szCs w:val="19"/>
+        </w:rPr>
+        <w:t xml:space="preserve">, </w:t>
+      </w:r>
+      <w:r>
+        <w:rPr>
+          <w:rFonts w:ascii="Consolas" w:hAnsi="Consolas" w:cs="Consolas"/>
+          <w:color w:val="000000"/>
+          <w:sz w:val="19"/>
+          <w:szCs w:val="19"/>
+        </w:rPr>
+        <w:t xml:space="preserve">payable to the </w:t>
+      </w:r>
+      <w:r>
+        <w:rPr>
+          <w:rFonts w:ascii="Consolas" w:hAnsi="Consolas" w:cs="Consolas"/>
+          <w:color w:val="000000"/>
+          <w:sz w:val="19"/>
+          <w:szCs w:val="19"/>
+        </w:rPr>
+        <w:t xml:space="preserve">neighbouring </w:t>
+      </w:r>
+      <w:r>
+        <w:rPr>
+          <w:rFonts w:ascii="Consolas" w:hAnsi="Consolas" w:cs="Consolas"/>
+          <w:color w:val="000000"/>
+          <w:sz w:val="19"/>
+          <w:szCs w:val="19"/>
+        </w:rPr>
+        <w:t>village communities</w:t>
+      </w:r>
+      <w:r>
+        <w:rPr>
+          <w:rFonts w:ascii="Consolas" w:hAnsi="Consolas" w:cs="Consolas"/>
+          <w:color w:val="000000"/>
+          <w:sz w:val="19"/>
+          <w:szCs w:val="19"/>
+        </w:rPr>
+        <w:t xml:space="preserve"> </w:t>
+      </w:r>
+      <w:r>
+        <w:rPr>
+          <w:rFonts w:ascii="Consolas" w:hAnsi="Consolas" w:cs="Consolas"/>
+          <w:color w:val="000000"/>
+          <w:sz w:val="19"/>
+          <w:szCs w:val="19"/>
+        </w:rPr>
+        <w:t>in accordance with</w:t>
+      </w:r>
+      <w:r>
+        <w:rPr>
+          <w:rFonts w:ascii="Consolas" w:hAnsi="Consolas" w:cs="Consolas"/>
+          <w:color w:val="000000"/>
+          <w:sz w:val="19"/>
+          <w:szCs w:val="19"/>
+        </w:rPr>
+        <w:t xml:space="preserve"> </w:t>
+      </w:r>
+      <w:r>
+        <w:rPr>
+          <w:rFonts w:ascii="Consolas" w:hAnsi="Consolas" w:cs="Consolas"/>
+          <w:color w:val="0000FF"/>
+          <w:sz w:val="19"/>
+          <w:szCs w:val="19"/>
+        </w:rPr>
+        <w:t>&lt;</w:t>
+      </w:r>
+      <w:r>
+        <w:rPr>
+          <w:rFonts w:ascii="Consolas" w:hAnsi="Consolas" w:cs="Consolas"/>
+          <w:color w:val="800000"/>
+          <w:sz w:val="19"/>
+          <w:szCs w:val="19"/>
+        </w:rPr>
+        <w:t>strong</w:t>
+      </w:r>
+      <w:r>
+        <w:rPr>
+          <w:rFonts w:ascii="Consolas" w:hAnsi="Consolas" w:cs="Consolas"/>
+          <w:color w:val="0000FF"/>
+          <w:sz w:val="19"/>
+          <w:szCs w:val="19"/>
+        </w:rPr>
+        <w:t>&gt;</w:t>
+      </w:r>
+      <w:r>
+        <w:rPr>
+          <w:rFonts w:ascii="Consolas" w:hAnsi="Consolas" w:cs="Consolas"/>
+          <w:color w:val="000000"/>
+          <w:sz w:val="19"/>
+          <w:szCs w:val="19"/>
+        </w:rPr>
+        <w:t>A</w:t>
+      </w:r>
+      <w:r>
+        <w:rPr>
+          <w:rFonts w:ascii="Consolas" w:hAnsi="Consolas" w:cs="Consolas"/>
+          <w:color w:val="000000"/>
+          <w:sz w:val="19"/>
+          <w:szCs w:val="19"/>
+        </w:rPr>
+        <w:t xml:space="preserve">rticle 251 </w:t>
+      </w:r>
+      <w:r>
+        <w:rPr>
+          <w:rFonts w:ascii="Consolas" w:hAnsi="Consolas" w:cs="Consolas"/>
+          <w:color w:val="000000"/>
+          <w:sz w:val="19"/>
+          <w:szCs w:val="19"/>
+        </w:rPr>
+        <w:t xml:space="preserve">of </w:t>
+      </w:r>
+      <w:r>
+        <w:rPr>
+          <w:rFonts w:ascii="Consolas" w:hAnsi="Consolas" w:cs="Consolas"/>
+          <w:color w:val="000000"/>
+          <w:sz w:val="19"/>
+          <w:szCs w:val="19"/>
+        </w:rPr>
+        <w:t>Act</w:t>
+      </w:r>
+      <w:r>
+        <w:rPr>
+          <w:rFonts w:ascii="Consolas" w:hAnsi="Consolas" w:cs="Consolas"/>
+          <w:color w:val="000000"/>
+          <w:sz w:val="19"/>
+          <w:szCs w:val="19"/>
+        </w:rPr>
+        <w:t xml:space="preserve"> No.</w:t>
+      </w:r>
+      <w:r>
+        <w:rPr>
+          <w:rFonts w:ascii="Consolas" w:hAnsi="Consolas" w:cs="Consolas"/>
+          <w:color w:val="000000"/>
+          <w:sz w:val="19"/>
+          <w:szCs w:val="19"/>
+        </w:rPr>
+        <w:t xml:space="preserve"> 16/2001 </w:t>
+      </w:r>
+      <w:r>
+        <w:rPr>
+          <w:rFonts w:ascii="Consolas" w:hAnsi="Consolas" w:cs="Consolas"/>
+          <w:color w:val="000000"/>
+          <w:sz w:val="19"/>
+          <w:szCs w:val="19"/>
+        </w:rPr>
+        <w:t>on the Forest Code</w:t>
+      </w:r>
+      <w:r>
+        <w:rPr>
+          <w:rFonts w:ascii="Consolas" w:hAnsi="Consolas" w:cs="Consolas"/>
+          <w:color w:val="0000FF"/>
+          <w:sz w:val="19"/>
+          <w:szCs w:val="19"/>
+        </w:rPr>
+        <w:t>&lt;/</w:t>
+      </w:r>
+      <w:r>
+        <w:rPr>
+          <w:rFonts w:ascii="Consolas" w:hAnsi="Consolas" w:cs="Consolas"/>
+          <w:color w:val="800000"/>
+          <w:sz w:val="19"/>
+          <w:szCs w:val="19"/>
+        </w:rPr>
+        <w:t>strong</w:t>
+      </w:r>
+      <w:r>
+        <w:rPr>
+          <w:rFonts w:ascii="Consolas" w:hAnsi="Consolas" w:cs="Consolas"/>
+          <w:color w:val="0000FF"/>
+          <w:sz w:val="19"/>
+          <w:szCs w:val="19"/>
+        </w:rPr>
+        <w:t>&gt;</w:t>
+      </w:r>
+      <w:r>
+        <w:rPr>
+          <w:rFonts w:ascii="Consolas" w:hAnsi="Consolas" w:cs="Consolas"/>
+          <w:color w:val="000000"/>
+          <w:sz w:val="19"/>
+          <w:szCs w:val="19"/>
+        </w:rPr>
+        <w:t xml:space="preserve"> </w:t>
+      </w:r>
+      <w:r>
+        <w:rPr>
+          <w:rFonts w:ascii="Consolas" w:hAnsi="Consolas" w:cs="Consolas"/>
+          <w:color w:val="000000"/>
+          <w:sz w:val="19"/>
+          <w:szCs w:val="19"/>
+        </w:rPr>
+        <w:t>in</w:t>
+      </w:r>
+      <w:r>
+        <w:rPr>
+          <w:rFonts w:ascii="Consolas" w:hAnsi="Consolas" w:cs="Consolas"/>
+          <w:color w:val="000000"/>
+          <w:sz w:val="19"/>
+          <w:szCs w:val="19"/>
+        </w:rPr>
+        <w:t xml:space="preserve"> </w:t>
+      </w:r>
+      <w:r>
+        <w:rPr>
+          <w:rFonts w:ascii="Consolas" w:hAnsi="Consolas" w:cs="Consolas"/>
+          <w:color w:val="000000"/>
+          <w:sz w:val="19"/>
+          <w:szCs w:val="19"/>
+        </w:rPr>
+        <w:t>Republic of Gabon</w:t>
+      </w:r>
+      <w:r>
+        <w:rPr>
+          <w:rFonts w:ascii="Consolas" w:hAnsi="Consolas" w:cs="Consolas"/>
+          <w:color w:val="000000"/>
+          <w:sz w:val="19"/>
+          <w:szCs w:val="19"/>
+        </w:rPr>
+        <w:t xml:space="preserve"> (« </w:t>
+      </w:r>
+      <w:r>
+        <w:rPr>
+          <w:rFonts w:ascii="Consolas" w:hAnsi="Consolas" w:cs="Consolas"/>
+          <w:color w:val="0000FF"/>
+          <w:sz w:val="19"/>
+          <w:szCs w:val="19"/>
+        </w:rPr>
+        <w:t>&lt;</w:t>
+      </w:r>
+      <w:r>
+        <w:rPr>
+          <w:rFonts w:ascii="Consolas" w:hAnsi="Consolas" w:cs="Consolas"/>
+          <w:color w:val="800000"/>
+          <w:sz w:val="19"/>
+          <w:szCs w:val="19"/>
+        </w:rPr>
+        <w:t>strong</w:t>
+      </w:r>
+      <w:r>
+        <w:rPr>
+          <w:rFonts w:ascii="Consolas" w:hAnsi="Consolas" w:cs="Consolas"/>
+          <w:color w:val="0000FF"/>
+          <w:sz w:val="19"/>
+          <w:szCs w:val="19"/>
+        </w:rPr>
+        <w:t>&gt;</w:t>
+      </w:r>
+      <w:r>
+        <w:rPr>
+          <w:rFonts w:ascii="Consolas" w:hAnsi="Consolas" w:cs="Consolas"/>
+          <w:color w:val="000000"/>
+          <w:sz w:val="19"/>
+          <w:szCs w:val="19"/>
+        </w:rPr>
+        <w:t>terms of contract</w:t>
+      </w:r>
+      <w:r>
+        <w:rPr>
+          <w:rFonts w:ascii="Consolas" w:hAnsi="Consolas" w:cs="Consolas"/>
+          <w:color w:val="0000FF"/>
+          <w:sz w:val="19"/>
+          <w:szCs w:val="19"/>
+        </w:rPr>
+        <w:t>&lt;/</w:t>
+      </w:r>
+      <w:r>
+        <w:rPr>
+          <w:rFonts w:ascii="Consolas" w:hAnsi="Consolas" w:cs="Consolas"/>
+          <w:color w:val="800000"/>
+          <w:sz w:val="19"/>
+          <w:szCs w:val="19"/>
+        </w:rPr>
+        <w:t>strong</w:t>
+      </w:r>
+      <w:r>
+        <w:rPr>
+          <w:rFonts w:ascii="Consolas" w:hAnsi="Consolas" w:cs="Consolas"/>
+          <w:color w:val="0000FF"/>
+          <w:sz w:val="19"/>
+          <w:szCs w:val="19"/>
+        </w:rPr>
+        <w:t>&gt;</w:t>
+      </w:r>
+      <w:r>
+        <w:rPr>
+          <w:rFonts w:ascii="Consolas" w:hAnsi="Consolas" w:cs="Consolas"/>
+          <w:color w:val="000000"/>
+          <w:sz w:val="19"/>
+          <w:szCs w:val="19"/>
+        </w:rPr>
+        <w:t xml:space="preserve"> » </w:t>
+      </w:r>
+      <w:r>
+        <w:rPr>
+          <w:rFonts w:ascii="Consolas" w:hAnsi="Consolas" w:cs="Consolas"/>
+          <w:color w:val="000000"/>
+          <w:sz w:val="19"/>
+          <w:szCs w:val="19"/>
+        </w:rPr>
+        <w:t xml:space="preserve">rarely </w:t>
+      </w:r>
+      <w:r>
+        <w:rPr>
+          <w:rFonts w:ascii="Consolas" w:hAnsi="Consolas" w:cs="Consolas"/>
+          <w:color w:val="000000"/>
+          <w:sz w:val="19"/>
+          <w:szCs w:val="19"/>
+        </w:rPr>
+        <w:t>enforced</w:t>
+      </w:r>
+      <w:r>
+        <w:rPr>
+          <w:rFonts w:ascii="Consolas" w:hAnsi="Consolas" w:cs="Consolas"/>
+          <w:color w:val="000000"/>
+          <w:sz w:val="19"/>
+          <w:szCs w:val="19"/>
+        </w:rPr>
+        <w:t xml:space="preserve"> or respected </w:t>
+      </w:r>
+      <w:r>
+        <w:rPr>
+          <w:rFonts w:ascii="Consolas" w:hAnsi="Consolas" w:cs="Consolas"/>
+          <w:color w:val="000000"/>
+          <w:sz w:val="19"/>
+          <w:szCs w:val="19"/>
+        </w:rPr>
+        <w:t>).</w:t>
+      </w:r>
+      <w:r>
+        <w:rPr>
+          <w:rFonts w:ascii="Consolas" w:hAnsi="Consolas" w:cs="Consolas"/>
+          <w:color w:val="0000FF"/>
+          <w:sz w:val="19"/>
+          <w:szCs w:val="19"/>
+        </w:rPr>
+        <w:t>&lt;/</w:t>
+      </w:r>
+      <w:r>
+        <w:rPr>
+          <w:rFonts w:ascii="Consolas" w:hAnsi="Consolas" w:cs="Consolas"/>
+          <w:color w:val="800000"/>
+          <w:sz w:val="19"/>
+          <w:szCs w:val="19"/>
+        </w:rPr>
+        <w:t>li</w:t>
+      </w:r>
+      <w:r>
+        <w:rPr>
+          <w:rFonts w:ascii="Consolas" w:hAnsi="Consolas" w:cs="Consolas"/>
+          <w:color w:val="0000FF"/>
+          <w:sz w:val="19"/>
+          <w:szCs w:val="19"/>
+        </w:rPr>
+        <w:t>&gt;</w:t>
+      </w:r>
+    </w:p>
+    <w:p>
+      <w:pPr>
+        <w:autoSpaceDE w:val="0"/>
+        <w:autoSpaceDN w:val="0"/>
+        <w:adjustRightInd w:val="0"/>
+        <w:spacing w:after="0" w:line="240" w:lineRule="auto"/>
+        <w:rPr>
+          <w:rFonts w:ascii="Consolas" w:hAnsi="Consolas" w:cs="Consolas"/>
+          <w:color w:val="000000"/>
+          <w:sz w:val="19"/>
+          <w:szCs w:val="19"/>
+        </w:rPr>
+      </w:pPr>
+      <w:r>
+        <w:rPr>
+          <w:rFonts w:ascii="Consolas" w:hAnsi="Consolas" w:cs="Consolas"/>
+          <w:color w:val="000000"/>
+          <w:sz w:val="19"/>
+          <w:szCs w:val="19"/>
+        </w:rPr>
+        <w:t xml:space="preserve">    </w:t>
+      </w:r>
+      <w:r>
+        <w:rPr>
+          <w:rFonts w:ascii="Consolas" w:hAnsi="Consolas" w:cs="Consolas"/>
+          <w:color w:val="0000FF"/>
+          <w:sz w:val="19"/>
+          <w:szCs w:val="19"/>
+        </w:rPr>
+        <w:t>&lt;</w:t>
+      </w:r>
+      <w:r>
+        <w:rPr>
+          <w:rFonts w:ascii="Consolas" w:hAnsi="Consolas" w:cs="Consolas"/>
+          <w:color w:val="800000"/>
+          <w:sz w:val="19"/>
+          <w:szCs w:val="19"/>
+        </w:rPr>
+        <w:t>li</w:t>
+      </w:r>
+      <w:r>
+        <w:rPr>
+          <w:rFonts w:ascii="Consolas" w:hAnsi="Consolas" w:cs="Consolas"/>
+          <w:color w:val="000000"/>
+          <w:sz w:val="19"/>
+          <w:szCs w:val="19"/>
+        </w:rPr>
+        <w:t xml:space="preserve"> </w:t>
+      </w:r>
+      <w:r>
+        <w:rPr>
+          <w:rFonts w:ascii="Consolas" w:hAnsi="Consolas" w:cs="Consolas"/>
+          <w:color w:val="FF0000"/>
+          <w:sz w:val="19"/>
+          <w:szCs w:val="19"/>
+        </w:rPr>
+        <w:t>class</w:t>
+      </w:r>
+      <w:r>
+        <w:rPr>
+          <w:rFonts w:ascii="Consolas" w:hAnsi="Consolas" w:cs="Consolas"/>
+          <w:color w:val="0000FF"/>
+          <w:sz w:val="19"/>
+          <w:szCs w:val="19"/>
+        </w:rPr>
+        <w:t>="</w:t>
+      </w:r>
+      <w:proofErr w:type="spellStart"/>
+      <w:r>
+        <w:rPr>
+          <w:rFonts w:ascii="Consolas" w:hAnsi="Consolas" w:cs="Consolas"/>
+          <w:color w:val="0000FF"/>
+          <w:sz w:val="19"/>
+          <w:szCs w:val="19"/>
+        </w:rPr>
+        <w:t>scrollFadeUp</w:t>
+      </w:r>
+      <w:proofErr w:type="spellEnd"/>
+      <w:r>
+        <w:rPr>
+          <w:rFonts w:ascii="Consolas" w:hAnsi="Consolas" w:cs="Consolas"/>
+          <w:color w:val="0000FF"/>
+          <w:sz w:val="19"/>
+          <w:szCs w:val="19"/>
+        </w:rPr>
+        <w:t>"&gt;&lt;</w:t>
+      </w:r>
+      <w:proofErr w:type="spellStart"/>
+      <w:r>
+        <w:rPr>
+          <w:rFonts w:ascii="Consolas" w:hAnsi="Consolas" w:cs="Consolas"/>
+          <w:color w:val="800000"/>
+          <w:sz w:val="19"/>
+          <w:szCs w:val="19"/>
+        </w:rPr>
+        <w:t>i</w:t>
+      </w:r>
+      <w:proofErr w:type="spellEnd"/>
+      <w:r>
+        <w:rPr>
+          <w:rFonts w:ascii="Consolas" w:hAnsi="Consolas" w:cs="Consolas"/>
+          <w:color w:val="000000"/>
+          <w:sz w:val="19"/>
+          <w:szCs w:val="19"/>
+        </w:rPr>
+        <w:t xml:space="preserve"> </w:t>
+      </w:r>
+      <w:r>
+        <w:rPr>
+          <w:rFonts w:ascii="Consolas" w:hAnsi="Consolas" w:cs="Consolas"/>
+          <w:color w:val="FF0000"/>
+          <w:sz w:val="19"/>
+          <w:szCs w:val="19"/>
+        </w:rPr>
+        <w:t>class</w:t>
+      </w:r>
+      <w:r>
+        <w:rPr>
+          <w:rFonts w:ascii="Consolas" w:hAnsi="Consolas" w:cs="Consolas"/>
+          <w:color w:val="0000FF"/>
+          <w:sz w:val="19"/>
+          <w:szCs w:val="19"/>
+        </w:rPr>
+        <w:t>="fa fa-angle-right"</w:t>
+      </w:r>
+      <w:r>
+        <w:rPr>
+          <w:rFonts w:ascii="Consolas" w:hAnsi="Consolas" w:cs="Consolas"/>
+          <w:color w:val="000000"/>
+          <w:sz w:val="19"/>
+          <w:szCs w:val="19"/>
+        </w:rPr>
+        <w:t xml:space="preserve"> </w:t>
+      </w:r>
+      <w:r>
+        <w:rPr>
+          <w:rFonts w:ascii="Consolas" w:hAnsi="Consolas" w:cs="Consolas"/>
+          <w:color w:val="FF0000"/>
+          <w:sz w:val="19"/>
+          <w:szCs w:val="19"/>
+        </w:rPr>
+        <w:t>aria-hidden</w:t>
+      </w:r>
+      <w:r>
+        <w:rPr>
+          <w:rFonts w:ascii="Consolas" w:hAnsi="Consolas" w:cs="Consolas"/>
+          <w:color w:val="0000FF"/>
+          <w:sz w:val="19"/>
+          <w:szCs w:val="19"/>
+        </w:rPr>
+        <w:t>="true"&gt;&lt;/</w:t>
+      </w:r>
+      <w:proofErr w:type="spellStart"/>
+      <w:r>
+        <w:rPr>
+          <w:rFonts w:ascii="Consolas" w:hAnsi="Consolas" w:cs="Consolas"/>
+          <w:color w:val="800000"/>
+          <w:sz w:val="19"/>
+          <w:szCs w:val="19"/>
+        </w:rPr>
+        <w:t>i</w:t>
+      </w:r>
+      <w:proofErr w:type="spellEnd"/>
+      <w:r>
+        <w:rPr>
+          <w:rFonts w:ascii="Consolas" w:hAnsi="Consolas" w:cs="Consolas"/>
+          <w:color w:val="0000FF"/>
+          <w:sz w:val="19"/>
+          <w:szCs w:val="19"/>
+        </w:rPr>
+        <w:t>&gt;</w:t>
+      </w:r>
+      <w:r>
+        <w:rPr>
+          <w:rFonts w:ascii="Consolas" w:hAnsi="Consolas" w:cs="Consolas"/>
+          <w:color w:val="000000"/>
+          <w:sz w:val="19"/>
+          <w:szCs w:val="19"/>
+        </w:rPr>
+        <w:t xml:space="preserve"> </w:t>
+      </w:r>
+      <w:r>
+        <w:rPr>
+          <w:rFonts w:ascii="Consolas" w:hAnsi="Consolas" w:cs="Consolas"/>
+          <w:color w:val="000000"/>
+          <w:sz w:val="19"/>
+          <w:szCs w:val="19"/>
+        </w:rPr>
+        <w:t>The</w:t>
+      </w:r>
+      <w:r>
+        <w:rPr>
+          <w:rFonts w:ascii="Consolas" w:hAnsi="Consolas" w:cs="Consolas"/>
+          <w:color w:val="000000"/>
+          <w:sz w:val="19"/>
+          <w:szCs w:val="19"/>
+        </w:rPr>
+        <w:t xml:space="preserve"> </w:t>
+      </w:r>
+      <w:r>
+        <w:rPr>
+          <w:rFonts w:ascii="Consolas" w:hAnsi="Consolas" w:cs="Consolas"/>
+          <w:color w:val="0000FF"/>
+          <w:sz w:val="19"/>
+          <w:szCs w:val="19"/>
+        </w:rPr>
+        <w:t>&lt;</w:t>
+      </w:r>
+      <w:r>
+        <w:rPr>
+          <w:rFonts w:ascii="Consolas" w:hAnsi="Consolas" w:cs="Consolas"/>
+          <w:color w:val="800000"/>
+          <w:sz w:val="19"/>
+          <w:szCs w:val="19"/>
+        </w:rPr>
+        <w:t>strong</w:t>
+      </w:r>
+      <w:r>
+        <w:rPr>
+          <w:rFonts w:ascii="Consolas" w:hAnsi="Consolas" w:cs="Consolas"/>
+          <w:color w:val="0000FF"/>
+          <w:sz w:val="19"/>
+          <w:szCs w:val="19"/>
+        </w:rPr>
+        <w:t>&gt;</w:t>
+      </w:r>
+      <w:r>
+        <w:rPr>
+          <w:rFonts w:ascii="Consolas" w:hAnsi="Consolas" w:cs="Consolas"/>
+          <w:color w:val="000000"/>
+          <w:sz w:val="19"/>
+          <w:szCs w:val="19"/>
+        </w:rPr>
+        <w:t>increasing</w:t>
+      </w:r>
+      <w:r>
+        <w:rPr>
+          <w:rFonts w:ascii="Consolas" w:hAnsi="Consolas" w:cs="Consolas"/>
+          <w:color w:val="000000"/>
+          <w:sz w:val="19"/>
+          <w:szCs w:val="19"/>
+        </w:rPr>
+        <w:t xml:space="preserve"> de</w:t>
+      </w:r>
+      <w:r>
+        <w:rPr>
+          <w:rFonts w:ascii="Consolas" w:hAnsi="Consolas" w:cs="Consolas"/>
+          <w:color w:val="000000"/>
+          <w:sz w:val="19"/>
+          <w:szCs w:val="19"/>
+        </w:rPr>
+        <w:t xml:space="preserve">sertification </w:t>
+      </w:r>
+      <w:r>
+        <w:rPr>
+          <w:rFonts w:ascii="Consolas" w:hAnsi="Consolas" w:cs="Consolas"/>
+          <w:color w:val="000000"/>
+          <w:sz w:val="19"/>
+          <w:szCs w:val="19"/>
+        </w:rPr>
+        <w:t>of community forests</w:t>
+      </w:r>
+      <w:r>
+        <w:rPr>
+          <w:rFonts w:ascii="Consolas" w:hAnsi="Consolas" w:cs="Consolas"/>
+          <w:color w:val="000000"/>
+          <w:sz w:val="19"/>
+          <w:szCs w:val="19"/>
+        </w:rPr>
+        <w:t>,</w:t>
+      </w:r>
+      <w:r>
+        <w:rPr>
+          <w:rFonts w:ascii="Consolas" w:hAnsi="Consolas" w:cs="Consolas"/>
+          <w:color w:val="000000"/>
+          <w:sz w:val="19"/>
+          <w:szCs w:val="19"/>
+        </w:rPr>
+        <w:t xml:space="preserve"> </w:t>
+      </w:r>
+      <w:r>
+        <w:rPr>
+          <w:rFonts w:ascii="Consolas" w:hAnsi="Consolas" w:cs="Consolas"/>
+          <w:color w:val="000000"/>
+          <w:sz w:val="19"/>
+          <w:szCs w:val="19"/>
+        </w:rPr>
+        <w:t xml:space="preserve">the </w:t>
+      </w:r>
+      <w:r>
+        <w:rPr>
+          <w:rFonts w:ascii="Consolas" w:hAnsi="Consolas" w:cs="Consolas"/>
+          <w:color w:val="000000"/>
+          <w:sz w:val="19"/>
+          <w:szCs w:val="19"/>
+        </w:rPr>
+        <w:t>absence of supervision</w:t>
+      </w:r>
+      <w:r>
+        <w:rPr>
+          <w:rFonts w:ascii="Consolas" w:hAnsi="Consolas" w:cs="Consolas"/>
+          <w:color w:val="000000"/>
+          <w:sz w:val="19"/>
+          <w:szCs w:val="19"/>
+        </w:rPr>
+        <w:t xml:space="preserve"> and </w:t>
+      </w:r>
+      <w:r>
+        <w:rPr>
+          <w:rFonts w:ascii="Consolas" w:hAnsi="Consolas" w:cs="Consolas"/>
+          <w:color w:val="000000"/>
+          <w:sz w:val="19"/>
+          <w:szCs w:val="19"/>
+        </w:rPr>
+        <w:t>the lack of means to promote awareness of</w:t>
+      </w:r>
+      <w:r>
+        <w:rPr>
+          <w:rFonts w:ascii="Consolas" w:hAnsi="Consolas" w:cs="Consolas"/>
+          <w:color w:val="0000FF"/>
+          <w:sz w:val="19"/>
+          <w:szCs w:val="19"/>
+        </w:rPr>
+        <w:t>&lt;/</w:t>
+      </w:r>
+      <w:r>
+        <w:rPr>
+          <w:rFonts w:ascii="Consolas" w:hAnsi="Consolas" w:cs="Consolas"/>
+          <w:color w:val="800000"/>
+          <w:sz w:val="19"/>
+          <w:szCs w:val="19"/>
+        </w:rPr>
+        <w:t>strong</w:t>
+      </w:r>
+      <w:r>
+        <w:rPr>
+          <w:rFonts w:ascii="Consolas" w:hAnsi="Consolas" w:cs="Consolas"/>
+          <w:color w:val="0000FF"/>
+          <w:sz w:val="19"/>
+          <w:szCs w:val="19"/>
+        </w:rPr>
+        <w:t>&gt;</w:t>
+      </w:r>
+      <w:r>
+        <w:rPr>
+          <w:rFonts w:ascii="Consolas" w:hAnsi="Consolas" w:cs="Consolas"/>
+          <w:sz w:val="19"/>
+          <w:szCs w:val="19"/>
+        </w:rPr>
+        <w:t xml:space="preserve"> the proper management of these forests</w:t>
+      </w:r>
+      <w:r>
+        <w:rPr>
+          <w:rFonts w:ascii="Consolas" w:hAnsi="Consolas" w:cs="Consolas"/>
+          <w:color w:val="000000"/>
+          <w:sz w:val="19"/>
+          <w:szCs w:val="19"/>
+        </w:rPr>
+        <w:t>,</w:t>
+      </w:r>
+      <w:r>
+        <w:rPr>
+          <w:rFonts w:ascii="Consolas" w:hAnsi="Consolas" w:cs="Consolas"/>
+          <w:color w:val="000000"/>
+          <w:sz w:val="19"/>
+          <w:szCs w:val="19"/>
+        </w:rPr>
+        <w:t xml:space="preserve"> </w:t>
+      </w:r>
+      <w:r>
+        <w:rPr>
+          <w:rFonts w:ascii="Consolas" w:hAnsi="Consolas" w:cs="Consolas"/>
+          <w:color w:val="000000"/>
+          <w:sz w:val="19"/>
+          <w:szCs w:val="19"/>
+        </w:rPr>
+        <w:t xml:space="preserve">the </w:t>
+      </w:r>
+      <w:r>
+        <w:rPr>
+          <w:rFonts w:ascii="Consolas" w:hAnsi="Consolas" w:cs="Consolas"/>
+          <w:color w:val="000000"/>
+          <w:sz w:val="19"/>
+          <w:szCs w:val="19"/>
+        </w:rPr>
+        <w:t>impoverishment</w:t>
+      </w:r>
+      <w:r>
+        <w:rPr>
+          <w:rFonts w:ascii="Consolas" w:hAnsi="Consolas" w:cs="Consolas"/>
+          <w:color w:val="000000"/>
+          <w:sz w:val="19"/>
+          <w:szCs w:val="19"/>
+        </w:rPr>
+        <w:t xml:space="preserve"> and ageing of the </w:t>
+      </w:r>
+      <w:r>
+        <w:rPr>
+          <w:rFonts w:ascii="Consolas" w:hAnsi="Consolas" w:cs="Consolas"/>
+          <w:color w:val="000000"/>
+          <w:sz w:val="19"/>
+          <w:szCs w:val="19"/>
+        </w:rPr>
+        <w:t>villagers</w:t>
+      </w:r>
+      <w:r>
+        <w:rPr>
+          <w:rFonts w:ascii="Consolas" w:hAnsi="Consolas" w:cs="Consolas"/>
+          <w:color w:val="000000"/>
+          <w:sz w:val="19"/>
+          <w:szCs w:val="19"/>
+        </w:rPr>
+        <w:t xml:space="preserve"> </w:t>
+      </w:r>
+      <w:r>
+        <w:rPr>
+          <w:rFonts w:ascii="Consolas" w:hAnsi="Consolas" w:cs="Consolas"/>
+          <w:color w:val="000000"/>
+          <w:sz w:val="19"/>
+          <w:szCs w:val="19"/>
+        </w:rPr>
+        <w:t>as well as corruption</w:t>
+      </w:r>
+      <w:r>
+        <w:rPr>
+          <w:rFonts w:ascii="Consolas" w:hAnsi="Consolas" w:cs="Consolas"/>
+          <w:color w:val="000000"/>
+          <w:sz w:val="19"/>
+          <w:szCs w:val="19"/>
+        </w:rPr>
+        <w:t xml:space="preserve"> </w:t>
+      </w:r>
+      <w:r>
+        <w:rPr>
+          <w:rFonts w:ascii="Consolas" w:hAnsi="Consolas" w:cs="Consolas"/>
+          <w:color w:val="000000"/>
+          <w:sz w:val="19"/>
+          <w:szCs w:val="19"/>
+        </w:rPr>
+        <w:t xml:space="preserve">expose the </w:t>
+      </w:r>
+      <w:r>
+        <w:rPr>
+          <w:rFonts w:ascii="Consolas" w:hAnsi="Consolas" w:cs="Consolas"/>
+          <w:color w:val="000000"/>
+          <w:sz w:val="19"/>
+          <w:szCs w:val="19"/>
+        </w:rPr>
+        <w:t xml:space="preserve">entire </w:t>
+      </w:r>
+      <w:r>
+        <w:rPr>
+          <w:rFonts w:ascii="Consolas" w:hAnsi="Consolas" w:cs="Consolas"/>
+          <w:color w:val="000000"/>
+          <w:sz w:val="19"/>
+          <w:szCs w:val="19"/>
+        </w:rPr>
+        <w:t>Gabonese fauna and flora to</w:t>
+      </w:r>
+      <w:r>
+        <w:rPr>
+          <w:rFonts w:ascii="Consolas" w:hAnsi="Consolas" w:cs="Consolas"/>
+          <w:color w:val="000000"/>
+          <w:sz w:val="19"/>
+          <w:szCs w:val="19"/>
+        </w:rPr>
+        <w:t xml:space="preserve"> illegal </w:t>
+      </w:r>
+      <w:r>
+        <w:rPr>
+          <w:rFonts w:ascii="Consolas" w:hAnsi="Consolas" w:cs="Consolas"/>
+          <w:color w:val="000000"/>
+          <w:sz w:val="19"/>
+          <w:szCs w:val="19"/>
+        </w:rPr>
+        <w:t>exploitation</w:t>
+      </w:r>
+      <w:r>
+        <w:rPr>
+          <w:rFonts w:ascii="Consolas" w:hAnsi="Consolas" w:cs="Consolas"/>
+          <w:color w:val="000000"/>
+          <w:sz w:val="19"/>
+          <w:szCs w:val="19"/>
+        </w:rPr>
+        <w:t xml:space="preserve"> which is both highly unsustainable</w:t>
+      </w:r>
+      <w:r>
+        <w:rPr>
+          <w:rFonts w:ascii="Consolas" w:hAnsi="Consolas" w:cs="Consolas"/>
+          <w:color w:val="000000"/>
+          <w:sz w:val="19"/>
+          <w:szCs w:val="19"/>
+        </w:rPr>
+        <w:t xml:space="preserve"> </w:t>
+      </w:r>
+      <w:r>
+        <w:rPr>
+          <w:rFonts w:ascii="Consolas" w:hAnsi="Consolas" w:cs="Consolas"/>
+          <w:color w:val="000000"/>
+          <w:sz w:val="19"/>
+          <w:szCs w:val="19"/>
+        </w:rPr>
+        <w:t xml:space="preserve">and </w:t>
+      </w:r>
+      <w:r>
+        <w:rPr>
+          <w:rFonts w:ascii="Consolas" w:hAnsi="Consolas" w:cs="Consolas"/>
+          <w:color w:val="000000"/>
+          <w:sz w:val="19"/>
+          <w:szCs w:val="19"/>
+        </w:rPr>
+        <w:t>more and more irrecoverably destructive</w:t>
+      </w:r>
+      <w:r>
+        <w:rPr>
+          <w:rFonts w:ascii="Consolas" w:hAnsi="Consolas" w:cs="Consolas"/>
+          <w:color w:val="000000"/>
+          <w:sz w:val="19"/>
+          <w:szCs w:val="19"/>
+        </w:rPr>
+        <w:t>.</w:t>
+      </w:r>
+    </w:p>
+    <w:p>
+      <w:pPr>
+        <w:autoSpaceDE w:val="0"/>
+        <w:autoSpaceDN w:val="0"/>
+        <w:adjustRightInd w:val="0"/>
+        <w:spacing w:after="0" w:line="240" w:lineRule="auto"/>
+        <w:rPr>
+          <w:rFonts w:ascii="Consolas" w:hAnsi="Consolas" w:cs="Consolas"/>
+          <w:color w:val="000000"/>
+          <w:sz w:val="19"/>
+          <w:szCs w:val="19"/>
+          <w:lang w:val="fr-FR"/>
+        </w:rPr>
+      </w:pPr>
+      <w:r>
+        <w:rPr>
+          <w:rFonts w:ascii="Consolas" w:hAnsi="Consolas" w:cs="Consolas"/>
+          <w:color w:val="0000FF"/>
+          <w:sz w:val="19"/>
+          <w:szCs w:val="19"/>
+          <w:lang w:val="fr-FR"/>
+        </w:rPr>
+        <w:t>&lt;/</w:t>
+      </w:r>
+      <w:r>
+        <w:rPr>
+          <w:rFonts w:ascii="Consolas" w:hAnsi="Consolas" w:cs="Consolas"/>
+          <w:color w:val="800000"/>
+          <w:sz w:val="19"/>
+          <w:szCs w:val="19"/>
+          <w:lang w:val="fr-FR"/>
+        </w:rPr>
+        <w:t>li</w:t>
+      </w:r>
+      <w:r>
+        <w:rPr>
+          <w:rFonts w:ascii="Consolas" w:hAnsi="Consolas" w:cs="Consolas"/>
+          <w:color w:val="0000FF"/>
+          <w:sz w:val="19"/>
+          <w:szCs w:val="19"/>
+          <w:lang w:val="fr-FR"/>
+        </w:rPr>
+        <w:t>&gt;</w:t>
+      </w:r>
+    </w:p>
+    <w:p>
+      <w:pPr>
+        <w:autoSpaceDE w:val="0"/>
+        <w:autoSpaceDN w:val="0"/>
+        <w:adjustRightInd w:val="0"/>
+        <w:spacing w:after="0" w:line="240" w:lineRule="auto"/>
+        <w:rPr>
+          <w:rFonts w:ascii="Consolas" w:hAnsi="Consolas" w:cs="Consolas"/>
+          <w:color w:val="000000"/>
+          <w:sz w:val="19"/>
+          <w:szCs w:val="19"/>
+        </w:rPr>
+      </w:pPr>
+      <w:r>
+        <w:rPr>
+          <w:rFonts w:ascii="Consolas" w:hAnsi="Consolas" w:cs="Consolas"/>
+          <w:color w:val="000000"/>
+          <w:sz w:val="19"/>
+          <w:szCs w:val="19"/>
+        </w:rPr>
+        <w:t xml:space="preserve">    </w:t>
+      </w:r>
+      <w:r>
+        <w:rPr>
+          <w:rFonts w:ascii="Consolas" w:hAnsi="Consolas" w:cs="Consolas"/>
+          <w:color w:val="0000FF"/>
+          <w:sz w:val="19"/>
+          <w:szCs w:val="19"/>
+        </w:rPr>
+        <w:t>&lt;</w:t>
+      </w:r>
+      <w:r>
+        <w:rPr>
+          <w:rFonts w:ascii="Consolas" w:hAnsi="Consolas" w:cs="Consolas"/>
+          <w:color w:val="800000"/>
+          <w:sz w:val="19"/>
+          <w:szCs w:val="19"/>
+        </w:rPr>
+        <w:t>li</w:t>
+      </w:r>
+      <w:r>
+        <w:rPr>
+          <w:rFonts w:ascii="Consolas" w:hAnsi="Consolas" w:cs="Consolas"/>
+          <w:color w:val="000000"/>
+          <w:sz w:val="19"/>
+          <w:szCs w:val="19"/>
+        </w:rPr>
+        <w:t xml:space="preserve"> </w:t>
+      </w:r>
+      <w:r>
+        <w:rPr>
+          <w:rFonts w:ascii="Consolas" w:hAnsi="Consolas" w:cs="Consolas"/>
+          <w:color w:val="FF0000"/>
+          <w:sz w:val="19"/>
+          <w:szCs w:val="19"/>
+        </w:rPr>
+        <w:t>class</w:t>
+      </w:r>
+      <w:r>
+        <w:rPr>
+          <w:rFonts w:ascii="Consolas" w:hAnsi="Consolas" w:cs="Consolas"/>
+          <w:color w:val="0000FF"/>
+          <w:sz w:val="19"/>
+          <w:szCs w:val="19"/>
+        </w:rPr>
+        <w:t>="</w:t>
+      </w:r>
+      <w:proofErr w:type="spellStart"/>
+      <w:r>
+        <w:rPr>
+          <w:rFonts w:ascii="Consolas" w:hAnsi="Consolas" w:cs="Consolas"/>
+          <w:color w:val="0000FF"/>
+          <w:sz w:val="19"/>
+          <w:szCs w:val="19"/>
+        </w:rPr>
+        <w:t>scrollFadeUp</w:t>
+      </w:r>
+      <w:proofErr w:type="spellEnd"/>
+      <w:r>
+        <w:rPr>
+          <w:rFonts w:ascii="Consolas" w:hAnsi="Consolas" w:cs="Consolas"/>
+          <w:color w:val="0000FF"/>
+          <w:sz w:val="19"/>
+          <w:szCs w:val="19"/>
+        </w:rPr>
+        <w:t>"&gt;&lt;</w:t>
+      </w:r>
+      <w:proofErr w:type="spellStart"/>
+      <w:r>
+        <w:rPr>
+          <w:rFonts w:ascii="Consolas" w:hAnsi="Consolas" w:cs="Consolas"/>
+          <w:color w:val="800000"/>
+          <w:sz w:val="19"/>
+          <w:szCs w:val="19"/>
+        </w:rPr>
+        <w:t>i</w:t>
+      </w:r>
+      <w:proofErr w:type="spellEnd"/>
+      <w:r>
+        <w:rPr>
+          <w:rFonts w:ascii="Consolas" w:hAnsi="Consolas" w:cs="Consolas"/>
+          <w:color w:val="000000"/>
+          <w:sz w:val="19"/>
+          <w:szCs w:val="19"/>
+        </w:rPr>
+        <w:t xml:space="preserve"> </w:t>
+      </w:r>
+      <w:r>
+        <w:rPr>
+          <w:rFonts w:ascii="Consolas" w:hAnsi="Consolas" w:cs="Consolas"/>
+          <w:color w:val="FF0000"/>
+          <w:sz w:val="19"/>
+          <w:szCs w:val="19"/>
+        </w:rPr>
+        <w:t>class</w:t>
+      </w:r>
+      <w:r>
+        <w:rPr>
+          <w:rFonts w:ascii="Consolas" w:hAnsi="Consolas" w:cs="Consolas"/>
+          <w:color w:val="0000FF"/>
+          <w:sz w:val="19"/>
+          <w:szCs w:val="19"/>
+        </w:rPr>
+        <w:t>="fa fa-angle-right"</w:t>
+      </w:r>
+      <w:r>
+        <w:rPr>
+          <w:rFonts w:ascii="Consolas" w:hAnsi="Consolas" w:cs="Consolas"/>
+          <w:color w:val="000000"/>
+          <w:sz w:val="19"/>
+          <w:szCs w:val="19"/>
+        </w:rPr>
+        <w:t xml:space="preserve"> </w:t>
+      </w:r>
+      <w:r>
+        <w:rPr>
+          <w:rFonts w:ascii="Consolas" w:hAnsi="Consolas" w:cs="Consolas"/>
+          <w:color w:val="FF0000"/>
+          <w:sz w:val="19"/>
+          <w:szCs w:val="19"/>
+        </w:rPr>
+        <w:t>aria-hidden</w:t>
+      </w:r>
+      <w:r>
+        <w:rPr>
+          <w:rFonts w:ascii="Consolas" w:hAnsi="Consolas" w:cs="Consolas"/>
+          <w:color w:val="0000FF"/>
+          <w:sz w:val="19"/>
+          <w:szCs w:val="19"/>
+        </w:rPr>
+        <w:t>="true"&gt;&lt;/</w:t>
+      </w:r>
+      <w:proofErr w:type="spellStart"/>
+      <w:r>
+        <w:rPr>
+          <w:rFonts w:ascii="Consolas" w:hAnsi="Consolas" w:cs="Consolas"/>
+          <w:color w:val="800000"/>
+          <w:sz w:val="19"/>
+          <w:szCs w:val="19"/>
+        </w:rPr>
+        <w:t>i</w:t>
+      </w:r>
+      <w:proofErr w:type="spellEnd"/>
+      <w:r>
+        <w:rPr>
+          <w:rFonts w:ascii="Consolas" w:hAnsi="Consolas" w:cs="Consolas"/>
+          <w:color w:val="0000FF"/>
+          <w:sz w:val="19"/>
+          <w:szCs w:val="19"/>
+        </w:rPr>
+        <w:t>&gt;</w:t>
+      </w:r>
+      <w:r>
+        <w:rPr>
+          <w:rFonts w:ascii="Consolas" w:hAnsi="Consolas" w:cs="Consolas"/>
+          <w:color w:val="000000"/>
+          <w:sz w:val="19"/>
+          <w:szCs w:val="19"/>
+        </w:rPr>
+        <w:t xml:space="preserve"> </w:t>
+      </w:r>
+      <w:r>
+        <w:rPr>
+          <w:rFonts w:ascii="Consolas" w:hAnsi="Consolas" w:cs="Consolas"/>
+          <w:color w:val="0000FF"/>
+          <w:sz w:val="19"/>
+          <w:szCs w:val="19"/>
+        </w:rPr>
+        <w:t>&lt;</w:t>
+      </w:r>
+      <w:r>
+        <w:rPr>
+          <w:rFonts w:ascii="Consolas" w:hAnsi="Consolas" w:cs="Consolas"/>
+          <w:color w:val="800000"/>
+          <w:sz w:val="19"/>
+          <w:szCs w:val="19"/>
+        </w:rPr>
+        <w:t>strong</w:t>
+      </w:r>
+      <w:r>
+        <w:rPr>
+          <w:rFonts w:ascii="Consolas" w:hAnsi="Consolas" w:cs="Consolas"/>
+          <w:color w:val="0000FF"/>
+          <w:sz w:val="19"/>
+          <w:szCs w:val="19"/>
+        </w:rPr>
+        <w:t>&gt;</w:t>
+      </w:r>
+      <w:r>
+        <w:rPr>
+          <w:rFonts w:ascii="Consolas" w:hAnsi="Consolas" w:cs="Consolas"/>
+          <w:color w:val="000000"/>
+          <w:sz w:val="19"/>
+          <w:szCs w:val="19"/>
+        </w:rPr>
+        <w:t>Poaching</w:t>
+      </w:r>
+      <w:r>
+        <w:rPr>
+          <w:rFonts w:ascii="Consolas" w:hAnsi="Consolas" w:cs="Consolas"/>
+          <w:color w:val="000000"/>
+          <w:sz w:val="19"/>
+          <w:szCs w:val="19"/>
+        </w:rPr>
+        <w:t xml:space="preserve"> and the poor management of the forest eco system</w:t>
+      </w:r>
+      <w:r>
+        <w:rPr>
+          <w:rFonts w:ascii="Consolas" w:hAnsi="Consolas" w:cs="Consolas"/>
+          <w:color w:val="0000FF"/>
+          <w:sz w:val="19"/>
+          <w:szCs w:val="19"/>
+        </w:rPr>
+        <w:t xml:space="preserve"> </w:t>
+      </w:r>
+      <w:r>
+        <w:rPr>
+          <w:rFonts w:ascii="Consolas" w:hAnsi="Consolas" w:cs="Consolas"/>
+          <w:color w:val="0000FF"/>
+          <w:sz w:val="19"/>
+          <w:szCs w:val="19"/>
+        </w:rPr>
+        <w:t>&lt;/</w:t>
+      </w:r>
+      <w:r>
+        <w:rPr>
+          <w:rFonts w:ascii="Consolas" w:hAnsi="Consolas" w:cs="Consolas"/>
+          <w:color w:val="800000"/>
+          <w:sz w:val="19"/>
+          <w:szCs w:val="19"/>
+        </w:rPr>
+        <w:t>strong</w:t>
+      </w:r>
+      <w:r>
+        <w:rPr>
+          <w:rFonts w:ascii="Consolas" w:hAnsi="Consolas" w:cs="Consolas"/>
+          <w:color w:val="0000FF"/>
+          <w:sz w:val="19"/>
+          <w:szCs w:val="19"/>
+        </w:rPr>
+        <w:t>&gt;</w:t>
+      </w:r>
+      <w:r>
+        <w:rPr>
+          <w:rFonts w:ascii="Consolas" w:hAnsi="Consolas" w:cs="Consolas"/>
+          <w:color w:val="000000"/>
+          <w:sz w:val="19"/>
+          <w:szCs w:val="19"/>
+        </w:rPr>
+        <w:t xml:space="preserve"> </w:t>
+      </w:r>
+      <w:r>
+        <w:rPr>
+          <w:rFonts w:ascii="Consolas" w:hAnsi="Consolas" w:cs="Consolas"/>
+          <w:color w:val="000000"/>
+          <w:sz w:val="19"/>
+          <w:szCs w:val="19"/>
+        </w:rPr>
+        <w:t xml:space="preserve">are pushing the animals, </w:t>
+      </w:r>
+      <w:proofErr w:type="gramStart"/>
+      <w:r>
+        <w:rPr>
+          <w:rFonts w:ascii="Consolas" w:hAnsi="Consolas" w:cs="Consolas"/>
+          <w:color w:val="000000"/>
+          <w:sz w:val="19"/>
+          <w:szCs w:val="19"/>
+        </w:rPr>
+        <w:t>in particular the</w:t>
+      </w:r>
+      <w:proofErr w:type="gramEnd"/>
+      <w:r>
+        <w:rPr>
+          <w:rFonts w:ascii="Consolas" w:hAnsi="Consolas" w:cs="Consolas"/>
+          <w:color w:val="000000"/>
+          <w:sz w:val="19"/>
+          <w:szCs w:val="19"/>
+        </w:rPr>
+        <w:t xml:space="preserve"> elephants</w:t>
+      </w:r>
+      <w:r>
+        <w:rPr>
+          <w:rFonts w:ascii="Consolas" w:hAnsi="Consolas" w:cs="Consolas"/>
+          <w:color w:val="000000"/>
+          <w:sz w:val="19"/>
+          <w:szCs w:val="19"/>
+        </w:rPr>
+        <w:t xml:space="preserve">, </w:t>
+      </w:r>
+      <w:r>
+        <w:rPr>
+          <w:rFonts w:ascii="Consolas" w:hAnsi="Consolas" w:cs="Consolas"/>
+          <w:color w:val="000000"/>
+          <w:sz w:val="19"/>
+          <w:szCs w:val="19"/>
+        </w:rPr>
+        <w:t>slaughtered</w:t>
+      </w:r>
+      <w:r>
+        <w:rPr>
+          <w:rFonts w:ascii="Consolas" w:hAnsi="Consolas" w:cs="Consolas"/>
+          <w:color w:val="000000"/>
+          <w:sz w:val="19"/>
+          <w:szCs w:val="19"/>
+        </w:rPr>
+        <w:t xml:space="preserve"> for their</w:t>
+      </w:r>
+      <w:r>
+        <w:rPr>
+          <w:rFonts w:ascii="Consolas" w:hAnsi="Consolas" w:cs="Consolas"/>
+          <w:color w:val="000000"/>
+          <w:sz w:val="19"/>
+          <w:szCs w:val="19"/>
+        </w:rPr>
+        <w:t xml:space="preserve"> ivory and no longer able to </w:t>
+      </w:r>
+      <w:r>
+        <w:rPr>
+          <w:rFonts w:ascii="Consolas" w:hAnsi="Consolas" w:cs="Consolas"/>
+          <w:color w:val="000000"/>
+          <w:sz w:val="19"/>
+          <w:szCs w:val="19"/>
+        </w:rPr>
+        <w:t xml:space="preserve">get sufficient nourishment from the forest, to </w:t>
+      </w:r>
+      <w:r>
+        <w:rPr>
+          <w:rFonts w:ascii="Consolas" w:hAnsi="Consolas" w:cs="Consolas"/>
+          <w:color w:val="000000"/>
+          <w:sz w:val="19"/>
+          <w:szCs w:val="19"/>
+        </w:rPr>
+        <w:t xml:space="preserve">go and look for food in the village plantations, creating a </w:t>
+      </w:r>
+      <w:r>
+        <w:rPr>
+          <w:rFonts w:ascii="Consolas" w:hAnsi="Consolas" w:cs="Consolas"/>
+          <w:color w:val="0000FF"/>
+          <w:sz w:val="19"/>
+          <w:szCs w:val="19"/>
+        </w:rPr>
+        <w:t>&lt;</w:t>
+      </w:r>
+      <w:r>
+        <w:rPr>
+          <w:rFonts w:ascii="Consolas" w:hAnsi="Consolas" w:cs="Consolas"/>
+          <w:color w:val="800000"/>
+          <w:sz w:val="19"/>
+          <w:szCs w:val="19"/>
+        </w:rPr>
+        <w:t>strong</w:t>
+      </w:r>
+      <w:r>
+        <w:rPr>
+          <w:rFonts w:ascii="Consolas" w:hAnsi="Consolas" w:cs="Consolas"/>
+          <w:color w:val="0000FF"/>
+          <w:sz w:val="19"/>
+          <w:szCs w:val="19"/>
+        </w:rPr>
+        <w:t>&gt;</w:t>
+      </w:r>
+      <w:r>
+        <w:rPr>
+          <w:rFonts w:ascii="Consolas" w:hAnsi="Consolas" w:cs="Consolas"/>
+          <w:color w:val="000000"/>
+          <w:sz w:val="19"/>
+          <w:szCs w:val="19"/>
+        </w:rPr>
+        <w:t>conflict</w:t>
+      </w:r>
+      <w:r>
+        <w:rPr>
+          <w:rFonts w:ascii="Consolas" w:hAnsi="Consolas" w:cs="Consolas"/>
+          <w:color w:val="000000"/>
+          <w:sz w:val="19"/>
+          <w:szCs w:val="19"/>
+        </w:rPr>
+        <w:t xml:space="preserve"> between humans and wildlife</w:t>
+      </w:r>
+    </w:p>
+    <w:p>
+      <w:pPr>
+        <w:autoSpaceDE w:val="0"/>
+        <w:autoSpaceDN w:val="0"/>
+        <w:adjustRightInd w:val="0"/>
+        <w:spacing w:after="0" w:line="240" w:lineRule="auto"/>
+        <w:rPr>
+          <w:rFonts w:ascii="Consolas" w:hAnsi="Consolas" w:cs="Consolas"/>
+          <w:color w:val="000000"/>
+          <w:sz w:val="19"/>
+          <w:szCs w:val="19"/>
+        </w:rPr>
+      </w:pPr>
+      <w:r>
+        <w:rPr>
+          <w:rFonts w:ascii="Consolas" w:hAnsi="Consolas" w:cs="Consolas"/>
+          <w:color w:val="0000FF"/>
+          <w:sz w:val="19"/>
+          <w:szCs w:val="19"/>
+        </w:rPr>
+        <w:t>&lt;/</w:t>
+      </w:r>
+      <w:r>
+        <w:rPr>
+          <w:rFonts w:ascii="Consolas" w:hAnsi="Consolas" w:cs="Consolas"/>
+          <w:color w:val="800000"/>
+          <w:sz w:val="19"/>
+          <w:szCs w:val="19"/>
+        </w:rPr>
+        <w:t>strong</w:t>
+      </w:r>
+      <w:r>
+        <w:rPr>
+          <w:rFonts w:ascii="Consolas" w:hAnsi="Consolas" w:cs="Consolas"/>
+          <w:color w:val="0000FF"/>
+          <w:sz w:val="19"/>
+          <w:szCs w:val="19"/>
+        </w:rPr>
+        <w:t>&gt;</w:t>
+      </w:r>
+      <w:r>
+        <w:rPr>
+          <w:rFonts w:ascii="Consolas" w:hAnsi="Consolas" w:cs="Consolas"/>
+          <w:color w:val="000000"/>
+          <w:sz w:val="19"/>
+          <w:szCs w:val="19"/>
+        </w:rPr>
+        <w:t xml:space="preserve"> </w:t>
+      </w:r>
+      <w:r>
+        <w:rPr>
+          <w:rFonts w:ascii="Consolas" w:hAnsi="Consolas" w:cs="Consolas"/>
+          <w:color w:val="000000"/>
+          <w:sz w:val="19"/>
+          <w:szCs w:val="19"/>
+        </w:rPr>
+        <w:t xml:space="preserve">that is very difficult to </w:t>
+      </w:r>
+      <w:r>
+        <w:rPr>
+          <w:rFonts w:ascii="Consolas" w:hAnsi="Consolas" w:cs="Consolas"/>
+          <w:color w:val="000000"/>
+          <w:sz w:val="19"/>
+          <w:szCs w:val="19"/>
+        </w:rPr>
+        <w:t>resolve.</w:t>
+      </w:r>
+    </w:p>
+    <w:p>
+      <w:pPr>
+        <w:autoSpaceDE w:val="0"/>
+        <w:autoSpaceDN w:val="0"/>
+        <w:adjustRightInd w:val="0"/>
+        <w:spacing w:after="0" w:line="240" w:lineRule="auto"/>
+        <w:rPr>
+          <w:rFonts w:ascii="Consolas" w:hAnsi="Consolas" w:cs="Consolas"/>
+          <w:color w:val="000000"/>
+          <w:sz w:val="19"/>
+          <w:szCs w:val="19"/>
+          <w:lang w:val="fr-FR"/>
+        </w:rPr>
+      </w:pPr>
+      <w:r>
+        <w:rPr>
+          <w:rFonts w:ascii="Consolas" w:hAnsi="Consolas" w:cs="Consolas"/>
+          <w:color w:val="0000FF"/>
+          <w:sz w:val="19"/>
+          <w:szCs w:val="19"/>
+          <w:lang w:val="fr-FR"/>
+        </w:rPr>
+        <w:t>&lt;/</w:t>
+      </w:r>
+      <w:r>
+        <w:rPr>
+          <w:rFonts w:ascii="Consolas" w:hAnsi="Consolas" w:cs="Consolas"/>
+          <w:color w:val="800000"/>
+          <w:sz w:val="19"/>
+          <w:szCs w:val="19"/>
+          <w:lang w:val="fr-FR"/>
+        </w:rPr>
+        <w:t>li</w:t>
+      </w:r>
+      <w:r>
+        <w:rPr>
+          <w:rFonts w:ascii="Consolas" w:hAnsi="Consolas" w:cs="Consolas"/>
+          <w:color w:val="0000FF"/>
+          <w:sz w:val="19"/>
+          <w:szCs w:val="19"/>
+          <w:lang w:val="fr-FR"/>
+        </w:rPr>
+        <w:t>&gt;</w:t>
+      </w:r>
+    </w:p>
+    <w:p>
+      <w:pPr>
+        <w:autoSpaceDE w:val="0"/>
+        <w:autoSpaceDN w:val="0"/>
+        <w:adjustRightInd w:val="0"/>
+        <w:spacing w:after="0" w:line="240" w:lineRule="auto"/>
+        <w:rPr>
+          <w:rFonts w:ascii="Consolas" w:hAnsi="Consolas" w:cs="Consolas"/>
+          <w:color w:val="000000"/>
+          <w:sz w:val="19"/>
+          <w:szCs w:val="19"/>
+        </w:rPr>
+      </w:pPr>
+      <w:r>
+        <w:rPr>
+          <w:rFonts w:ascii="Consolas" w:hAnsi="Consolas" w:cs="Consolas"/>
+          <w:color w:val="000000"/>
+          <w:sz w:val="19"/>
+          <w:szCs w:val="19"/>
+        </w:rPr>
+        <w:t xml:space="preserve">    </w:t>
+      </w:r>
+      <w:r>
+        <w:rPr>
+          <w:rFonts w:ascii="Consolas" w:hAnsi="Consolas" w:cs="Consolas"/>
+          <w:color w:val="0000FF"/>
+          <w:sz w:val="19"/>
+          <w:szCs w:val="19"/>
+        </w:rPr>
+        <w:t>&lt;</w:t>
+      </w:r>
+      <w:r>
+        <w:rPr>
+          <w:rFonts w:ascii="Consolas" w:hAnsi="Consolas" w:cs="Consolas"/>
+          <w:color w:val="800000"/>
+          <w:sz w:val="19"/>
+          <w:szCs w:val="19"/>
+        </w:rPr>
+        <w:t>li</w:t>
+      </w:r>
+      <w:r>
+        <w:rPr>
+          <w:rFonts w:ascii="Consolas" w:hAnsi="Consolas" w:cs="Consolas"/>
+          <w:color w:val="000000"/>
+          <w:sz w:val="19"/>
+          <w:szCs w:val="19"/>
+        </w:rPr>
+        <w:t xml:space="preserve"> </w:t>
+      </w:r>
+      <w:r>
+        <w:rPr>
+          <w:rFonts w:ascii="Consolas" w:hAnsi="Consolas" w:cs="Consolas"/>
+          <w:color w:val="FF0000"/>
+          <w:sz w:val="19"/>
+          <w:szCs w:val="19"/>
+        </w:rPr>
+        <w:t>class</w:t>
+      </w:r>
+      <w:r>
+        <w:rPr>
+          <w:rFonts w:ascii="Consolas" w:hAnsi="Consolas" w:cs="Consolas"/>
+          <w:color w:val="0000FF"/>
+          <w:sz w:val="19"/>
+          <w:szCs w:val="19"/>
+        </w:rPr>
+        <w:t>="</w:t>
+      </w:r>
+      <w:proofErr w:type="spellStart"/>
+      <w:r>
+        <w:rPr>
+          <w:rFonts w:ascii="Consolas" w:hAnsi="Consolas" w:cs="Consolas"/>
+          <w:color w:val="0000FF"/>
+          <w:sz w:val="19"/>
+          <w:szCs w:val="19"/>
+        </w:rPr>
+        <w:t>scrollFadeUp</w:t>
+      </w:r>
+      <w:proofErr w:type="spellEnd"/>
+      <w:r>
+        <w:rPr>
+          <w:rFonts w:ascii="Consolas" w:hAnsi="Consolas" w:cs="Consolas"/>
+          <w:color w:val="0000FF"/>
+          <w:sz w:val="19"/>
+          <w:szCs w:val="19"/>
+        </w:rPr>
+        <w:t>"&gt;&lt;</w:t>
+      </w:r>
+      <w:proofErr w:type="spellStart"/>
+      <w:r>
+        <w:rPr>
+          <w:rFonts w:ascii="Consolas" w:hAnsi="Consolas" w:cs="Consolas"/>
+          <w:color w:val="800000"/>
+          <w:sz w:val="19"/>
+          <w:szCs w:val="19"/>
+        </w:rPr>
+        <w:t>i</w:t>
+      </w:r>
+      <w:proofErr w:type="spellEnd"/>
+      <w:r>
+        <w:rPr>
+          <w:rFonts w:ascii="Consolas" w:hAnsi="Consolas" w:cs="Consolas"/>
+          <w:color w:val="000000"/>
+          <w:sz w:val="19"/>
+          <w:szCs w:val="19"/>
+        </w:rPr>
+        <w:t xml:space="preserve"> </w:t>
+      </w:r>
+      <w:r>
+        <w:rPr>
+          <w:rFonts w:ascii="Consolas" w:hAnsi="Consolas" w:cs="Consolas"/>
+          <w:color w:val="FF0000"/>
+          <w:sz w:val="19"/>
+          <w:szCs w:val="19"/>
+        </w:rPr>
+        <w:t>class</w:t>
+      </w:r>
+      <w:r>
+        <w:rPr>
+          <w:rFonts w:ascii="Consolas" w:hAnsi="Consolas" w:cs="Consolas"/>
+          <w:color w:val="0000FF"/>
+          <w:sz w:val="19"/>
+          <w:szCs w:val="19"/>
+        </w:rPr>
+        <w:t>="fa fa-angle-right"</w:t>
+      </w:r>
+      <w:r>
+        <w:rPr>
+          <w:rFonts w:ascii="Consolas" w:hAnsi="Consolas" w:cs="Consolas"/>
+          <w:color w:val="000000"/>
+          <w:sz w:val="19"/>
+          <w:szCs w:val="19"/>
+        </w:rPr>
+        <w:t xml:space="preserve"> </w:t>
+      </w:r>
+      <w:r>
+        <w:rPr>
+          <w:rFonts w:ascii="Consolas" w:hAnsi="Consolas" w:cs="Consolas"/>
+          <w:color w:val="FF0000"/>
+          <w:sz w:val="19"/>
+          <w:szCs w:val="19"/>
+        </w:rPr>
+        <w:t>aria-hidden</w:t>
+      </w:r>
+      <w:r>
+        <w:rPr>
+          <w:rFonts w:ascii="Consolas" w:hAnsi="Consolas" w:cs="Consolas"/>
+          <w:color w:val="0000FF"/>
+          <w:sz w:val="19"/>
+          <w:szCs w:val="19"/>
+        </w:rPr>
+        <w:t>="true"&gt;&lt;/</w:t>
+      </w:r>
+      <w:proofErr w:type="spellStart"/>
+      <w:r>
+        <w:rPr>
+          <w:rFonts w:ascii="Consolas" w:hAnsi="Consolas" w:cs="Consolas"/>
+          <w:color w:val="800000"/>
+          <w:sz w:val="19"/>
+          <w:szCs w:val="19"/>
+        </w:rPr>
+        <w:t>i</w:t>
+      </w:r>
+      <w:proofErr w:type="spellEnd"/>
+      <w:r>
+        <w:rPr>
+          <w:rFonts w:ascii="Consolas" w:hAnsi="Consolas" w:cs="Consolas"/>
+          <w:color w:val="0000FF"/>
+          <w:sz w:val="19"/>
+          <w:szCs w:val="19"/>
+        </w:rPr>
+        <w:t>&gt;</w:t>
+      </w:r>
+      <w:r>
+        <w:rPr>
+          <w:rFonts w:ascii="Consolas" w:hAnsi="Consolas" w:cs="Consolas"/>
+          <w:color w:val="000000"/>
+          <w:sz w:val="19"/>
+          <w:szCs w:val="19"/>
+        </w:rPr>
+        <w:t xml:space="preserve"> </w:t>
+      </w:r>
+      <w:r>
+        <w:rPr>
+          <w:rFonts w:ascii="Consolas" w:hAnsi="Consolas" w:cs="Consolas"/>
+          <w:color w:val="0000FF"/>
+          <w:sz w:val="19"/>
+          <w:szCs w:val="19"/>
+        </w:rPr>
+        <w:t>&lt;</w:t>
+      </w:r>
+      <w:r>
+        <w:rPr>
+          <w:rFonts w:ascii="Consolas" w:hAnsi="Consolas" w:cs="Consolas"/>
+          <w:color w:val="800000"/>
+          <w:sz w:val="19"/>
+          <w:szCs w:val="19"/>
+        </w:rPr>
+        <w:t>strong</w:t>
+      </w:r>
+      <w:r>
+        <w:rPr>
+          <w:rFonts w:ascii="Consolas" w:hAnsi="Consolas" w:cs="Consolas"/>
+          <w:color w:val="0000FF"/>
+          <w:sz w:val="19"/>
+          <w:szCs w:val="19"/>
+        </w:rPr>
+        <w:t>&gt;</w:t>
+      </w:r>
+      <w:r>
+        <w:rPr>
+          <w:rFonts w:ascii="Consolas" w:hAnsi="Consolas" w:cs="Consolas"/>
+          <w:sz w:val="19"/>
+          <w:szCs w:val="19"/>
+        </w:rPr>
+        <w:t>T</w:t>
+      </w:r>
+      <w:r>
+        <w:rPr>
+          <w:rFonts w:ascii="Consolas" w:hAnsi="Consolas" w:cs="Consolas"/>
+          <w:sz w:val="19"/>
+          <w:szCs w:val="19"/>
+        </w:rPr>
+        <w:t>he villagers</w:t>
+      </w:r>
+      <w:r>
+        <w:rPr>
+          <w:rFonts w:ascii="Consolas" w:hAnsi="Consolas" w:cs="Consolas"/>
+          <w:sz w:val="19"/>
+          <w:szCs w:val="19"/>
+        </w:rPr>
+        <w:t xml:space="preserve"> lack </w:t>
+      </w:r>
+      <w:r>
+        <w:rPr>
+          <w:rFonts w:ascii="Consolas" w:hAnsi="Consolas" w:cs="Consolas"/>
+          <w:sz w:val="19"/>
+          <w:szCs w:val="19"/>
+        </w:rPr>
+        <w:t xml:space="preserve">the </w:t>
+      </w:r>
+      <w:r>
+        <w:rPr>
+          <w:rFonts w:ascii="Consolas" w:hAnsi="Consolas" w:cs="Consolas"/>
+          <w:color w:val="0000FF"/>
+          <w:sz w:val="19"/>
+          <w:szCs w:val="19"/>
+        </w:rPr>
+        <w:t>&lt;/</w:t>
+      </w:r>
+      <w:r>
+        <w:rPr>
+          <w:rFonts w:ascii="Consolas" w:hAnsi="Consolas" w:cs="Consolas"/>
+          <w:color w:val="800000"/>
+          <w:sz w:val="19"/>
+          <w:szCs w:val="19"/>
+        </w:rPr>
+        <w:t>strong</w:t>
+      </w:r>
+      <w:r>
+        <w:rPr>
+          <w:rFonts w:ascii="Consolas" w:hAnsi="Consolas" w:cs="Consolas"/>
+          <w:color w:val="0000FF"/>
+          <w:sz w:val="19"/>
+          <w:szCs w:val="19"/>
+        </w:rPr>
+        <w:t>&gt;</w:t>
+      </w:r>
+      <w:r>
+        <w:rPr>
+          <w:rFonts w:ascii="Consolas" w:hAnsi="Consolas" w:cs="Consolas"/>
+          <w:sz w:val="19"/>
+          <w:szCs w:val="19"/>
+        </w:rPr>
+        <w:t xml:space="preserve">technical </w:t>
+      </w:r>
+      <w:r>
+        <w:rPr>
+          <w:rFonts w:ascii="Consolas" w:hAnsi="Consolas" w:cs="Consolas"/>
+          <w:sz w:val="19"/>
+          <w:szCs w:val="19"/>
+        </w:rPr>
+        <w:t xml:space="preserve">and financial </w:t>
+      </w:r>
+      <w:r>
+        <w:rPr>
+          <w:rFonts w:ascii="Consolas" w:hAnsi="Consolas" w:cs="Consolas"/>
+          <w:sz w:val="19"/>
+          <w:szCs w:val="19"/>
+        </w:rPr>
+        <w:t>means</w:t>
+      </w:r>
+      <w:r>
+        <w:rPr>
+          <w:rFonts w:ascii="Consolas" w:hAnsi="Consolas" w:cs="Consolas"/>
+          <w:sz w:val="19"/>
+          <w:szCs w:val="19"/>
+        </w:rPr>
+        <w:t xml:space="preserve"> </w:t>
+      </w:r>
+      <w:r>
+        <w:rPr>
+          <w:rFonts w:ascii="Consolas" w:hAnsi="Consolas" w:cs="Consolas"/>
+          <w:sz w:val="19"/>
+          <w:szCs w:val="19"/>
+        </w:rPr>
+        <w:t xml:space="preserve">as well </w:t>
+      </w:r>
+      <w:r>
+        <w:rPr>
+          <w:rFonts w:ascii="Consolas" w:hAnsi="Consolas" w:cs="Consolas"/>
+          <w:sz w:val="19"/>
+          <w:szCs w:val="19"/>
+        </w:rPr>
+        <w:t xml:space="preserve">the </w:t>
+      </w:r>
+      <w:r>
+        <w:rPr>
+          <w:rFonts w:ascii="Consolas" w:hAnsi="Consolas" w:cs="Consolas"/>
+          <w:sz w:val="19"/>
+          <w:szCs w:val="19"/>
+        </w:rPr>
+        <w:t>knowledge</w:t>
+      </w:r>
+      <w:r>
+        <w:rPr>
+          <w:rFonts w:ascii="Consolas" w:hAnsi="Consolas" w:cs="Consolas"/>
+          <w:sz w:val="19"/>
+          <w:szCs w:val="19"/>
+        </w:rPr>
+        <w:t xml:space="preserve"> and tools </w:t>
+      </w:r>
+      <w:r>
+        <w:rPr>
+          <w:rFonts w:ascii="Consolas" w:hAnsi="Consolas" w:cs="Consolas"/>
+          <w:sz w:val="19"/>
+          <w:szCs w:val="19"/>
+        </w:rPr>
+        <w:t>that would allow them to</w:t>
+      </w:r>
+      <w:r>
+        <w:rPr>
+          <w:rFonts w:ascii="Consolas" w:hAnsi="Consolas" w:cs="Consolas"/>
+          <w:sz w:val="19"/>
+          <w:szCs w:val="19"/>
+        </w:rPr>
+        <w:t xml:space="preserve"> make full </w:t>
+      </w:r>
+      <w:r>
+        <w:rPr>
+          <w:rFonts w:ascii="Consolas" w:hAnsi="Consolas" w:cs="Consolas"/>
+          <w:sz w:val="19"/>
+          <w:szCs w:val="19"/>
+        </w:rPr>
+        <w:t xml:space="preserve">economical </w:t>
+      </w:r>
+      <w:r>
+        <w:rPr>
+          <w:rFonts w:ascii="Consolas" w:hAnsi="Consolas" w:cs="Consolas"/>
+          <w:sz w:val="19"/>
+          <w:szCs w:val="19"/>
+        </w:rPr>
+        <w:t>use</w:t>
+      </w:r>
+      <w:r>
+        <w:rPr>
+          <w:rFonts w:ascii="Consolas" w:hAnsi="Consolas" w:cs="Consolas"/>
+          <w:sz w:val="19"/>
+          <w:szCs w:val="19"/>
+        </w:rPr>
+        <w:t xml:space="preserve"> of their natural and cultural heritage</w:t>
+      </w:r>
+      <w:r>
+        <w:rPr>
+          <w:rFonts w:ascii="Consolas" w:hAnsi="Consolas" w:cs="Consolas"/>
+          <w:color w:val="0000FF"/>
+          <w:sz w:val="19"/>
+          <w:szCs w:val="19"/>
+        </w:rPr>
+        <w:t>&lt;</w:t>
+      </w:r>
+      <w:r>
+        <w:rPr>
+          <w:rFonts w:ascii="Consolas" w:hAnsi="Consolas" w:cs="Consolas"/>
+          <w:color w:val="800000"/>
+          <w:sz w:val="19"/>
+          <w:szCs w:val="19"/>
+        </w:rPr>
+        <w:t>strong</w:t>
+      </w:r>
+      <w:r>
+        <w:rPr>
+          <w:rFonts w:ascii="Consolas" w:hAnsi="Consolas" w:cs="Consolas"/>
+          <w:color w:val="0000FF"/>
+          <w:sz w:val="19"/>
+          <w:szCs w:val="19"/>
+        </w:rPr>
+        <w:t>&gt;</w:t>
+      </w:r>
+      <w:r>
+        <w:rPr>
+          <w:rFonts w:ascii="Consolas" w:hAnsi="Consolas" w:cs="Consolas"/>
+          <w:color w:val="0000FF"/>
+          <w:sz w:val="19"/>
+          <w:szCs w:val="19"/>
+        </w:rPr>
+        <w:t xml:space="preserve">, </w:t>
+      </w:r>
+      <w:r>
+        <w:rPr>
+          <w:rFonts w:ascii="Consolas" w:hAnsi="Consolas" w:cs="Consolas"/>
+          <w:color w:val="000000"/>
+          <w:sz w:val="19"/>
+          <w:szCs w:val="19"/>
+        </w:rPr>
+        <w:t>to be able to</w:t>
+      </w:r>
+      <w:r>
+        <w:rPr>
+          <w:rFonts w:ascii="Consolas" w:hAnsi="Consolas" w:cs="Consolas"/>
+          <w:color w:val="000000"/>
+          <w:sz w:val="19"/>
+          <w:szCs w:val="19"/>
+        </w:rPr>
+        <w:t xml:space="preserve"> engage in sustainable permaculture </w:t>
+      </w:r>
+      <w:proofErr w:type="spellStart"/>
+      <w:r>
+        <w:rPr>
+          <w:rFonts w:ascii="Consolas" w:hAnsi="Consolas" w:cs="Consolas"/>
+          <w:color w:val="000000"/>
+          <w:sz w:val="19"/>
+          <w:szCs w:val="19"/>
+        </w:rPr>
+        <w:t>agro</w:t>
+      </w:r>
+      <w:proofErr w:type="spellEnd"/>
+      <w:r>
+        <w:rPr>
+          <w:rFonts w:ascii="Consolas" w:hAnsi="Consolas" w:cs="Consolas"/>
+          <w:color w:val="000000"/>
+          <w:sz w:val="19"/>
+          <w:szCs w:val="19"/>
+        </w:rPr>
+        <w:t>-forestry projects</w:t>
+      </w:r>
+      <w:r>
+        <w:rPr>
+          <w:rFonts w:ascii="Consolas" w:hAnsi="Consolas" w:cs="Consolas"/>
+          <w:color w:val="0000FF"/>
+          <w:sz w:val="19"/>
+          <w:szCs w:val="19"/>
+        </w:rPr>
+        <w:t xml:space="preserve"> </w:t>
+      </w:r>
+      <w:r>
+        <w:rPr>
+          <w:rFonts w:ascii="Consolas" w:hAnsi="Consolas" w:cs="Consolas"/>
+          <w:color w:val="0000FF"/>
+          <w:sz w:val="19"/>
+          <w:szCs w:val="19"/>
+        </w:rPr>
+        <w:t>&lt;/</w:t>
+      </w:r>
+      <w:r>
+        <w:rPr>
+          <w:rFonts w:ascii="Consolas" w:hAnsi="Consolas" w:cs="Consolas"/>
+          <w:color w:val="800000"/>
+          <w:sz w:val="19"/>
+          <w:szCs w:val="19"/>
+        </w:rPr>
+        <w:t>strong</w:t>
+      </w:r>
+      <w:r>
+        <w:rPr>
+          <w:rFonts w:ascii="Consolas" w:hAnsi="Consolas" w:cs="Consolas"/>
+          <w:color w:val="0000FF"/>
+          <w:sz w:val="19"/>
+          <w:szCs w:val="19"/>
+        </w:rPr>
+        <w:t>&gt;</w:t>
+      </w:r>
+      <w:r>
+        <w:rPr>
+          <w:rFonts w:ascii="Consolas" w:hAnsi="Consolas" w:cs="Consolas"/>
+          <w:sz w:val="19"/>
+          <w:szCs w:val="19"/>
+        </w:rPr>
+        <w:t>capable of</w:t>
+      </w:r>
+      <w:r>
+        <w:rPr>
+          <w:rFonts w:ascii="Consolas" w:hAnsi="Consolas" w:cs="Consolas"/>
+          <w:sz w:val="19"/>
+          <w:szCs w:val="19"/>
+        </w:rPr>
+        <w:t xml:space="preserve"> providing them with food, medicinal and cosmetic self-</w:t>
+      </w:r>
+      <w:proofErr w:type="gramStart"/>
+      <w:r>
+        <w:rPr>
+          <w:rFonts w:ascii="Consolas" w:hAnsi="Consolas" w:cs="Consolas"/>
+          <w:sz w:val="19"/>
+          <w:szCs w:val="19"/>
+        </w:rPr>
+        <w:t>sufficiency</w:t>
+      </w:r>
+      <w:r>
+        <w:rPr>
+          <w:rFonts w:ascii="Consolas" w:hAnsi="Consolas" w:cs="Consolas"/>
+          <w:color w:val="000000"/>
+          <w:sz w:val="19"/>
+          <w:szCs w:val="19"/>
+        </w:rPr>
+        <w:t>.</w:t>
+      </w:r>
+      <w:r>
+        <w:rPr>
+          <w:rFonts w:ascii="Consolas" w:hAnsi="Consolas" w:cs="Consolas"/>
+          <w:color w:val="0000FF"/>
+          <w:sz w:val="19"/>
+          <w:szCs w:val="19"/>
+        </w:rPr>
+        <w:t>&lt;</w:t>
+      </w:r>
+      <w:proofErr w:type="gramEnd"/>
+      <w:r>
+        <w:rPr>
+          <w:rFonts w:ascii="Consolas" w:hAnsi="Consolas" w:cs="Consolas"/>
+          <w:color w:val="0000FF"/>
+          <w:sz w:val="19"/>
+          <w:szCs w:val="19"/>
+        </w:rPr>
+        <w:t>/</w:t>
+      </w:r>
+      <w:r>
+        <w:rPr>
+          <w:rFonts w:ascii="Consolas" w:hAnsi="Consolas" w:cs="Consolas"/>
+          <w:color w:val="800000"/>
+          <w:sz w:val="19"/>
+          <w:szCs w:val="19"/>
+        </w:rPr>
+        <w:t>li</w:t>
+      </w:r>
+      <w:r>
+        <w:rPr>
+          <w:rFonts w:ascii="Consolas" w:hAnsi="Consolas" w:cs="Consolas"/>
+          <w:color w:val="0000FF"/>
+          <w:sz w:val="19"/>
+          <w:szCs w:val="19"/>
+        </w:rPr>
+        <w:t>&gt;</w:t>
+      </w:r>
+    </w:p>
+    <w:p>
+      <w:pPr>
+        <w:rPr>
           <w:vertAlign w:val="subscript"/>
         </w:rPr>
       </w:pPr>
@@ -9378,15 +12730,17 @@
         </w:rPr>
         <w:t>&lt;/</w:t>
       </w:r>
-      <w:r>
-        <w:rPr>
-          <w:rFonts w:ascii="Consolas" w:hAnsi="Consolas" w:cs="Consolas"/>
-          <w:color w:val="800000"/>
-          <w:sz w:val="19"/>
-          <w:szCs w:val="19"/>
-        </w:rPr>
-        <w:t>p</w:t>
-      </w:r>
+      <w:proofErr w:type="spellStart"/>
+      <w:r>
+        <w:rPr>
+          <w:rFonts w:ascii="Consolas" w:hAnsi="Consolas" w:cs="Consolas"/>
+          <w:color w:val="800000"/>
+          <w:sz w:val="19"/>
+          <w:szCs w:val="19"/>
+        </w:rPr>
+        <w:t>ul</w:t>
+      </w:r>
+      <w:proofErr w:type="spellEnd"/>
       <w:r>
         <w:rPr>
           <w:rFonts w:ascii="Consolas" w:hAnsi="Consolas" w:cs="Consolas"/>
@@ -9396,6 +12750,8 @@
         </w:rPr>
         <w:t>&gt;</w:t>
       </w:r>
+      <w:bookmarkStart w:id="3" w:name="_GoBack"/>
+      <w:bookmarkEnd w:id="3"/>
     </w:p>
     <w:sectPr>
       <w:pgSz w:w="11906" w:h="16838"/>

</xml_diff>

<commit_message>
sg - finished en-gb trad
</commit_message>
<xml_diff>
--- a/documents/botf_context1_english.docx
+++ b/documents/botf_context1_english.docx
@@ -17811,6 +17811,7 @@
           <w:lang w:val="fr-FR"/>
         </w:rPr>
       </w:pPr>
+      <w:bookmarkStart w:id="5" w:name="OLE_LINK6"/>
       <w:r>
         <w:rPr>
           <w:rFonts w:ascii="Consolas" w:hAnsi="Consolas" w:cs="Consolas"/>
@@ -22687,8 +22688,501 @@
         </w:rPr>
         <w:t>abroad</w:t>
       </w:r>
-      <w:bookmarkStart w:id="5" w:name="_GoBack"/>
+      <w:r>
+        <w:rPr>
+          <w:rFonts w:ascii="Consolas" w:hAnsi="Consolas" w:cs="Consolas"/>
+          <w:color w:val="0000FF"/>
+          <w:sz w:val="19"/>
+          <w:szCs w:val="19"/>
+        </w:rPr>
+        <w:t>&lt;/</w:t>
+      </w:r>
+      <w:r>
+        <w:rPr>
+          <w:rFonts w:ascii="Consolas" w:hAnsi="Consolas" w:cs="Consolas"/>
+          <w:color w:val="800000"/>
+          <w:sz w:val="19"/>
+          <w:szCs w:val="19"/>
+        </w:rPr>
+        <w:t>strong</w:t>
+      </w:r>
+      <w:r>
+        <w:rPr>
+          <w:rFonts w:ascii="Consolas" w:hAnsi="Consolas" w:cs="Consolas"/>
+          <w:color w:val="0000FF"/>
+          <w:sz w:val="19"/>
+          <w:szCs w:val="19"/>
+        </w:rPr>
+        <w:t>&gt;</w:t>
+      </w:r>
+      <w:r>
+        <w:rPr>
+          <w:rFonts w:ascii="Consolas" w:hAnsi="Consolas" w:cs="Consolas"/>
+          <w:color w:val="000000"/>
+          <w:sz w:val="19"/>
+          <w:szCs w:val="19"/>
+        </w:rPr>
+        <w:t>”</w:t>
+      </w:r>
+      <w:r>
+        <w:rPr>
+          <w:rFonts w:ascii="Consolas" w:hAnsi="Consolas" w:cs="Consolas"/>
+          <w:color w:val="000000"/>
+          <w:sz w:val="19"/>
+          <w:szCs w:val="19"/>
+        </w:rPr>
+        <w:t xml:space="preserve"> v2.</w:t>
+      </w:r>
+      <w:proofErr w:type="gramStart"/>
+      <w:r>
+        <w:rPr>
+          <w:rFonts w:ascii="Consolas" w:hAnsi="Consolas" w:cs="Consolas"/>
+          <w:color w:val="000000"/>
+          <w:sz w:val="19"/>
+          <w:szCs w:val="19"/>
+        </w:rPr>
+        <w:t>0.</w:t>
+      </w:r>
+      <w:r>
+        <w:rPr>
+          <w:rFonts w:ascii="Consolas" w:hAnsi="Consolas" w:cs="Consolas"/>
+          <w:color w:val="0000FF"/>
+          <w:sz w:val="19"/>
+          <w:szCs w:val="19"/>
+        </w:rPr>
+        <w:t>&lt;</w:t>
+      </w:r>
+      <w:proofErr w:type="gramEnd"/>
+      <w:r>
+        <w:rPr>
+          <w:rFonts w:ascii="Consolas" w:hAnsi="Consolas" w:cs="Consolas"/>
+          <w:color w:val="0000FF"/>
+          <w:sz w:val="19"/>
+          <w:szCs w:val="19"/>
+        </w:rPr>
+        <w:t>/</w:t>
+      </w:r>
+      <w:r>
+        <w:rPr>
+          <w:rFonts w:ascii="Consolas" w:hAnsi="Consolas" w:cs="Consolas"/>
+          <w:color w:val="800000"/>
+          <w:sz w:val="19"/>
+          <w:szCs w:val="19"/>
+        </w:rPr>
+        <w:t>li</w:t>
+      </w:r>
+      <w:r>
+        <w:rPr>
+          <w:rFonts w:ascii="Consolas" w:hAnsi="Consolas" w:cs="Consolas"/>
+          <w:color w:val="0000FF"/>
+          <w:sz w:val="19"/>
+          <w:szCs w:val="19"/>
+        </w:rPr>
+        <w:t>&gt;</w:t>
+      </w:r>
+    </w:p>
+    <w:p>
+      <w:pPr>
+        <w:autoSpaceDE w:val="0"/>
+        <w:autoSpaceDN w:val="0"/>
+        <w:adjustRightInd w:val="0"/>
+        <w:spacing w:after="0" w:line="240" w:lineRule="auto"/>
+        <w:rPr>
+          <w:rFonts w:ascii="Consolas" w:hAnsi="Consolas" w:cs="Consolas"/>
+          <w:color w:val="0000FF"/>
+          <w:sz w:val="19"/>
+          <w:szCs w:val="19"/>
+        </w:rPr>
+      </w:pPr>
+      <w:r>
+        <w:rPr>
+          <w:rFonts w:ascii="Consolas" w:hAnsi="Consolas" w:cs="Consolas"/>
+          <w:color w:val="0000FF"/>
+          <w:sz w:val="19"/>
+          <w:szCs w:val="19"/>
+        </w:rPr>
+        <w:t>&lt;/</w:t>
+      </w:r>
+      <w:proofErr w:type="spellStart"/>
+      <w:r>
+        <w:rPr>
+          <w:rFonts w:ascii="Consolas" w:hAnsi="Consolas" w:cs="Consolas"/>
+          <w:color w:val="800000"/>
+          <w:sz w:val="19"/>
+          <w:szCs w:val="19"/>
+        </w:rPr>
+        <w:t>ul</w:t>
+      </w:r>
+      <w:proofErr w:type="spellEnd"/>
+      <w:r>
+        <w:rPr>
+          <w:rFonts w:ascii="Consolas" w:hAnsi="Consolas" w:cs="Consolas"/>
+          <w:color w:val="0000FF"/>
+          <w:sz w:val="19"/>
+          <w:szCs w:val="19"/>
+        </w:rPr>
+        <w:t>&gt;</w:t>
+      </w:r>
       <w:bookmarkEnd w:id="5"/>
+    </w:p>
+    <w:p>
+      <w:pPr>
+        <w:rPr>
+          <w:rFonts w:ascii="Consolas" w:hAnsi="Consolas" w:cs="Consolas"/>
+          <w:color w:val="0000FF"/>
+          <w:sz w:val="19"/>
+          <w:szCs w:val="19"/>
+        </w:rPr>
+      </w:pPr>
+      <w:r>
+        <w:rPr>
+          <w:rFonts w:ascii="Consolas" w:hAnsi="Consolas" w:cs="Consolas"/>
+          <w:color w:val="0000FF"/>
+          <w:sz w:val="19"/>
+          <w:szCs w:val="19"/>
+        </w:rPr>
+        <w:br w:type="page"/>
+      </w:r>
+    </w:p>
+    <w:p>
+      <w:pPr>
+        <w:autoSpaceDE w:val="0"/>
+        <w:autoSpaceDN w:val="0"/>
+        <w:adjustRightInd w:val="0"/>
+        <w:spacing w:after="0" w:line="240" w:lineRule="auto"/>
+        <w:rPr>
+          <w:rFonts w:ascii="Consolas" w:hAnsi="Consolas" w:cs="Consolas"/>
+          <w:color w:val="000000"/>
+          <w:sz w:val="19"/>
+          <w:szCs w:val="19"/>
+          <w:lang w:val="fr-FR"/>
+        </w:rPr>
+      </w:pPr>
+      <w:r>
+        <w:rPr>
+          <w:rFonts w:ascii="Consolas" w:hAnsi="Consolas" w:cs="Consolas"/>
+          <w:color w:val="0000FF"/>
+          <w:sz w:val="19"/>
+          <w:szCs w:val="19"/>
+          <w:lang w:val="fr-FR"/>
+        </w:rPr>
+        <w:lastRenderedPageBreak/>
+        <w:t>&lt;</w:t>
+      </w:r>
+      <w:proofErr w:type="spellStart"/>
+      <w:proofErr w:type="gramStart"/>
+      <w:r>
+        <w:rPr>
+          <w:rFonts w:ascii="Consolas" w:hAnsi="Consolas" w:cs="Consolas"/>
+          <w:color w:val="800000"/>
+          <w:sz w:val="19"/>
+          <w:szCs w:val="19"/>
+          <w:lang w:val="fr-FR"/>
+        </w:rPr>
+        <w:t>ul</w:t>
+      </w:r>
+      <w:proofErr w:type="spellEnd"/>
+      <w:proofErr w:type="gramEnd"/>
+      <w:r>
+        <w:rPr>
+          <w:rFonts w:ascii="Consolas" w:hAnsi="Consolas" w:cs="Consolas"/>
+          <w:color w:val="0000FF"/>
+          <w:sz w:val="19"/>
+          <w:szCs w:val="19"/>
+          <w:lang w:val="fr-FR"/>
+        </w:rPr>
+        <w:t>&gt;</w:t>
+      </w:r>
+    </w:p>
+    <w:p>
+      <w:pPr>
+        <w:autoSpaceDE w:val="0"/>
+        <w:autoSpaceDN w:val="0"/>
+        <w:adjustRightInd w:val="0"/>
+        <w:spacing w:after="0" w:line="240" w:lineRule="auto"/>
+        <w:rPr>
+          <w:rFonts w:ascii="Consolas" w:hAnsi="Consolas" w:cs="Consolas"/>
+          <w:color w:val="000000"/>
+          <w:sz w:val="19"/>
+          <w:szCs w:val="19"/>
+        </w:rPr>
+      </w:pPr>
+      <w:r>
+        <w:rPr>
+          <w:rFonts w:ascii="Consolas" w:hAnsi="Consolas" w:cs="Consolas"/>
+          <w:color w:val="000000"/>
+          <w:sz w:val="19"/>
+          <w:szCs w:val="19"/>
+        </w:rPr>
+        <w:t xml:space="preserve">    </w:t>
+      </w:r>
+      <w:r>
+        <w:rPr>
+          <w:rFonts w:ascii="Consolas" w:hAnsi="Consolas" w:cs="Consolas"/>
+          <w:color w:val="0000FF"/>
+          <w:sz w:val="19"/>
+          <w:szCs w:val="19"/>
+        </w:rPr>
+        <w:t>&lt;</w:t>
+      </w:r>
+      <w:r>
+        <w:rPr>
+          <w:rFonts w:ascii="Consolas" w:hAnsi="Consolas" w:cs="Consolas"/>
+          <w:color w:val="800000"/>
+          <w:sz w:val="19"/>
+          <w:szCs w:val="19"/>
+        </w:rPr>
+        <w:t>li</w:t>
+      </w:r>
+      <w:r>
+        <w:rPr>
+          <w:rFonts w:ascii="Consolas" w:hAnsi="Consolas" w:cs="Consolas"/>
+          <w:color w:val="000000"/>
+          <w:sz w:val="19"/>
+          <w:szCs w:val="19"/>
+        </w:rPr>
+        <w:t xml:space="preserve"> </w:t>
+      </w:r>
+      <w:r>
+        <w:rPr>
+          <w:rFonts w:ascii="Consolas" w:hAnsi="Consolas" w:cs="Consolas"/>
+          <w:color w:val="FF0000"/>
+          <w:sz w:val="19"/>
+          <w:szCs w:val="19"/>
+        </w:rPr>
+        <w:t>class</w:t>
+      </w:r>
+      <w:r>
+        <w:rPr>
+          <w:rFonts w:ascii="Consolas" w:hAnsi="Consolas" w:cs="Consolas"/>
+          <w:color w:val="0000FF"/>
+          <w:sz w:val="19"/>
+          <w:szCs w:val="19"/>
+        </w:rPr>
+        <w:t>="</w:t>
+      </w:r>
+      <w:proofErr w:type="spellStart"/>
+      <w:r>
+        <w:rPr>
+          <w:rFonts w:ascii="Consolas" w:hAnsi="Consolas" w:cs="Consolas"/>
+          <w:color w:val="0000FF"/>
+          <w:sz w:val="19"/>
+          <w:szCs w:val="19"/>
+        </w:rPr>
+        <w:t>scrollFadeUp</w:t>
+      </w:r>
+      <w:proofErr w:type="spellEnd"/>
+      <w:r>
+        <w:rPr>
+          <w:rFonts w:ascii="Consolas" w:hAnsi="Consolas" w:cs="Consolas"/>
+          <w:color w:val="0000FF"/>
+          <w:sz w:val="19"/>
+          <w:szCs w:val="19"/>
+        </w:rPr>
+        <w:t>"&gt;&lt;</w:t>
+      </w:r>
+      <w:proofErr w:type="spellStart"/>
+      <w:r>
+        <w:rPr>
+          <w:rFonts w:ascii="Consolas" w:hAnsi="Consolas" w:cs="Consolas"/>
+          <w:color w:val="800000"/>
+          <w:sz w:val="19"/>
+          <w:szCs w:val="19"/>
+        </w:rPr>
+        <w:t>i</w:t>
+      </w:r>
+      <w:proofErr w:type="spellEnd"/>
+      <w:r>
+        <w:rPr>
+          <w:rFonts w:ascii="Consolas" w:hAnsi="Consolas" w:cs="Consolas"/>
+          <w:color w:val="000000"/>
+          <w:sz w:val="19"/>
+          <w:szCs w:val="19"/>
+        </w:rPr>
+        <w:t xml:space="preserve"> </w:t>
+      </w:r>
+      <w:r>
+        <w:rPr>
+          <w:rFonts w:ascii="Consolas" w:hAnsi="Consolas" w:cs="Consolas"/>
+          <w:color w:val="FF0000"/>
+          <w:sz w:val="19"/>
+          <w:szCs w:val="19"/>
+        </w:rPr>
+        <w:t>class</w:t>
+      </w:r>
+      <w:r>
+        <w:rPr>
+          <w:rFonts w:ascii="Consolas" w:hAnsi="Consolas" w:cs="Consolas"/>
+          <w:color w:val="0000FF"/>
+          <w:sz w:val="19"/>
+          <w:szCs w:val="19"/>
+        </w:rPr>
+        <w:t>="fa fa-angle-right"</w:t>
+      </w:r>
+      <w:r>
+        <w:rPr>
+          <w:rFonts w:ascii="Consolas" w:hAnsi="Consolas" w:cs="Consolas"/>
+          <w:color w:val="000000"/>
+          <w:sz w:val="19"/>
+          <w:szCs w:val="19"/>
+        </w:rPr>
+        <w:t xml:space="preserve"> </w:t>
+      </w:r>
+      <w:r>
+        <w:rPr>
+          <w:rFonts w:ascii="Consolas" w:hAnsi="Consolas" w:cs="Consolas"/>
+          <w:color w:val="FF0000"/>
+          <w:sz w:val="19"/>
+          <w:szCs w:val="19"/>
+        </w:rPr>
+        <w:t>aria-hidden</w:t>
+      </w:r>
+      <w:r>
+        <w:rPr>
+          <w:rFonts w:ascii="Consolas" w:hAnsi="Consolas" w:cs="Consolas"/>
+          <w:color w:val="0000FF"/>
+          <w:sz w:val="19"/>
+          <w:szCs w:val="19"/>
+        </w:rPr>
+        <w:t>="true"&gt;&lt;/</w:t>
+      </w:r>
+      <w:proofErr w:type="spellStart"/>
+      <w:r>
+        <w:rPr>
+          <w:rFonts w:ascii="Consolas" w:hAnsi="Consolas" w:cs="Consolas"/>
+          <w:color w:val="800000"/>
+          <w:sz w:val="19"/>
+          <w:szCs w:val="19"/>
+        </w:rPr>
+        <w:t>i</w:t>
+      </w:r>
+      <w:proofErr w:type="spellEnd"/>
+      <w:r>
+        <w:rPr>
+          <w:rFonts w:ascii="Consolas" w:hAnsi="Consolas" w:cs="Consolas"/>
+          <w:color w:val="0000FF"/>
+          <w:sz w:val="19"/>
+          <w:szCs w:val="19"/>
+        </w:rPr>
+        <w:t>&gt;</w:t>
+      </w:r>
+      <w:r>
+        <w:rPr>
+          <w:rFonts w:ascii="Consolas" w:hAnsi="Consolas" w:cs="Consolas"/>
+          <w:color w:val="000000"/>
+          <w:sz w:val="19"/>
+          <w:szCs w:val="19"/>
+        </w:rPr>
+        <w:t xml:space="preserve"> </w:t>
+      </w:r>
+      <w:r>
+        <w:rPr>
+          <w:rFonts w:ascii="Consolas" w:hAnsi="Consolas" w:cs="Consolas"/>
+          <w:color w:val="000000"/>
+          <w:sz w:val="19"/>
+          <w:szCs w:val="19"/>
+        </w:rPr>
+        <w:t xml:space="preserve">In </w:t>
+      </w:r>
+      <w:r>
+        <w:rPr>
+          <w:rFonts w:ascii="Consolas" w:hAnsi="Consolas" w:cs="Consolas"/>
+          <w:color w:val="000000"/>
+          <w:sz w:val="19"/>
+          <w:szCs w:val="19"/>
+        </w:rPr>
+        <w:t xml:space="preserve">collaboration </w:t>
+      </w:r>
+      <w:r>
+        <w:rPr>
+          <w:rFonts w:ascii="Consolas" w:hAnsi="Consolas" w:cs="Consolas"/>
+          <w:color w:val="000000"/>
+          <w:sz w:val="19"/>
+          <w:szCs w:val="19"/>
+        </w:rPr>
+        <w:t>with traditional practitioners</w:t>
+      </w:r>
+      <w:r>
+        <w:rPr>
+          <w:rFonts w:ascii="Consolas" w:hAnsi="Consolas" w:cs="Consolas"/>
+          <w:color w:val="000000"/>
+          <w:sz w:val="19"/>
+          <w:szCs w:val="19"/>
+        </w:rPr>
+        <w:t xml:space="preserve">, </w:t>
+      </w:r>
+      <w:r>
+        <w:rPr>
+          <w:rFonts w:ascii="Consolas" w:hAnsi="Consolas" w:cs="Consolas"/>
+          <w:color w:val="0000FF"/>
+          <w:sz w:val="19"/>
+          <w:szCs w:val="19"/>
+        </w:rPr>
+        <w:t>&lt;</w:t>
+      </w:r>
+      <w:r>
+        <w:rPr>
+          <w:rFonts w:ascii="Consolas" w:hAnsi="Consolas" w:cs="Consolas"/>
+          <w:color w:val="800000"/>
+          <w:sz w:val="19"/>
+          <w:szCs w:val="19"/>
+        </w:rPr>
+        <w:t>strong</w:t>
+      </w:r>
+      <w:r>
+        <w:rPr>
+          <w:rFonts w:ascii="Consolas" w:hAnsi="Consolas" w:cs="Consolas"/>
+          <w:color w:val="0000FF"/>
+          <w:sz w:val="19"/>
+          <w:szCs w:val="19"/>
+        </w:rPr>
+        <w:t>&gt;</w:t>
+      </w:r>
+      <w:r>
+        <w:rPr>
+          <w:rFonts w:ascii="Consolas" w:hAnsi="Consolas" w:cs="Consolas"/>
+          <w:color w:val="0000FF"/>
+          <w:sz w:val="19"/>
+          <w:szCs w:val="19"/>
+        </w:rPr>
+        <w:t xml:space="preserve">compiling and exchange of </w:t>
+      </w:r>
+      <w:r>
+        <w:rPr>
+          <w:rFonts w:ascii="Consolas" w:hAnsi="Consolas" w:cs="Consolas"/>
+          <w:color w:val="000000"/>
+          <w:sz w:val="19"/>
+          <w:szCs w:val="19"/>
+        </w:rPr>
+        <w:t>information</w:t>
+      </w:r>
+      <w:r>
+        <w:rPr>
+          <w:rFonts w:ascii="Consolas" w:hAnsi="Consolas" w:cs="Consolas"/>
+          <w:color w:val="000000"/>
+          <w:sz w:val="19"/>
+          <w:szCs w:val="19"/>
+        </w:rPr>
+        <w:t xml:space="preserve"> on the </w:t>
+      </w:r>
+      <w:r>
+        <w:rPr>
+          <w:rFonts w:ascii="Consolas" w:hAnsi="Consolas" w:cs="Consolas"/>
+          <w:color w:val="000000"/>
+          <w:sz w:val="19"/>
+          <w:szCs w:val="19"/>
+        </w:rPr>
+        <w:t>best</w:t>
+      </w:r>
+      <w:r>
+        <w:rPr>
+          <w:rFonts w:ascii="Consolas" w:hAnsi="Consolas" w:cs="Consolas"/>
+          <w:color w:val="000000"/>
+          <w:sz w:val="19"/>
+          <w:szCs w:val="19"/>
+        </w:rPr>
+        <w:t xml:space="preserve"> practices</w:t>
+      </w:r>
       <w:r>
         <w:rPr>
           <w:rFonts w:ascii="Consolas" w:hAnsi="Consolas" w:cs="Consolas"/>
@@ -22723,16 +23217,3065 @@
           <w:sz w:val="19"/>
           <w:szCs w:val="19"/>
         </w:rPr>
+        <w:t xml:space="preserve"> </w:t>
+      </w:r>
+      <w:r>
+        <w:rPr>
+          <w:rFonts w:ascii="Consolas" w:hAnsi="Consolas" w:cs="Consolas"/>
+          <w:color w:val="000000"/>
+          <w:sz w:val="19"/>
+          <w:szCs w:val="19"/>
+        </w:rPr>
+        <w:t>that are an integral part of traditional culture</w:t>
+      </w:r>
+      <w:r>
+        <w:rPr>
+          <w:rFonts w:ascii="Consolas" w:hAnsi="Consolas" w:cs="Consolas"/>
+          <w:color w:val="000000"/>
+          <w:sz w:val="19"/>
+          <w:szCs w:val="19"/>
+        </w:rPr>
+        <w:t xml:space="preserve"> </w:t>
+      </w:r>
+      <w:r>
+        <w:rPr>
+          <w:rFonts w:ascii="Consolas" w:hAnsi="Consolas" w:cs="Consolas"/>
+          <w:color w:val="000000"/>
+          <w:sz w:val="19"/>
+          <w:szCs w:val="19"/>
+        </w:rPr>
+        <w:t>and use of Iboga as well as o</w:t>
+      </w:r>
+      <w:r>
+        <w:rPr>
+          <w:rFonts w:ascii="Consolas" w:hAnsi="Consolas" w:cs="Consolas"/>
+          <w:color w:val="000000"/>
+          <w:sz w:val="19"/>
+          <w:szCs w:val="19"/>
+        </w:rPr>
+        <w:t>ther medicinal plants</w:t>
+      </w:r>
+      <w:r>
+        <w:rPr>
+          <w:rFonts w:ascii="Consolas" w:hAnsi="Consolas" w:cs="Consolas"/>
+          <w:color w:val="000000"/>
+          <w:sz w:val="19"/>
+          <w:szCs w:val="19"/>
+        </w:rPr>
+        <w:t xml:space="preserve"> within the territory</w:t>
+      </w:r>
+      <w:r>
+        <w:rPr>
+          <w:rFonts w:ascii="Consolas" w:hAnsi="Consolas" w:cs="Consolas"/>
+          <w:color w:val="000000"/>
+          <w:sz w:val="19"/>
+          <w:szCs w:val="19"/>
+        </w:rPr>
+        <w:t xml:space="preserve"> of </w:t>
+      </w:r>
+      <w:proofErr w:type="gramStart"/>
+      <w:r>
+        <w:rPr>
+          <w:rFonts w:ascii="Consolas" w:hAnsi="Consolas" w:cs="Consolas"/>
+          <w:color w:val="000000"/>
+          <w:sz w:val="19"/>
+          <w:szCs w:val="19"/>
+        </w:rPr>
+        <w:t>Gabon</w:t>
+      </w:r>
+      <w:r>
+        <w:rPr>
+          <w:rFonts w:ascii="Consolas" w:hAnsi="Consolas" w:cs="Consolas"/>
+          <w:color w:val="000000"/>
+          <w:sz w:val="19"/>
+          <w:szCs w:val="19"/>
+        </w:rPr>
+        <w:t>.</w:t>
+      </w:r>
+      <w:r>
+        <w:rPr>
+          <w:rFonts w:ascii="Consolas" w:hAnsi="Consolas" w:cs="Consolas"/>
+          <w:color w:val="0000FF"/>
+          <w:sz w:val="19"/>
+          <w:szCs w:val="19"/>
+        </w:rPr>
+        <w:t>&lt;</w:t>
+      </w:r>
+      <w:proofErr w:type="gramEnd"/>
+      <w:r>
+        <w:rPr>
+          <w:rFonts w:ascii="Consolas" w:hAnsi="Consolas" w:cs="Consolas"/>
+          <w:color w:val="0000FF"/>
+          <w:sz w:val="19"/>
+          <w:szCs w:val="19"/>
+        </w:rPr>
+        <w:t>/</w:t>
+      </w:r>
+      <w:r>
+        <w:rPr>
+          <w:rFonts w:ascii="Consolas" w:hAnsi="Consolas" w:cs="Consolas"/>
+          <w:color w:val="800000"/>
+          <w:sz w:val="19"/>
+          <w:szCs w:val="19"/>
+        </w:rPr>
+        <w:t>li</w:t>
+      </w:r>
+      <w:r>
+        <w:rPr>
+          <w:rFonts w:ascii="Consolas" w:hAnsi="Consolas" w:cs="Consolas"/>
+          <w:color w:val="0000FF"/>
+          <w:sz w:val="19"/>
+          <w:szCs w:val="19"/>
+        </w:rPr>
+        <w:t>&gt;</w:t>
+      </w:r>
+    </w:p>
+    <w:p>
+      <w:pPr>
+        <w:autoSpaceDE w:val="0"/>
+        <w:autoSpaceDN w:val="0"/>
+        <w:adjustRightInd w:val="0"/>
+        <w:spacing w:after="0" w:line="240" w:lineRule="auto"/>
+        <w:rPr>
+          <w:rFonts w:ascii="Consolas" w:hAnsi="Consolas" w:cs="Consolas"/>
+          <w:color w:val="000000"/>
+          <w:sz w:val="19"/>
+          <w:szCs w:val="19"/>
+        </w:rPr>
+      </w:pPr>
+      <w:r>
+        <w:rPr>
+          <w:rFonts w:ascii="Consolas" w:hAnsi="Consolas" w:cs="Consolas"/>
+          <w:color w:val="000000"/>
+          <w:sz w:val="19"/>
+          <w:szCs w:val="19"/>
+        </w:rPr>
+        <w:t xml:space="preserve">    </w:t>
+      </w:r>
+      <w:r>
+        <w:rPr>
+          <w:rFonts w:ascii="Consolas" w:hAnsi="Consolas" w:cs="Consolas"/>
+          <w:color w:val="0000FF"/>
+          <w:sz w:val="19"/>
+          <w:szCs w:val="19"/>
+        </w:rPr>
+        <w:t>&lt;</w:t>
+      </w:r>
+      <w:r>
+        <w:rPr>
+          <w:rFonts w:ascii="Consolas" w:hAnsi="Consolas" w:cs="Consolas"/>
+          <w:color w:val="800000"/>
+          <w:sz w:val="19"/>
+          <w:szCs w:val="19"/>
+        </w:rPr>
+        <w:t>li</w:t>
+      </w:r>
+      <w:r>
+        <w:rPr>
+          <w:rFonts w:ascii="Consolas" w:hAnsi="Consolas" w:cs="Consolas"/>
+          <w:color w:val="000000"/>
+          <w:sz w:val="19"/>
+          <w:szCs w:val="19"/>
+        </w:rPr>
+        <w:t xml:space="preserve"> </w:t>
+      </w:r>
+      <w:r>
+        <w:rPr>
+          <w:rFonts w:ascii="Consolas" w:hAnsi="Consolas" w:cs="Consolas"/>
+          <w:color w:val="FF0000"/>
+          <w:sz w:val="19"/>
+          <w:szCs w:val="19"/>
+        </w:rPr>
+        <w:t>class</w:t>
+      </w:r>
+      <w:r>
+        <w:rPr>
+          <w:rFonts w:ascii="Consolas" w:hAnsi="Consolas" w:cs="Consolas"/>
+          <w:color w:val="0000FF"/>
+          <w:sz w:val="19"/>
+          <w:szCs w:val="19"/>
+        </w:rPr>
+        <w:t>="</w:t>
+      </w:r>
+      <w:proofErr w:type="spellStart"/>
+      <w:r>
+        <w:rPr>
+          <w:rFonts w:ascii="Consolas" w:hAnsi="Consolas" w:cs="Consolas"/>
+          <w:color w:val="0000FF"/>
+          <w:sz w:val="19"/>
+          <w:szCs w:val="19"/>
+        </w:rPr>
+        <w:t>scrollFadeUp</w:t>
+      </w:r>
+      <w:proofErr w:type="spellEnd"/>
+      <w:r>
+        <w:rPr>
+          <w:rFonts w:ascii="Consolas" w:hAnsi="Consolas" w:cs="Consolas"/>
+          <w:color w:val="0000FF"/>
+          <w:sz w:val="19"/>
+          <w:szCs w:val="19"/>
+        </w:rPr>
+        <w:t>"&gt;&lt;</w:t>
+      </w:r>
+      <w:proofErr w:type="spellStart"/>
+      <w:r>
+        <w:rPr>
+          <w:rFonts w:ascii="Consolas" w:hAnsi="Consolas" w:cs="Consolas"/>
+          <w:color w:val="800000"/>
+          <w:sz w:val="19"/>
+          <w:szCs w:val="19"/>
+        </w:rPr>
+        <w:t>i</w:t>
+      </w:r>
+      <w:proofErr w:type="spellEnd"/>
+      <w:r>
+        <w:rPr>
+          <w:rFonts w:ascii="Consolas" w:hAnsi="Consolas" w:cs="Consolas"/>
+          <w:color w:val="000000"/>
+          <w:sz w:val="19"/>
+          <w:szCs w:val="19"/>
+        </w:rPr>
+        <w:t xml:space="preserve"> </w:t>
+      </w:r>
+      <w:r>
+        <w:rPr>
+          <w:rFonts w:ascii="Consolas" w:hAnsi="Consolas" w:cs="Consolas"/>
+          <w:color w:val="FF0000"/>
+          <w:sz w:val="19"/>
+          <w:szCs w:val="19"/>
+        </w:rPr>
+        <w:t>class</w:t>
+      </w:r>
+      <w:r>
+        <w:rPr>
+          <w:rFonts w:ascii="Consolas" w:hAnsi="Consolas" w:cs="Consolas"/>
+          <w:color w:val="0000FF"/>
+          <w:sz w:val="19"/>
+          <w:szCs w:val="19"/>
+        </w:rPr>
+        <w:t>="fa fa-angle-right"</w:t>
+      </w:r>
+      <w:r>
+        <w:rPr>
+          <w:rFonts w:ascii="Consolas" w:hAnsi="Consolas" w:cs="Consolas"/>
+          <w:color w:val="000000"/>
+          <w:sz w:val="19"/>
+          <w:szCs w:val="19"/>
+        </w:rPr>
+        <w:t xml:space="preserve"> </w:t>
+      </w:r>
+      <w:r>
+        <w:rPr>
+          <w:rFonts w:ascii="Consolas" w:hAnsi="Consolas" w:cs="Consolas"/>
+          <w:color w:val="FF0000"/>
+          <w:sz w:val="19"/>
+          <w:szCs w:val="19"/>
+        </w:rPr>
+        <w:t>aria-hidden</w:t>
+      </w:r>
+      <w:r>
+        <w:rPr>
+          <w:rFonts w:ascii="Consolas" w:hAnsi="Consolas" w:cs="Consolas"/>
+          <w:color w:val="0000FF"/>
+          <w:sz w:val="19"/>
+          <w:szCs w:val="19"/>
+        </w:rPr>
+        <w:t>="true"&gt;&lt;/</w:t>
+      </w:r>
+      <w:proofErr w:type="spellStart"/>
+      <w:r>
+        <w:rPr>
+          <w:rFonts w:ascii="Consolas" w:hAnsi="Consolas" w:cs="Consolas"/>
+          <w:color w:val="800000"/>
+          <w:sz w:val="19"/>
+          <w:szCs w:val="19"/>
+        </w:rPr>
+        <w:t>i</w:t>
+      </w:r>
+      <w:proofErr w:type="spellEnd"/>
+      <w:r>
+        <w:rPr>
+          <w:rFonts w:ascii="Consolas" w:hAnsi="Consolas" w:cs="Consolas"/>
+          <w:color w:val="0000FF"/>
+          <w:sz w:val="19"/>
+          <w:szCs w:val="19"/>
+        </w:rPr>
+        <w:t>&gt;</w:t>
+      </w:r>
+      <w:r>
+        <w:rPr>
+          <w:rFonts w:ascii="Consolas" w:hAnsi="Consolas" w:cs="Consolas"/>
+          <w:color w:val="000000"/>
+          <w:sz w:val="19"/>
+          <w:szCs w:val="19"/>
+        </w:rPr>
+        <w:t xml:space="preserve"> </w:t>
+      </w:r>
+      <w:r>
+        <w:rPr>
+          <w:rFonts w:ascii="Consolas" w:hAnsi="Consolas" w:cs="Consolas"/>
+          <w:color w:val="0000FF"/>
+          <w:sz w:val="19"/>
+          <w:szCs w:val="19"/>
+        </w:rPr>
+        <w:t>&lt;</w:t>
+      </w:r>
+      <w:r>
+        <w:rPr>
+          <w:rFonts w:ascii="Consolas" w:hAnsi="Consolas" w:cs="Consolas"/>
+          <w:color w:val="800000"/>
+          <w:sz w:val="19"/>
+          <w:szCs w:val="19"/>
+        </w:rPr>
+        <w:t>strong</w:t>
+      </w:r>
+      <w:r>
+        <w:rPr>
+          <w:rFonts w:ascii="Consolas" w:hAnsi="Consolas" w:cs="Consolas"/>
+          <w:color w:val="0000FF"/>
+          <w:sz w:val="19"/>
+          <w:szCs w:val="19"/>
+        </w:rPr>
+        <w:t>&gt;</w:t>
+      </w:r>
+      <w:r>
+        <w:rPr>
+          <w:rFonts w:ascii="Consolas" w:hAnsi="Consolas" w:cs="Consolas"/>
+          <w:color w:val="000000"/>
+          <w:sz w:val="19"/>
+          <w:szCs w:val="19"/>
+        </w:rPr>
+        <w:t>Collection of seeds of each species of Iboga</w:t>
+      </w:r>
+      <w:r>
+        <w:rPr>
+          <w:rFonts w:ascii="Consolas" w:hAnsi="Consolas" w:cs="Consolas"/>
+          <w:color w:val="0000FF"/>
+          <w:sz w:val="19"/>
+          <w:szCs w:val="19"/>
+        </w:rPr>
+        <w:t>&lt;/</w:t>
+      </w:r>
+      <w:r>
+        <w:rPr>
+          <w:rFonts w:ascii="Consolas" w:hAnsi="Consolas" w:cs="Consolas"/>
+          <w:color w:val="800000"/>
+          <w:sz w:val="19"/>
+          <w:szCs w:val="19"/>
+        </w:rPr>
+        <w:t>strong</w:t>
+      </w:r>
+      <w:r>
+        <w:rPr>
+          <w:rFonts w:ascii="Consolas" w:hAnsi="Consolas" w:cs="Consolas"/>
+          <w:color w:val="0000FF"/>
+          <w:sz w:val="19"/>
+          <w:szCs w:val="19"/>
+        </w:rPr>
+        <w:t>&gt;</w:t>
+      </w:r>
+      <w:r>
+        <w:rPr>
+          <w:rFonts w:ascii="Consolas" w:hAnsi="Consolas" w:cs="Consolas"/>
+          <w:color w:val="000000"/>
+          <w:sz w:val="19"/>
+          <w:szCs w:val="19"/>
+        </w:rPr>
+        <w:t xml:space="preserve"> </w:t>
+      </w:r>
+      <w:r>
+        <w:rPr>
+          <w:rFonts w:ascii="Consolas" w:hAnsi="Consolas" w:cs="Consolas"/>
+          <w:color w:val="000000"/>
+          <w:sz w:val="19"/>
+          <w:szCs w:val="19"/>
+        </w:rPr>
+        <w:t xml:space="preserve">with a view to creating </w:t>
+      </w:r>
+      <w:r>
+        <w:rPr>
+          <w:rFonts w:ascii="Consolas" w:hAnsi="Consolas" w:cs="Consolas"/>
+          <w:color w:val="000000"/>
+          <w:sz w:val="19"/>
+          <w:szCs w:val="19"/>
+        </w:rPr>
+        <w:t xml:space="preserve">a </w:t>
+      </w:r>
+      <w:r>
+        <w:rPr>
+          <w:rFonts w:ascii="Consolas" w:hAnsi="Consolas" w:cs="Consolas"/>
+          <w:color w:val="0000FF"/>
+          <w:sz w:val="19"/>
+          <w:szCs w:val="19"/>
+        </w:rPr>
+        <w:t>&lt;</w:t>
+      </w:r>
+      <w:r>
+        <w:rPr>
+          <w:rFonts w:ascii="Consolas" w:hAnsi="Consolas" w:cs="Consolas"/>
+          <w:color w:val="800000"/>
+          <w:sz w:val="19"/>
+          <w:szCs w:val="19"/>
+        </w:rPr>
+        <w:t>strong</w:t>
+      </w:r>
+      <w:r>
+        <w:rPr>
+          <w:rFonts w:ascii="Consolas" w:hAnsi="Consolas" w:cs="Consolas"/>
+          <w:color w:val="0000FF"/>
+          <w:sz w:val="19"/>
+          <w:szCs w:val="19"/>
+        </w:rPr>
+        <w:t>&gt;</w:t>
+      </w:r>
+      <w:r>
+        <w:rPr>
+          <w:rFonts w:ascii="Consolas" w:hAnsi="Consolas" w:cs="Consolas"/>
+          <w:color w:val="000000"/>
+          <w:sz w:val="19"/>
+          <w:szCs w:val="19"/>
+        </w:rPr>
+        <w:t>seedbank</w:t>
+      </w:r>
+      <w:r>
+        <w:rPr>
+          <w:rFonts w:ascii="Consolas" w:hAnsi="Consolas" w:cs="Consolas"/>
+          <w:color w:val="0000FF"/>
+          <w:sz w:val="19"/>
+          <w:szCs w:val="19"/>
+        </w:rPr>
+        <w:t>&lt;/</w:t>
+      </w:r>
+      <w:r>
+        <w:rPr>
+          <w:rFonts w:ascii="Consolas" w:hAnsi="Consolas" w:cs="Consolas"/>
+          <w:color w:val="800000"/>
+          <w:sz w:val="19"/>
+          <w:szCs w:val="19"/>
+        </w:rPr>
+        <w:t>strong</w:t>
+      </w:r>
+      <w:r>
+        <w:rPr>
+          <w:rFonts w:ascii="Consolas" w:hAnsi="Consolas" w:cs="Consolas"/>
+          <w:color w:val="0000FF"/>
+          <w:sz w:val="19"/>
+          <w:szCs w:val="19"/>
+        </w:rPr>
+        <w:t>&gt;</w:t>
+      </w:r>
+      <w:r>
+        <w:rPr>
+          <w:rFonts w:ascii="Consolas" w:hAnsi="Consolas" w:cs="Consolas"/>
+          <w:color w:val="000000"/>
+          <w:sz w:val="19"/>
+          <w:szCs w:val="19"/>
+        </w:rPr>
+        <w:t xml:space="preserve"> </w:t>
+      </w:r>
+      <w:r>
+        <w:rPr>
+          <w:rFonts w:ascii="Consolas" w:hAnsi="Consolas" w:cs="Consolas"/>
+          <w:color w:val="000000"/>
+          <w:sz w:val="19"/>
+          <w:szCs w:val="19"/>
+        </w:rPr>
+        <w:t xml:space="preserve">for the planting projects in Gabon, then, under strict conditions, </w:t>
+      </w:r>
+      <w:proofErr w:type="gramStart"/>
+      <w:r>
+        <w:rPr>
+          <w:rFonts w:ascii="Consolas" w:hAnsi="Consolas" w:cs="Consolas"/>
+          <w:color w:val="000000"/>
+          <w:sz w:val="19"/>
+          <w:szCs w:val="19"/>
+        </w:rPr>
+        <w:t>abroad</w:t>
+      </w:r>
+      <w:r>
+        <w:rPr>
+          <w:rFonts w:ascii="Consolas" w:hAnsi="Consolas" w:cs="Consolas"/>
+          <w:color w:val="000000"/>
+          <w:sz w:val="19"/>
+          <w:szCs w:val="19"/>
+        </w:rPr>
+        <w:t>.</w:t>
+      </w:r>
+      <w:r>
+        <w:rPr>
+          <w:rFonts w:ascii="Consolas" w:hAnsi="Consolas" w:cs="Consolas"/>
+          <w:color w:val="0000FF"/>
+          <w:sz w:val="19"/>
+          <w:szCs w:val="19"/>
+        </w:rPr>
+        <w:t>&lt;</w:t>
+      </w:r>
+      <w:proofErr w:type="gramEnd"/>
+      <w:r>
+        <w:rPr>
+          <w:rFonts w:ascii="Consolas" w:hAnsi="Consolas" w:cs="Consolas"/>
+          <w:color w:val="0000FF"/>
+          <w:sz w:val="19"/>
+          <w:szCs w:val="19"/>
+        </w:rPr>
+        <w:t>/</w:t>
+      </w:r>
+      <w:r>
+        <w:rPr>
+          <w:rFonts w:ascii="Consolas" w:hAnsi="Consolas" w:cs="Consolas"/>
+          <w:color w:val="800000"/>
+          <w:sz w:val="19"/>
+          <w:szCs w:val="19"/>
+        </w:rPr>
+        <w:t>li</w:t>
+      </w:r>
+      <w:r>
+        <w:rPr>
+          <w:rFonts w:ascii="Consolas" w:hAnsi="Consolas" w:cs="Consolas"/>
+          <w:color w:val="0000FF"/>
+          <w:sz w:val="19"/>
+          <w:szCs w:val="19"/>
+        </w:rPr>
+        <w:t>&gt;</w:t>
+      </w:r>
+    </w:p>
+    <w:p>
+      <w:pPr>
+        <w:autoSpaceDE w:val="0"/>
+        <w:autoSpaceDN w:val="0"/>
+        <w:adjustRightInd w:val="0"/>
+        <w:spacing w:after="0" w:line="240" w:lineRule="auto"/>
+        <w:rPr>
+          <w:rFonts w:ascii="Consolas" w:hAnsi="Consolas" w:cs="Consolas"/>
+          <w:color w:val="000000"/>
+          <w:sz w:val="19"/>
+          <w:szCs w:val="19"/>
+        </w:rPr>
+      </w:pPr>
+      <w:r>
+        <w:rPr>
+          <w:rFonts w:ascii="Consolas" w:hAnsi="Consolas" w:cs="Consolas"/>
+          <w:color w:val="000000"/>
+          <w:sz w:val="19"/>
+          <w:szCs w:val="19"/>
+        </w:rPr>
+        <w:t xml:space="preserve">    </w:t>
+      </w:r>
+      <w:r>
+        <w:rPr>
+          <w:rFonts w:ascii="Consolas" w:hAnsi="Consolas" w:cs="Consolas"/>
+          <w:color w:val="0000FF"/>
+          <w:sz w:val="19"/>
+          <w:szCs w:val="19"/>
+        </w:rPr>
+        <w:t>&lt;</w:t>
+      </w:r>
+      <w:r>
+        <w:rPr>
+          <w:rFonts w:ascii="Consolas" w:hAnsi="Consolas" w:cs="Consolas"/>
+          <w:color w:val="800000"/>
+          <w:sz w:val="19"/>
+          <w:szCs w:val="19"/>
+        </w:rPr>
+        <w:t>li</w:t>
+      </w:r>
+      <w:r>
+        <w:rPr>
+          <w:rFonts w:ascii="Consolas" w:hAnsi="Consolas" w:cs="Consolas"/>
+          <w:color w:val="000000"/>
+          <w:sz w:val="19"/>
+          <w:szCs w:val="19"/>
+        </w:rPr>
+        <w:t xml:space="preserve"> </w:t>
+      </w:r>
+      <w:r>
+        <w:rPr>
+          <w:rFonts w:ascii="Consolas" w:hAnsi="Consolas" w:cs="Consolas"/>
+          <w:color w:val="FF0000"/>
+          <w:sz w:val="19"/>
+          <w:szCs w:val="19"/>
+        </w:rPr>
+        <w:t>class</w:t>
+      </w:r>
+      <w:r>
+        <w:rPr>
+          <w:rFonts w:ascii="Consolas" w:hAnsi="Consolas" w:cs="Consolas"/>
+          <w:color w:val="0000FF"/>
+          <w:sz w:val="19"/>
+          <w:szCs w:val="19"/>
+        </w:rPr>
+        <w:t>="</w:t>
+      </w:r>
+      <w:proofErr w:type="spellStart"/>
+      <w:r>
+        <w:rPr>
+          <w:rFonts w:ascii="Consolas" w:hAnsi="Consolas" w:cs="Consolas"/>
+          <w:color w:val="0000FF"/>
+          <w:sz w:val="19"/>
+          <w:szCs w:val="19"/>
+        </w:rPr>
+        <w:t>scrollFadeUp</w:t>
+      </w:r>
+      <w:proofErr w:type="spellEnd"/>
+      <w:r>
+        <w:rPr>
+          <w:rFonts w:ascii="Consolas" w:hAnsi="Consolas" w:cs="Consolas"/>
+          <w:color w:val="0000FF"/>
+          <w:sz w:val="19"/>
+          <w:szCs w:val="19"/>
+        </w:rPr>
+        <w:t>"&gt;&lt;</w:t>
+      </w:r>
+      <w:proofErr w:type="spellStart"/>
+      <w:r>
+        <w:rPr>
+          <w:rFonts w:ascii="Consolas" w:hAnsi="Consolas" w:cs="Consolas"/>
+          <w:color w:val="800000"/>
+          <w:sz w:val="19"/>
+          <w:szCs w:val="19"/>
+        </w:rPr>
+        <w:t>i</w:t>
+      </w:r>
+      <w:proofErr w:type="spellEnd"/>
+      <w:r>
+        <w:rPr>
+          <w:rFonts w:ascii="Consolas" w:hAnsi="Consolas" w:cs="Consolas"/>
+          <w:color w:val="000000"/>
+          <w:sz w:val="19"/>
+          <w:szCs w:val="19"/>
+        </w:rPr>
+        <w:t xml:space="preserve"> </w:t>
+      </w:r>
+      <w:r>
+        <w:rPr>
+          <w:rFonts w:ascii="Consolas" w:hAnsi="Consolas" w:cs="Consolas"/>
+          <w:color w:val="FF0000"/>
+          <w:sz w:val="19"/>
+          <w:szCs w:val="19"/>
+        </w:rPr>
+        <w:t>class</w:t>
+      </w:r>
+      <w:r>
+        <w:rPr>
+          <w:rFonts w:ascii="Consolas" w:hAnsi="Consolas" w:cs="Consolas"/>
+          <w:color w:val="0000FF"/>
+          <w:sz w:val="19"/>
+          <w:szCs w:val="19"/>
+        </w:rPr>
+        <w:t>="fa fa-angle-right"</w:t>
+      </w:r>
+      <w:r>
+        <w:rPr>
+          <w:rFonts w:ascii="Consolas" w:hAnsi="Consolas" w:cs="Consolas"/>
+          <w:color w:val="000000"/>
+          <w:sz w:val="19"/>
+          <w:szCs w:val="19"/>
+        </w:rPr>
+        <w:t xml:space="preserve"> </w:t>
+      </w:r>
+      <w:r>
+        <w:rPr>
+          <w:rFonts w:ascii="Consolas" w:hAnsi="Consolas" w:cs="Consolas"/>
+          <w:color w:val="FF0000"/>
+          <w:sz w:val="19"/>
+          <w:szCs w:val="19"/>
+        </w:rPr>
+        <w:t>aria-hidden</w:t>
+      </w:r>
+      <w:r>
+        <w:rPr>
+          <w:rFonts w:ascii="Consolas" w:hAnsi="Consolas" w:cs="Consolas"/>
+          <w:color w:val="0000FF"/>
+          <w:sz w:val="19"/>
+          <w:szCs w:val="19"/>
+        </w:rPr>
+        <w:t>="true"&gt;&lt;/</w:t>
+      </w:r>
+      <w:proofErr w:type="spellStart"/>
+      <w:r>
+        <w:rPr>
+          <w:rFonts w:ascii="Consolas" w:hAnsi="Consolas" w:cs="Consolas"/>
+          <w:color w:val="800000"/>
+          <w:sz w:val="19"/>
+          <w:szCs w:val="19"/>
+        </w:rPr>
+        <w:t>i</w:t>
+      </w:r>
+      <w:proofErr w:type="spellEnd"/>
+      <w:r>
+        <w:rPr>
+          <w:rFonts w:ascii="Consolas" w:hAnsi="Consolas" w:cs="Consolas"/>
+          <w:color w:val="0000FF"/>
+          <w:sz w:val="19"/>
+          <w:szCs w:val="19"/>
+        </w:rPr>
+        <w:t>&gt;</w:t>
+      </w:r>
+      <w:r>
+        <w:rPr>
+          <w:rFonts w:ascii="Consolas" w:hAnsi="Consolas" w:cs="Consolas"/>
+          <w:color w:val="000000"/>
+          <w:sz w:val="19"/>
+          <w:szCs w:val="19"/>
+        </w:rPr>
+        <w:t xml:space="preserve"> </w:t>
+      </w:r>
+      <w:r>
+        <w:rPr>
+          <w:rFonts w:ascii="Consolas" w:hAnsi="Consolas" w:cs="Consolas"/>
+          <w:color w:val="000000"/>
+          <w:sz w:val="19"/>
+          <w:szCs w:val="19"/>
+        </w:rPr>
+        <w:t>Development of a</w:t>
+      </w:r>
+      <w:r>
+        <w:rPr>
+          <w:rFonts w:ascii="Consolas" w:hAnsi="Consolas" w:cs="Consolas"/>
+          <w:color w:val="000000"/>
+          <w:sz w:val="19"/>
+          <w:szCs w:val="19"/>
+        </w:rPr>
+        <w:t xml:space="preserve"> </w:t>
+      </w:r>
+      <w:r>
+        <w:rPr>
+          <w:rFonts w:ascii="Consolas" w:hAnsi="Consolas" w:cs="Consolas"/>
+          <w:color w:val="0000FF"/>
+          <w:sz w:val="19"/>
+          <w:szCs w:val="19"/>
+        </w:rPr>
+        <w:t>&lt;</w:t>
+      </w:r>
+      <w:r>
+        <w:rPr>
+          <w:rFonts w:ascii="Consolas" w:hAnsi="Consolas" w:cs="Consolas"/>
+          <w:color w:val="800000"/>
+          <w:sz w:val="19"/>
+          <w:szCs w:val="19"/>
+        </w:rPr>
+        <w:t>strong</w:t>
+      </w:r>
+      <w:r>
+        <w:rPr>
+          <w:rFonts w:ascii="Consolas" w:hAnsi="Consolas" w:cs="Consolas"/>
+          <w:color w:val="0000FF"/>
+          <w:sz w:val="19"/>
+          <w:szCs w:val="19"/>
+        </w:rPr>
+        <w:t>&gt;</w:t>
+      </w:r>
+      <w:r>
+        <w:rPr>
+          <w:rFonts w:ascii="Consolas" w:hAnsi="Consolas" w:cs="Consolas"/>
+          <w:color w:val="0000FF"/>
+          <w:sz w:val="19"/>
+          <w:szCs w:val="19"/>
+        </w:rPr>
+        <w:t>partnership between "modern medicine" and "traditional medicine"</w:t>
+      </w:r>
+      <w:r>
+        <w:rPr>
+          <w:rFonts w:ascii="Consolas" w:hAnsi="Consolas" w:cs="Consolas"/>
+          <w:color w:val="0000FF"/>
+          <w:sz w:val="19"/>
+          <w:szCs w:val="19"/>
+        </w:rPr>
+        <w:t>&lt;/</w:t>
+      </w:r>
+      <w:r>
+        <w:rPr>
+          <w:rFonts w:ascii="Consolas" w:hAnsi="Consolas" w:cs="Consolas"/>
+          <w:color w:val="800000"/>
+          <w:sz w:val="19"/>
+          <w:szCs w:val="19"/>
+        </w:rPr>
+        <w:t>strong</w:t>
+      </w:r>
+      <w:r>
+        <w:rPr>
+          <w:rFonts w:ascii="Consolas" w:hAnsi="Consolas" w:cs="Consolas"/>
+          <w:color w:val="0000FF"/>
+          <w:sz w:val="19"/>
+          <w:szCs w:val="19"/>
+        </w:rPr>
+        <w:t>&gt;</w:t>
+      </w:r>
+      <w:r>
+        <w:rPr>
+          <w:rFonts w:ascii="Consolas" w:hAnsi="Consolas" w:cs="Consolas"/>
+          <w:color w:val="0000FF"/>
+          <w:sz w:val="19"/>
+          <w:szCs w:val="19"/>
+        </w:rPr>
+        <w:t xml:space="preserve">, between university </w:t>
+      </w:r>
+      <w:r>
+        <w:rPr>
+          <w:rFonts w:ascii="Consolas" w:hAnsi="Consolas" w:cs="Consolas"/>
+          <w:color w:val="0000FF"/>
+          <w:sz w:val="19"/>
+          <w:szCs w:val="19"/>
+        </w:rPr>
+        <w:t>researchers</w:t>
+      </w:r>
+      <w:r>
+        <w:rPr>
+          <w:rFonts w:ascii="Consolas" w:hAnsi="Consolas" w:cs="Consolas"/>
+          <w:color w:val="0000FF"/>
+          <w:sz w:val="19"/>
+          <w:szCs w:val="19"/>
+        </w:rPr>
+        <w:t xml:space="preserve">, </w:t>
+      </w:r>
+      <w:r>
+        <w:rPr>
+          <w:rFonts w:ascii="Consolas" w:hAnsi="Consolas" w:cs="Consolas"/>
+          <w:color w:val="0000FF"/>
+          <w:sz w:val="19"/>
+          <w:szCs w:val="19"/>
+        </w:rPr>
+        <w:t>national/international scientists</w:t>
+      </w:r>
+      <w:r>
+        <w:rPr>
+          <w:rFonts w:ascii="Consolas" w:hAnsi="Consolas" w:cs="Consolas"/>
+          <w:color w:val="0000FF"/>
+          <w:sz w:val="19"/>
+          <w:szCs w:val="19"/>
+        </w:rPr>
+        <w:t xml:space="preserve">, </w:t>
+      </w:r>
+      <w:r>
+        <w:rPr>
+          <w:rFonts w:ascii="Consolas" w:hAnsi="Consolas" w:cs="Consolas"/>
+          <w:color w:val="000000"/>
+          <w:sz w:val="19"/>
+          <w:szCs w:val="19"/>
+        </w:rPr>
+        <w:t>th</w:t>
+      </w:r>
+      <w:r>
+        <w:rPr>
+          <w:rFonts w:ascii="Consolas" w:hAnsi="Consolas" w:cs="Consolas"/>
+          <w:color w:val="000000"/>
+          <w:sz w:val="19"/>
+          <w:szCs w:val="19"/>
+        </w:rPr>
+        <w:t>erapists using Iboga and its derivati</w:t>
+      </w:r>
+      <w:r>
+        <w:rPr>
+          <w:rFonts w:ascii="Consolas" w:hAnsi="Consolas" w:cs="Consolas"/>
+          <w:color w:val="000000"/>
+          <w:sz w:val="19"/>
+          <w:szCs w:val="19"/>
+        </w:rPr>
+        <w:t>v</w:t>
+      </w:r>
+      <w:r>
+        <w:rPr>
+          <w:rFonts w:ascii="Consolas" w:hAnsi="Consolas" w:cs="Consolas"/>
+          <w:color w:val="000000"/>
+          <w:sz w:val="19"/>
+          <w:szCs w:val="19"/>
+        </w:rPr>
+        <w:t xml:space="preserve">es throughout the world and the traditional Gabonese communities in order to </w:t>
+      </w:r>
+      <w:r>
+        <w:rPr>
+          <w:rFonts w:ascii="Consolas" w:hAnsi="Consolas" w:cs="Consolas"/>
+          <w:color w:val="0000FF"/>
+          <w:sz w:val="19"/>
+          <w:szCs w:val="19"/>
+        </w:rPr>
+        <w:t>&lt;</w:t>
+      </w:r>
+      <w:r>
+        <w:rPr>
+          <w:rFonts w:ascii="Consolas" w:hAnsi="Consolas" w:cs="Consolas"/>
+          <w:color w:val="800000"/>
+          <w:sz w:val="19"/>
+          <w:szCs w:val="19"/>
+        </w:rPr>
+        <w:t>strong</w:t>
+      </w:r>
+      <w:r>
+        <w:rPr>
+          <w:rFonts w:ascii="Consolas" w:hAnsi="Consolas" w:cs="Consolas"/>
+          <w:color w:val="0000FF"/>
+          <w:sz w:val="19"/>
+          <w:szCs w:val="19"/>
+        </w:rPr>
+        <w:t>&gt;</w:t>
+      </w:r>
+      <w:r>
+        <w:rPr>
+          <w:rFonts w:ascii="Consolas" w:hAnsi="Consolas" w:cs="Consolas"/>
+          <w:color w:val="000000"/>
+          <w:sz w:val="19"/>
+          <w:szCs w:val="19"/>
+        </w:rPr>
+        <w:t>consolidate clinical data</w:t>
+      </w:r>
+      <w:r>
+        <w:rPr>
+          <w:rFonts w:ascii="Consolas" w:hAnsi="Consolas" w:cs="Consolas"/>
+          <w:color w:val="0000FF"/>
+          <w:sz w:val="19"/>
+          <w:szCs w:val="19"/>
+        </w:rPr>
+        <w:t>&lt;/</w:t>
+      </w:r>
+      <w:r>
+        <w:rPr>
+          <w:rFonts w:ascii="Consolas" w:hAnsi="Consolas" w:cs="Consolas"/>
+          <w:color w:val="800000"/>
+          <w:sz w:val="19"/>
+          <w:szCs w:val="19"/>
+        </w:rPr>
+        <w:t>strong</w:t>
+      </w:r>
+      <w:r>
+        <w:rPr>
+          <w:rFonts w:ascii="Consolas" w:hAnsi="Consolas" w:cs="Consolas"/>
+          <w:color w:val="0000FF"/>
+          <w:sz w:val="19"/>
+          <w:szCs w:val="19"/>
+        </w:rPr>
+        <w:t>&gt;</w:t>
+      </w:r>
+      <w:r>
+        <w:rPr>
+          <w:rFonts w:ascii="Consolas" w:hAnsi="Consolas" w:cs="Consolas"/>
+          <w:color w:val="000000"/>
+          <w:sz w:val="19"/>
+          <w:szCs w:val="19"/>
+        </w:rPr>
+        <w:t xml:space="preserve"> </w:t>
+      </w:r>
+      <w:r>
+        <w:rPr>
+          <w:rFonts w:ascii="Consolas" w:hAnsi="Consolas" w:cs="Consolas"/>
+          <w:color w:val="000000"/>
+          <w:sz w:val="19"/>
+          <w:szCs w:val="19"/>
+        </w:rPr>
+        <w:t>on individuals being treated with Iboga(</w:t>
+      </w:r>
+      <w:proofErr w:type="spellStart"/>
+      <w:r>
+        <w:rPr>
+          <w:rFonts w:ascii="Consolas" w:hAnsi="Consolas" w:cs="Consolas"/>
+          <w:color w:val="000000"/>
+          <w:sz w:val="19"/>
+          <w:szCs w:val="19"/>
+        </w:rPr>
+        <w:t>ine</w:t>
+      </w:r>
+      <w:proofErr w:type="spellEnd"/>
+      <w:proofErr w:type="gramStart"/>
+      <w:r>
+        <w:rPr>
+          <w:rFonts w:ascii="Consolas" w:hAnsi="Consolas" w:cs="Consolas"/>
+          <w:color w:val="000000"/>
+          <w:sz w:val="19"/>
+          <w:szCs w:val="19"/>
+        </w:rPr>
+        <w:t>)</w:t>
+      </w:r>
+      <w:r>
+        <w:rPr>
+          <w:rFonts w:ascii="Consolas" w:hAnsi="Consolas" w:cs="Consolas"/>
+          <w:color w:val="000000"/>
+          <w:sz w:val="19"/>
+          <w:szCs w:val="19"/>
+        </w:rPr>
+        <w:t>.</w:t>
+      </w:r>
+      <w:r>
+        <w:rPr>
+          <w:rFonts w:ascii="Consolas" w:hAnsi="Consolas" w:cs="Consolas"/>
+          <w:color w:val="0000FF"/>
+          <w:sz w:val="19"/>
+          <w:szCs w:val="19"/>
+        </w:rPr>
+        <w:t>&lt;</w:t>
+      </w:r>
+      <w:proofErr w:type="gramEnd"/>
+      <w:r>
+        <w:rPr>
+          <w:rFonts w:ascii="Consolas" w:hAnsi="Consolas" w:cs="Consolas"/>
+          <w:color w:val="0000FF"/>
+          <w:sz w:val="19"/>
+          <w:szCs w:val="19"/>
+        </w:rPr>
+        <w:t>/</w:t>
+      </w:r>
+      <w:r>
+        <w:rPr>
+          <w:rFonts w:ascii="Consolas" w:hAnsi="Consolas" w:cs="Consolas"/>
+          <w:color w:val="800000"/>
+          <w:sz w:val="19"/>
+          <w:szCs w:val="19"/>
+        </w:rPr>
+        <w:t>li</w:t>
+      </w:r>
+      <w:r>
+        <w:rPr>
+          <w:rFonts w:ascii="Consolas" w:hAnsi="Consolas" w:cs="Consolas"/>
+          <w:color w:val="0000FF"/>
+          <w:sz w:val="19"/>
+          <w:szCs w:val="19"/>
+        </w:rPr>
+        <w:t>&gt;</w:t>
+      </w:r>
+    </w:p>
+    <w:p>
+      <w:pPr>
+        <w:autoSpaceDE w:val="0"/>
+        <w:autoSpaceDN w:val="0"/>
+        <w:adjustRightInd w:val="0"/>
+        <w:spacing w:after="0" w:line="240" w:lineRule="auto"/>
+        <w:rPr>
+          <w:rFonts w:ascii="Consolas" w:hAnsi="Consolas" w:cs="Consolas"/>
+          <w:color w:val="000000"/>
+          <w:sz w:val="19"/>
+          <w:szCs w:val="19"/>
+        </w:rPr>
+      </w:pPr>
+      <w:r>
+        <w:rPr>
+          <w:rFonts w:ascii="Consolas" w:hAnsi="Consolas" w:cs="Consolas"/>
+          <w:color w:val="000000"/>
+          <w:sz w:val="19"/>
+          <w:szCs w:val="19"/>
+        </w:rPr>
+        <w:t xml:space="preserve">    </w:t>
+      </w:r>
+      <w:r>
+        <w:rPr>
+          <w:rFonts w:ascii="Consolas" w:hAnsi="Consolas" w:cs="Consolas"/>
+          <w:color w:val="0000FF"/>
+          <w:sz w:val="19"/>
+          <w:szCs w:val="19"/>
+        </w:rPr>
+        <w:t>&lt;</w:t>
+      </w:r>
+      <w:r>
+        <w:rPr>
+          <w:rFonts w:ascii="Consolas" w:hAnsi="Consolas" w:cs="Consolas"/>
+          <w:color w:val="800000"/>
+          <w:sz w:val="19"/>
+          <w:szCs w:val="19"/>
+        </w:rPr>
+        <w:t>li</w:t>
+      </w:r>
+      <w:r>
+        <w:rPr>
+          <w:rFonts w:ascii="Consolas" w:hAnsi="Consolas" w:cs="Consolas"/>
+          <w:color w:val="000000"/>
+          <w:sz w:val="19"/>
+          <w:szCs w:val="19"/>
+        </w:rPr>
+        <w:t xml:space="preserve"> </w:t>
+      </w:r>
+      <w:r>
+        <w:rPr>
+          <w:rFonts w:ascii="Consolas" w:hAnsi="Consolas" w:cs="Consolas"/>
+          <w:color w:val="FF0000"/>
+          <w:sz w:val="19"/>
+          <w:szCs w:val="19"/>
+        </w:rPr>
+        <w:t>class</w:t>
+      </w:r>
+      <w:r>
+        <w:rPr>
+          <w:rFonts w:ascii="Consolas" w:hAnsi="Consolas" w:cs="Consolas"/>
+          <w:color w:val="0000FF"/>
+          <w:sz w:val="19"/>
+          <w:szCs w:val="19"/>
+        </w:rPr>
+        <w:t>="</w:t>
+      </w:r>
+      <w:proofErr w:type="spellStart"/>
+      <w:r>
+        <w:rPr>
+          <w:rFonts w:ascii="Consolas" w:hAnsi="Consolas" w:cs="Consolas"/>
+          <w:color w:val="0000FF"/>
+          <w:sz w:val="19"/>
+          <w:szCs w:val="19"/>
+        </w:rPr>
+        <w:t>scrollFadeUp</w:t>
+      </w:r>
+      <w:proofErr w:type="spellEnd"/>
+      <w:r>
+        <w:rPr>
+          <w:rFonts w:ascii="Consolas" w:hAnsi="Consolas" w:cs="Consolas"/>
+          <w:color w:val="0000FF"/>
+          <w:sz w:val="19"/>
+          <w:szCs w:val="19"/>
+        </w:rPr>
+        <w:t>"&gt;&lt;</w:t>
+      </w:r>
+      <w:proofErr w:type="spellStart"/>
+      <w:r>
+        <w:rPr>
+          <w:rFonts w:ascii="Consolas" w:hAnsi="Consolas" w:cs="Consolas"/>
+          <w:color w:val="800000"/>
+          <w:sz w:val="19"/>
+          <w:szCs w:val="19"/>
+        </w:rPr>
+        <w:t>i</w:t>
+      </w:r>
+      <w:proofErr w:type="spellEnd"/>
+      <w:r>
+        <w:rPr>
+          <w:rFonts w:ascii="Consolas" w:hAnsi="Consolas" w:cs="Consolas"/>
+          <w:color w:val="000000"/>
+          <w:sz w:val="19"/>
+          <w:szCs w:val="19"/>
+        </w:rPr>
+        <w:t xml:space="preserve"> </w:t>
+      </w:r>
+      <w:r>
+        <w:rPr>
+          <w:rFonts w:ascii="Consolas" w:hAnsi="Consolas" w:cs="Consolas"/>
+          <w:color w:val="FF0000"/>
+          <w:sz w:val="19"/>
+          <w:szCs w:val="19"/>
+        </w:rPr>
+        <w:t>class</w:t>
+      </w:r>
+      <w:r>
+        <w:rPr>
+          <w:rFonts w:ascii="Consolas" w:hAnsi="Consolas" w:cs="Consolas"/>
+          <w:color w:val="0000FF"/>
+          <w:sz w:val="19"/>
+          <w:szCs w:val="19"/>
+        </w:rPr>
+        <w:t>="fa fa-angle-right"</w:t>
+      </w:r>
+      <w:r>
+        <w:rPr>
+          <w:rFonts w:ascii="Consolas" w:hAnsi="Consolas" w:cs="Consolas"/>
+          <w:color w:val="000000"/>
+          <w:sz w:val="19"/>
+          <w:szCs w:val="19"/>
+        </w:rPr>
+        <w:t xml:space="preserve"> </w:t>
+      </w:r>
+      <w:r>
+        <w:rPr>
+          <w:rFonts w:ascii="Consolas" w:hAnsi="Consolas" w:cs="Consolas"/>
+          <w:color w:val="FF0000"/>
+          <w:sz w:val="19"/>
+          <w:szCs w:val="19"/>
+        </w:rPr>
+        <w:t>aria-hidden</w:t>
+      </w:r>
+      <w:r>
+        <w:rPr>
+          <w:rFonts w:ascii="Consolas" w:hAnsi="Consolas" w:cs="Consolas"/>
+          <w:color w:val="0000FF"/>
+          <w:sz w:val="19"/>
+          <w:szCs w:val="19"/>
+        </w:rPr>
+        <w:t>="true"&gt;&lt;/</w:t>
+      </w:r>
+      <w:proofErr w:type="spellStart"/>
+      <w:r>
+        <w:rPr>
+          <w:rFonts w:ascii="Consolas" w:hAnsi="Consolas" w:cs="Consolas"/>
+          <w:color w:val="800000"/>
+          <w:sz w:val="19"/>
+          <w:szCs w:val="19"/>
+        </w:rPr>
+        <w:t>i</w:t>
+      </w:r>
+      <w:proofErr w:type="spellEnd"/>
+      <w:r>
+        <w:rPr>
+          <w:rFonts w:ascii="Consolas" w:hAnsi="Consolas" w:cs="Consolas"/>
+          <w:color w:val="0000FF"/>
+          <w:sz w:val="19"/>
+          <w:szCs w:val="19"/>
+        </w:rPr>
+        <w:t>&gt;</w:t>
+      </w:r>
+      <w:r>
+        <w:rPr>
+          <w:rFonts w:ascii="Consolas" w:hAnsi="Consolas" w:cs="Consolas"/>
+          <w:color w:val="000000"/>
+          <w:sz w:val="19"/>
+          <w:szCs w:val="19"/>
+        </w:rPr>
+        <w:t xml:space="preserve"> Organisation </w:t>
+      </w:r>
+      <w:r>
+        <w:rPr>
+          <w:rFonts w:ascii="Consolas" w:hAnsi="Consolas" w:cs="Consolas"/>
+          <w:color w:val="000000"/>
+          <w:sz w:val="19"/>
+          <w:szCs w:val="19"/>
+        </w:rPr>
+        <w:t xml:space="preserve">of </w:t>
+      </w:r>
+      <w:r>
+        <w:rPr>
+          <w:rFonts w:ascii="Consolas" w:hAnsi="Consolas" w:cs="Consolas"/>
+          <w:color w:val="000000"/>
+          <w:sz w:val="19"/>
+          <w:szCs w:val="19"/>
+        </w:rPr>
+        <w:t xml:space="preserve">a </w:t>
+      </w:r>
+      <w:r>
+        <w:rPr>
+          <w:rFonts w:ascii="Consolas" w:hAnsi="Consolas" w:cs="Consolas"/>
+          <w:color w:val="0000FF"/>
+          <w:sz w:val="19"/>
+          <w:szCs w:val="19"/>
+        </w:rPr>
+        <w:t>&lt;</w:t>
+      </w:r>
+      <w:r>
+        <w:rPr>
+          <w:rFonts w:ascii="Consolas" w:hAnsi="Consolas" w:cs="Consolas"/>
+          <w:color w:val="800000"/>
+          <w:sz w:val="19"/>
+          <w:szCs w:val="19"/>
+        </w:rPr>
+        <w:t>strong</w:t>
+      </w:r>
+      <w:r>
+        <w:rPr>
+          <w:rFonts w:ascii="Consolas" w:hAnsi="Consolas" w:cs="Consolas"/>
+          <w:color w:val="0000FF"/>
+          <w:sz w:val="19"/>
+          <w:szCs w:val="19"/>
+        </w:rPr>
+        <w:t>&gt;</w:t>
+      </w:r>
+      <w:r>
+        <w:rPr>
+          <w:rFonts w:ascii="Consolas" w:hAnsi="Consolas" w:cs="Consolas"/>
+          <w:color w:val="0000FF"/>
+          <w:sz w:val="19"/>
+          <w:szCs w:val="19"/>
+        </w:rPr>
+        <w:t xml:space="preserve">national </w:t>
+      </w:r>
+      <w:r>
+        <w:rPr>
+          <w:rFonts w:ascii="Consolas" w:hAnsi="Consolas" w:cs="Consolas"/>
+          <w:color w:val="000000"/>
+          <w:sz w:val="19"/>
+          <w:szCs w:val="19"/>
+        </w:rPr>
+        <w:t>conf</w:t>
+      </w:r>
+      <w:r>
+        <w:rPr>
+          <w:rFonts w:ascii="Consolas" w:hAnsi="Consolas" w:cs="Consolas"/>
+          <w:color w:val="000000"/>
+          <w:sz w:val="19"/>
+          <w:szCs w:val="19"/>
+        </w:rPr>
+        <w:t>e</w:t>
+      </w:r>
+      <w:r>
+        <w:rPr>
+          <w:rFonts w:ascii="Consolas" w:hAnsi="Consolas" w:cs="Consolas"/>
+          <w:color w:val="000000"/>
+          <w:sz w:val="19"/>
+          <w:szCs w:val="19"/>
+        </w:rPr>
+        <w:t>rence</w:t>
+      </w:r>
+      <w:r>
+        <w:rPr>
+          <w:rFonts w:ascii="Consolas" w:hAnsi="Consolas" w:cs="Consolas"/>
+          <w:color w:val="0000FF"/>
+          <w:sz w:val="19"/>
+          <w:szCs w:val="19"/>
+        </w:rPr>
+        <w:t xml:space="preserve"> </w:t>
+      </w:r>
+      <w:r>
+        <w:rPr>
+          <w:rFonts w:ascii="Consolas" w:hAnsi="Consolas" w:cs="Consolas"/>
+          <w:color w:val="0000FF"/>
+          <w:sz w:val="19"/>
+          <w:szCs w:val="19"/>
+        </w:rPr>
+        <w:t>&lt;/</w:t>
+      </w:r>
+      <w:r>
+        <w:rPr>
+          <w:rFonts w:ascii="Consolas" w:hAnsi="Consolas" w:cs="Consolas"/>
+          <w:color w:val="800000"/>
+          <w:sz w:val="19"/>
+          <w:szCs w:val="19"/>
+        </w:rPr>
+        <w:t>strong</w:t>
+      </w:r>
+      <w:r>
+        <w:rPr>
+          <w:rFonts w:ascii="Consolas" w:hAnsi="Consolas" w:cs="Consolas"/>
+          <w:color w:val="0000FF"/>
+          <w:sz w:val="19"/>
+          <w:szCs w:val="19"/>
+        </w:rPr>
+        <w:t>&gt;</w:t>
+      </w:r>
+      <w:r>
+        <w:rPr>
+          <w:rFonts w:ascii="Consolas" w:hAnsi="Consolas" w:cs="Consolas"/>
+          <w:color w:val="0000FF"/>
+          <w:sz w:val="19"/>
+          <w:szCs w:val="19"/>
+        </w:rPr>
+        <w:t xml:space="preserve"> and then an international conference </w:t>
+      </w:r>
+      <w:r>
+        <w:rPr>
+          <w:rFonts w:ascii="Consolas" w:hAnsi="Consolas" w:cs="Consolas"/>
+          <w:color w:val="000000"/>
+          <w:sz w:val="19"/>
+          <w:szCs w:val="19"/>
+        </w:rPr>
+        <w:t xml:space="preserve">on the </w:t>
+      </w:r>
+      <w:r>
+        <w:rPr>
+          <w:rFonts w:ascii="Consolas" w:hAnsi="Consolas" w:cs="Consolas"/>
+          <w:color w:val="000000"/>
+          <w:sz w:val="19"/>
+          <w:szCs w:val="19"/>
+        </w:rPr>
+        <w:t>topic</w:t>
+      </w:r>
+      <w:r>
+        <w:rPr>
+          <w:rFonts w:ascii="Consolas" w:hAnsi="Consolas" w:cs="Consolas"/>
+          <w:color w:val="000000"/>
+          <w:sz w:val="19"/>
+          <w:szCs w:val="19"/>
+        </w:rPr>
+        <w:t xml:space="preserve"> of </w:t>
+      </w:r>
+      <w:proofErr w:type="gramStart"/>
+      <w:r>
+        <w:rPr>
+          <w:rFonts w:ascii="Consolas" w:hAnsi="Consolas" w:cs="Consolas"/>
+          <w:color w:val="000000"/>
+          <w:sz w:val="19"/>
+          <w:szCs w:val="19"/>
+        </w:rPr>
+        <w:t>Iboga</w:t>
+      </w:r>
+      <w:r>
+        <w:rPr>
+          <w:rFonts w:ascii="Consolas" w:hAnsi="Consolas" w:cs="Consolas"/>
+          <w:color w:val="000000"/>
+          <w:sz w:val="19"/>
+          <w:szCs w:val="19"/>
+        </w:rPr>
+        <w:t>.</w:t>
+      </w:r>
+      <w:r>
+        <w:rPr>
+          <w:rFonts w:ascii="Consolas" w:hAnsi="Consolas" w:cs="Consolas"/>
+          <w:color w:val="0000FF"/>
+          <w:sz w:val="19"/>
+          <w:szCs w:val="19"/>
+        </w:rPr>
+        <w:t>&lt;</w:t>
+      </w:r>
+      <w:proofErr w:type="gramEnd"/>
+      <w:r>
+        <w:rPr>
+          <w:rFonts w:ascii="Consolas" w:hAnsi="Consolas" w:cs="Consolas"/>
+          <w:color w:val="0000FF"/>
+          <w:sz w:val="19"/>
+          <w:szCs w:val="19"/>
+        </w:rPr>
+        <w:t>/</w:t>
+      </w:r>
+      <w:r>
+        <w:rPr>
+          <w:rFonts w:ascii="Consolas" w:hAnsi="Consolas" w:cs="Consolas"/>
+          <w:color w:val="800000"/>
+          <w:sz w:val="19"/>
+          <w:szCs w:val="19"/>
+        </w:rPr>
+        <w:t>li</w:t>
+      </w:r>
+      <w:r>
+        <w:rPr>
+          <w:rFonts w:ascii="Consolas" w:hAnsi="Consolas" w:cs="Consolas"/>
+          <w:color w:val="0000FF"/>
+          <w:sz w:val="19"/>
+          <w:szCs w:val="19"/>
+        </w:rPr>
+        <w:t>&gt;</w:t>
+      </w:r>
+    </w:p>
+    <w:p>
+      <w:pPr>
+        <w:autoSpaceDE w:val="0"/>
+        <w:autoSpaceDN w:val="0"/>
+        <w:adjustRightInd w:val="0"/>
+        <w:spacing w:after="0" w:line="240" w:lineRule="auto"/>
+        <w:rPr>
+          <w:rFonts w:ascii="Consolas" w:hAnsi="Consolas" w:cs="Consolas"/>
+          <w:color w:val="000000"/>
+          <w:sz w:val="19"/>
+          <w:szCs w:val="19"/>
+        </w:rPr>
+      </w:pPr>
+      <w:r>
+        <w:rPr>
+          <w:rFonts w:ascii="Consolas" w:hAnsi="Consolas" w:cs="Consolas"/>
+          <w:color w:val="000000"/>
+          <w:sz w:val="19"/>
+          <w:szCs w:val="19"/>
+        </w:rPr>
+        <w:t xml:space="preserve">    </w:t>
+      </w:r>
+      <w:r>
+        <w:rPr>
+          <w:rFonts w:ascii="Consolas" w:hAnsi="Consolas" w:cs="Consolas"/>
+          <w:color w:val="0000FF"/>
+          <w:sz w:val="19"/>
+          <w:szCs w:val="19"/>
+        </w:rPr>
+        <w:t>&lt;</w:t>
+      </w:r>
+      <w:r>
+        <w:rPr>
+          <w:rFonts w:ascii="Consolas" w:hAnsi="Consolas" w:cs="Consolas"/>
+          <w:color w:val="800000"/>
+          <w:sz w:val="19"/>
+          <w:szCs w:val="19"/>
+        </w:rPr>
+        <w:t>li</w:t>
+      </w:r>
+      <w:r>
+        <w:rPr>
+          <w:rFonts w:ascii="Consolas" w:hAnsi="Consolas" w:cs="Consolas"/>
+          <w:color w:val="000000"/>
+          <w:sz w:val="19"/>
+          <w:szCs w:val="19"/>
+        </w:rPr>
+        <w:t xml:space="preserve"> </w:t>
+      </w:r>
+      <w:r>
+        <w:rPr>
+          <w:rFonts w:ascii="Consolas" w:hAnsi="Consolas" w:cs="Consolas"/>
+          <w:color w:val="FF0000"/>
+          <w:sz w:val="19"/>
+          <w:szCs w:val="19"/>
+        </w:rPr>
+        <w:t>class</w:t>
+      </w:r>
+      <w:r>
+        <w:rPr>
+          <w:rFonts w:ascii="Consolas" w:hAnsi="Consolas" w:cs="Consolas"/>
+          <w:color w:val="0000FF"/>
+          <w:sz w:val="19"/>
+          <w:szCs w:val="19"/>
+        </w:rPr>
+        <w:t>="</w:t>
+      </w:r>
+      <w:proofErr w:type="spellStart"/>
+      <w:r>
+        <w:rPr>
+          <w:rFonts w:ascii="Consolas" w:hAnsi="Consolas" w:cs="Consolas"/>
+          <w:color w:val="0000FF"/>
+          <w:sz w:val="19"/>
+          <w:szCs w:val="19"/>
+        </w:rPr>
+        <w:t>scrollFadeUp</w:t>
+      </w:r>
+      <w:proofErr w:type="spellEnd"/>
+      <w:r>
+        <w:rPr>
+          <w:rFonts w:ascii="Consolas" w:hAnsi="Consolas" w:cs="Consolas"/>
+          <w:color w:val="0000FF"/>
+          <w:sz w:val="19"/>
+          <w:szCs w:val="19"/>
+        </w:rPr>
+        <w:t>"&gt;&lt;</w:t>
+      </w:r>
+      <w:proofErr w:type="spellStart"/>
+      <w:r>
+        <w:rPr>
+          <w:rFonts w:ascii="Consolas" w:hAnsi="Consolas" w:cs="Consolas"/>
+          <w:color w:val="800000"/>
+          <w:sz w:val="19"/>
+          <w:szCs w:val="19"/>
+        </w:rPr>
+        <w:t>i</w:t>
+      </w:r>
+      <w:proofErr w:type="spellEnd"/>
+      <w:r>
+        <w:rPr>
+          <w:rFonts w:ascii="Consolas" w:hAnsi="Consolas" w:cs="Consolas"/>
+          <w:color w:val="000000"/>
+          <w:sz w:val="19"/>
+          <w:szCs w:val="19"/>
+        </w:rPr>
+        <w:t xml:space="preserve"> </w:t>
+      </w:r>
+      <w:r>
+        <w:rPr>
+          <w:rFonts w:ascii="Consolas" w:hAnsi="Consolas" w:cs="Consolas"/>
+          <w:color w:val="FF0000"/>
+          <w:sz w:val="19"/>
+          <w:szCs w:val="19"/>
+        </w:rPr>
+        <w:t>class</w:t>
+      </w:r>
+      <w:r>
+        <w:rPr>
+          <w:rFonts w:ascii="Consolas" w:hAnsi="Consolas" w:cs="Consolas"/>
+          <w:color w:val="0000FF"/>
+          <w:sz w:val="19"/>
+          <w:szCs w:val="19"/>
+        </w:rPr>
+        <w:t>="fa fa-angle-right"</w:t>
+      </w:r>
+      <w:r>
+        <w:rPr>
+          <w:rFonts w:ascii="Consolas" w:hAnsi="Consolas" w:cs="Consolas"/>
+          <w:color w:val="000000"/>
+          <w:sz w:val="19"/>
+          <w:szCs w:val="19"/>
+        </w:rPr>
+        <w:t xml:space="preserve"> </w:t>
+      </w:r>
+      <w:r>
+        <w:rPr>
+          <w:rFonts w:ascii="Consolas" w:hAnsi="Consolas" w:cs="Consolas"/>
+          <w:color w:val="FF0000"/>
+          <w:sz w:val="19"/>
+          <w:szCs w:val="19"/>
+        </w:rPr>
+        <w:t>aria-hidden</w:t>
+      </w:r>
+      <w:r>
+        <w:rPr>
+          <w:rFonts w:ascii="Consolas" w:hAnsi="Consolas" w:cs="Consolas"/>
+          <w:color w:val="0000FF"/>
+          <w:sz w:val="19"/>
+          <w:szCs w:val="19"/>
+        </w:rPr>
+        <w:t>="true"&gt;&lt;/</w:t>
+      </w:r>
+      <w:proofErr w:type="spellStart"/>
+      <w:r>
+        <w:rPr>
+          <w:rFonts w:ascii="Consolas" w:hAnsi="Consolas" w:cs="Consolas"/>
+          <w:color w:val="800000"/>
+          <w:sz w:val="19"/>
+          <w:szCs w:val="19"/>
+        </w:rPr>
+        <w:t>i</w:t>
+      </w:r>
+      <w:proofErr w:type="spellEnd"/>
+      <w:r>
+        <w:rPr>
+          <w:rFonts w:ascii="Consolas" w:hAnsi="Consolas" w:cs="Consolas"/>
+          <w:color w:val="0000FF"/>
+          <w:sz w:val="19"/>
+          <w:szCs w:val="19"/>
+        </w:rPr>
+        <w:t>&gt;</w:t>
+      </w:r>
+      <w:r>
+        <w:rPr>
+          <w:rFonts w:ascii="Consolas" w:hAnsi="Consolas" w:cs="Consolas"/>
+          <w:color w:val="000000"/>
+          <w:sz w:val="19"/>
+          <w:szCs w:val="19"/>
+        </w:rPr>
+        <w:t xml:space="preserve"> D</w:t>
+      </w:r>
+      <w:r>
+        <w:rPr>
+          <w:rFonts w:ascii="Consolas" w:hAnsi="Consolas" w:cs="Consolas"/>
+          <w:color w:val="000000"/>
+          <w:sz w:val="19"/>
+          <w:szCs w:val="19"/>
+        </w:rPr>
+        <w:t>e</w:t>
+      </w:r>
+      <w:r>
+        <w:rPr>
+          <w:rFonts w:ascii="Consolas" w:hAnsi="Consolas" w:cs="Consolas"/>
+          <w:color w:val="000000"/>
+          <w:sz w:val="19"/>
+          <w:szCs w:val="19"/>
+        </w:rPr>
+        <w:t xml:space="preserve">velopment/Promotion </w:t>
+      </w:r>
+      <w:r>
+        <w:rPr>
+          <w:rFonts w:ascii="Consolas" w:hAnsi="Consolas" w:cs="Consolas"/>
+          <w:color w:val="000000"/>
+          <w:sz w:val="19"/>
+          <w:szCs w:val="19"/>
+        </w:rPr>
+        <w:t xml:space="preserve">of </w:t>
+      </w:r>
+      <w:r>
+        <w:rPr>
+          <w:rFonts w:ascii="Consolas" w:hAnsi="Consolas" w:cs="Consolas"/>
+          <w:color w:val="0000FF"/>
+          <w:sz w:val="19"/>
+          <w:szCs w:val="19"/>
+        </w:rPr>
+        <w:t>&lt;</w:t>
+      </w:r>
+      <w:r>
+        <w:rPr>
+          <w:rFonts w:ascii="Consolas" w:hAnsi="Consolas" w:cs="Consolas"/>
+          <w:color w:val="800000"/>
+          <w:sz w:val="19"/>
+          <w:szCs w:val="19"/>
+        </w:rPr>
+        <w:t>strong</w:t>
+      </w:r>
+      <w:r>
+        <w:rPr>
+          <w:rFonts w:ascii="Consolas" w:hAnsi="Consolas" w:cs="Consolas"/>
+          <w:color w:val="0000FF"/>
+          <w:sz w:val="19"/>
+          <w:szCs w:val="19"/>
+        </w:rPr>
+        <w:t>&gt;</w:t>
+      </w:r>
+      <w:r>
+        <w:rPr>
+          <w:rFonts w:ascii="Consolas" w:hAnsi="Consolas" w:cs="Consolas"/>
+          <w:color w:val="0000FF"/>
+          <w:sz w:val="19"/>
+          <w:szCs w:val="19"/>
+        </w:rPr>
+        <w:t xml:space="preserve">multi-sectorial </w:t>
+      </w:r>
+      <w:r>
+        <w:rPr>
+          <w:rFonts w:ascii="Consolas" w:hAnsi="Consolas" w:cs="Consolas"/>
+          <w:color w:val="000000"/>
+          <w:sz w:val="19"/>
+          <w:szCs w:val="19"/>
+        </w:rPr>
+        <w:t>tourist routes</w:t>
+      </w:r>
+      <w:r>
+        <w:rPr>
+          <w:rFonts w:ascii="Consolas" w:hAnsi="Consolas" w:cs="Consolas"/>
+          <w:color w:val="0000FF"/>
+          <w:sz w:val="19"/>
+          <w:szCs w:val="19"/>
+        </w:rPr>
+        <w:t>&lt;/</w:t>
+      </w:r>
+      <w:r>
+        <w:rPr>
+          <w:rFonts w:ascii="Consolas" w:hAnsi="Consolas" w:cs="Consolas"/>
+          <w:color w:val="800000"/>
+          <w:sz w:val="19"/>
+          <w:szCs w:val="19"/>
+        </w:rPr>
+        <w:t>strong</w:t>
+      </w:r>
+      <w:r>
+        <w:rPr>
+          <w:rFonts w:ascii="Consolas" w:hAnsi="Consolas" w:cs="Consolas"/>
+          <w:color w:val="0000FF"/>
+          <w:sz w:val="19"/>
+          <w:szCs w:val="19"/>
+        </w:rPr>
+        <w:t>&gt;</w:t>
+      </w:r>
+      <w:r>
+        <w:rPr>
+          <w:rFonts w:ascii="Consolas" w:hAnsi="Consolas" w:cs="Consolas"/>
+          <w:color w:val="000000"/>
+          <w:sz w:val="19"/>
+          <w:szCs w:val="19"/>
+        </w:rPr>
+        <w:t xml:space="preserve"> (</w:t>
+      </w:r>
+      <w:r>
+        <w:rPr>
+          <w:rFonts w:ascii="Consolas" w:hAnsi="Consolas" w:cs="Consolas"/>
+          <w:color w:val="000000"/>
+          <w:sz w:val="19"/>
+          <w:szCs w:val="19"/>
+        </w:rPr>
+        <w:t>ecological</w:t>
+      </w:r>
+      <w:r>
+        <w:rPr>
+          <w:rFonts w:ascii="Consolas" w:hAnsi="Consolas" w:cs="Consolas"/>
+          <w:color w:val="000000"/>
+          <w:sz w:val="19"/>
+          <w:szCs w:val="19"/>
+        </w:rPr>
+        <w:t xml:space="preserve">, </w:t>
+      </w:r>
+      <w:r>
+        <w:rPr>
+          <w:rFonts w:ascii="Consolas" w:hAnsi="Consolas" w:cs="Consolas"/>
+          <w:color w:val="000000"/>
+          <w:sz w:val="19"/>
+          <w:szCs w:val="19"/>
+        </w:rPr>
+        <w:t>cultural</w:t>
+      </w:r>
+      <w:r>
+        <w:rPr>
+          <w:rFonts w:ascii="Consolas" w:hAnsi="Consolas" w:cs="Consolas"/>
+          <w:color w:val="000000"/>
+          <w:sz w:val="19"/>
+          <w:szCs w:val="19"/>
+        </w:rPr>
+        <w:t xml:space="preserve"> </w:t>
+      </w:r>
+      <w:r>
+        <w:rPr>
+          <w:rFonts w:ascii="Consolas" w:hAnsi="Consolas" w:cs="Consolas"/>
+          <w:color w:val="000000"/>
+          <w:sz w:val="19"/>
+          <w:szCs w:val="19"/>
+        </w:rPr>
+        <w:t>and scientific</w:t>
+      </w:r>
+      <w:r>
+        <w:rPr>
+          <w:rFonts w:ascii="Consolas" w:hAnsi="Consolas" w:cs="Consolas"/>
+          <w:color w:val="000000"/>
+          <w:sz w:val="19"/>
+          <w:szCs w:val="19"/>
+        </w:rPr>
+        <w:t xml:space="preserve">) </w:t>
+      </w:r>
+      <w:r>
+        <w:rPr>
+          <w:rFonts w:ascii="Consolas" w:hAnsi="Consolas" w:cs="Consolas"/>
+          <w:color w:val="000000"/>
+          <w:sz w:val="19"/>
+          <w:szCs w:val="19"/>
+        </w:rPr>
+        <w:t>to a national and international audience</w:t>
+      </w:r>
+      <w:r>
+        <w:rPr>
+          <w:rFonts w:ascii="Consolas" w:hAnsi="Consolas" w:cs="Consolas"/>
+          <w:color w:val="000000"/>
+          <w:sz w:val="19"/>
+          <w:szCs w:val="19"/>
+        </w:rPr>
+        <w:t xml:space="preserve"> </w:t>
+      </w:r>
+      <w:r>
+        <w:rPr>
+          <w:rFonts w:ascii="Consolas" w:hAnsi="Consolas" w:cs="Consolas"/>
+          <w:color w:val="000000"/>
+          <w:sz w:val="19"/>
+          <w:szCs w:val="19"/>
+        </w:rPr>
+        <w:t xml:space="preserve">wishing to discover </w:t>
+      </w:r>
+      <w:r>
+        <w:rPr>
+          <w:rFonts w:ascii="Consolas" w:hAnsi="Consolas" w:cs="Consolas"/>
+          <w:color w:val="000000"/>
+          <w:sz w:val="19"/>
+          <w:szCs w:val="19"/>
+        </w:rPr>
+        <w:t xml:space="preserve">the </w:t>
+      </w:r>
+      <w:r>
+        <w:rPr>
+          <w:rFonts w:ascii="Consolas" w:hAnsi="Consolas" w:cs="Consolas"/>
+          <w:color w:val="000000"/>
+          <w:sz w:val="19"/>
+          <w:szCs w:val="19"/>
+        </w:rPr>
+        <w:t>unique characteristic</w:t>
+      </w:r>
+      <w:r>
+        <w:rPr>
+          <w:rFonts w:ascii="Consolas" w:hAnsi="Consolas" w:cs="Consolas"/>
+          <w:color w:val="000000"/>
+          <w:sz w:val="19"/>
+          <w:szCs w:val="19"/>
+        </w:rPr>
+        <w:t>s</w:t>
+      </w:r>
+      <w:r>
+        <w:rPr>
+          <w:rFonts w:ascii="Consolas" w:hAnsi="Consolas" w:cs="Consolas"/>
+          <w:color w:val="000000"/>
+          <w:sz w:val="19"/>
+          <w:szCs w:val="19"/>
+        </w:rPr>
+        <w:t xml:space="preserve"> of Gabon, </w:t>
+      </w:r>
+      <w:r>
+        <w:rPr>
+          <w:rFonts w:ascii="Consolas" w:hAnsi="Consolas" w:cs="Consolas"/>
+          <w:color w:val="000000"/>
+          <w:sz w:val="19"/>
+          <w:szCs w:val="19"/>
+        </w:rPr>
+        <w:t>associated with a harmonious</w:t>
+      </w:r>
+      <w:r>
+        <w:rPr>
+          <w:rFonts w:ascii="Consolas" w:hAnsi="Consolas" w:cs="Consolas"/>
+          <w:color w:val="000000"/>
+          <w:sz w:val="19"/>
+          <w:szCs w:val="19"/>
+        </w:rPr>
+        <w:t xml:space="preserve"> life in the </w:t>
+      </w:r>
+      <w:r>
+        <w:rPr>
+          <w:rFonts w:ascii="Consolas" w:hAnsi="Consolas" w:cs="Consolas"/>
+          <w:color w:val="000000"/>
+          <w:sz w:val="19"/>
+          <w:szCs w:val="19"/>
+        </w:rPr>
+        <w:t>equatorial</w:t>
+      </w:r>
+      <w:r>
+        <w:rPr>
+          <w:rFonts w:ascii="Consolas" w:hAnsi="Consolas" w:cs="Consolas"/>
+          <w:color w:val="000000"/>
+          <w:sz w:val="19"/>
+          <w:szCs w:val="19"/>
+        </w:rPr>
+        <w:t xml:space="preserve"> forest</w:t>
+      </w:r>
+      <w:r>
+        <w:rPr>
+          <w:rFonts w:ascii="Consolas" w:hAnsi="Consolas" w:cs="Consolas"/>
+          <w:color w:val="000000"/>
+          <w:sz w:val="19"/>
+          <w:szCs w:val="19"/>
+        </w:rPr>
+        <w:t xml:space="preserve">s of Central </w:t>
+      </w:r>
+      <w:proofErr w:type="gramStart"/>
+      <w:r>
+        <w:rPr>
+          <w:rFonts w:ascii="Consolas" w:hAnsi="Consolas" w:cs="Consolas"/>
+          <w:color w:val="000000"/>
+          <w:sz w:val="19"/>
+          <w:szCs w:val="19"/>
+        </w:rPr>
+        <w:t>Africa</w:t>
+      </w:r>
+      <w:r>
+        <w:rPr>
+          <w:rFonts w:ascii="Consolas" w:hAnsi="Consolas" w:cs="Consolas"/>
+          <w:color w:val="000000"/>
+          <w:sz w:val="19"/>
+          <w:szCs w:val="19"/>
+        </w:rPr>
+        <w:t>.</w:t>
+      </w:r>
+      <w:r>
+        <w:rPr>
+          <w:rFonts w:ascii="Consolas" w:hAnsi="Consolas" w:cs="Consolas"/>
+          <w:color w:val="0000FF"/>
+          <w:sz w:val="19"/>
+          <w:szCs w:val="19"/>
+        </w:rPr>
+        <w:t>&lt;</w:t>
+      </w:r>
+      <w:proofErr w:type="gramEnd"/>
+      <w:r>
+        <w:rPr>
+          <w:rFonts w:ascii="Consolas" w:hAnsi="Consolas" w:cs="Consolas"/>
+          <w:color w:val="0000FF"/>
+          <w:sz w:val="19"/>
+          <w:szCs w:val="19"/>
+        </w:rPr>
+        <w:t>/</w:t>
+      </w:r>
+      <w:r>
+        <w:rPr>
+          <w:rFonts w:ascii="Consolas" w:hAnsi="Consolas" w:cs="Consolas"/>
+          <w:color w:val="800000"/>
+          <w:sz w:val="19"/>
+          <w:szCs w:val="19"/>
+        </w:rPr>
+        <w:t>li</w:t>
+      </w:r>
+      <w:r>
+        <w:rPr>
+          <w:rFonts w:ascii="Consolas" w:hAnsi="Consolas" w:cs="Consolas"/>
+          <w:color w:val="0000FF"/>
+          <w:sz w:val="19"/>
+          <w:szCs w:val="19"/>
+        </w:rPr>
+        <w:t>&gt;</w:t>
+      </w:r>
+    </w:p>
+    <w:p>
+      <w:pPr>
+        <w:autoSpaceDE w:val="0"/>
+        <w:autoSpaceDN w:val="0"/>
+        <w:adjustRightInd w:val="0"/>
+        <w:spacing w:after="0" w:line="240" w:lineRule="auto"/>
+        <w:rPr>
+          <w:rFonts w:ascii="Consolas" w:hAnsi="Consolas" w:cs="Consolas"/>
+          <w:color w:val="000000"/>
+          <w:sz w:val="19"/>
+          <w:szCs w:val="19"/>
+        </w:rPr>
+      </w:pPr>
+      <w:r>
+        <w:rPr>
+          <w:rFonts w:ascii="Consolas" w:hAnsi="Consolas" w:cs="Consolas"/>
+          <w:color w:val="000000"/>
+          <w:sz w:val="19"/>
+          <w:szCs w:val="19"/>
+        </w:rPr>
+        <w:t xml:space="preserve">    </w:t>
+      </w:r>
+      <w:r>
+        <w:rPr>
+          <w:rFonts w:ascii="Consolas" w:hAnsi="Consolas" w:cs="Consolas"/>
+          <w:color w:val="0000FF"/>
+          <w:sz w:val="19"/>
+          <w:szCs w:val="19"/>
+        </w:rPr>
+        <w:t>&lt;</w:t>
+      </w:r>
+      <w:r>
+        <w:rPr>
+          <w:rFonts w:ascii="Consolas" w:hAnsi="Consolas" w:cs="Consolas"/>
+          <w:color w:val="800000"/>
+          <w:sz w:val="19"/>
+          <w:szCs w:val="19"/>
+        </w:rPr>
+        <w:t>li</w:t>
+      </w:r>
+      <w:r>
+        <w:rPr>
+          <w:rFonts w:ascii="Consolas" w:hAnsi="Consolas" w:cs="Consolas"/>
+          <w:color w:val="000000"/>
+          <w:sz w:val="19"/>
+          <w:szCs w:val="19"/>
+        </w:rPr>
+        <w:t xml:space="preserve"> </w:t>
+      </w:r>
+      <w:r>
+        <w:rPr>
+          <w:rFonts w:ascii="Consolas" w:hAnsi="Consolas" w:cs="Consolas"/>
+          <w:color w:val="FF0000"/>
+          <w:sz w:val="19"/>
+          <w:szCs w:val="19"/>
+        </w:rPr>
+        <w:t>class</w:t>
+      </w:r>
+      <w:r>
+        <w:rPr>
+          <w:rFonts w:ascii="Consolas" w:hAnsi="Consolas" w:cs="Consolas"/>
+          <w:color w:val="0000FF"/>
+          <w:sz w:val="19"/>
+          <w:szCs w:val="19"/>
+        </w:rPr>
+        <w:t>="</w:t>
+      </w:r>
+      <w:proofErr w:type="spellStart"/>
+      <w:r>
+        <w:rPr>
+          <w:rFonts w:ascii="Consolas" w:hAnsi="Consolas" w:cs="Consolas"/>
+          <w:color w:val="0000FF"/>
+          <w:sz w:val="19"/>
+          <w:szCs w:val="19"/>
+        </w:rPr>
+        <w:t>scrollFadeUp</w:t>
+      </w:r>
+      <w:proofErr w:type="spellEnd"/>
+      <w:r>
+        <w:rPr>
+          <w:rFonts w:ascii="Consolas" w:hAnsi="Consolas" w:cs="Consolas"/>
+          <w:color w:val="0000FF"/>
+          <w:sz w:val="19"/>
+          <w:szCs w:val="19"/>
+        </w:rPr>
+        <w:t>"&gt;&lt;</w:t>
+      </w:r>
+      <w:proofErr w:type="spellStart"/>
+      <w:r>
+        <w:rPr>
+          <w:rFonts w:ascii="Consolas" w:hAnsi="Consolas" w:cs="Consolas"/>
+          <w:color w:val="800000"/>
+          <w:sz w:val="19"/>
+          <w:szCs w:val="19"/>
+        </w:rPr>
+        <w:t>i</w:t>
+      </w:r>
+      <w:proofErr w:type="spellEnd"/>
+      <w:r>
+        <w:rPr>
+          <w:rFonts w:ascii="Consolas" w:hAnsi="Consolas" w:cs="Consolas"/>
+          <w:color w:val="000000"/>
+          <w:sz w:val="19"/>
+          <w:szCs w:val="19"/>
+        </w:rPr>
+        <w:t xml:space="preserve"> </w:t>
+      </w:r>
+      <w:r>
+        <w:rPr>
+          <w:rFonts w:ascii="Consolas" w:hAnsi="Consolas" w:cs="Consolas"/>
+          <w:color w:val="FF0000"/>
+          <w:sz w:val="19"/>
+          <w:szCs w:val="19"/>
+        </w:rPr>
+        <w:t>class</w:t>
+      </w:r>
+      <w:r>
+        <w:rPr>
+          <w:rFonts w:ascii="Consolas" w:hAnsi="Consolas" w:cs="Consolas"/>
+          <w:color w:val="0000FF"/>
+          <w:sz w:val="19"/>
+          <w:szCs w:val="19"/>
+        </w:rPr>
+        <w:t>="fa fa-angle-right"</w:t>
+      </w:r>
+      <w:r>
+        <w:rPr>
+          <w:rFonts w:ascii="Consolas" w:hAnsi="Consolas" w:cs="Consolas"/>
+          <w:color w:val="000000"/>
+          <w:sz w:val="19"/>
+          <w:szCs w:val="19"/>
+        </w:rPr>
+        <w:t xml:space="preserve"> </w:t>
+      </w:r>
+      <w:r>
+        <w:rPr>
+          <w:rFonts w:ascii="Consolas" w:hAnsi="Consolas" w:cs="Consolas"/>
+          <w:color w:val="FF0000"/>
+          <w:sz w:val="19"/>
+          <w:szCs w:val="19"/>
+        </w:rPr>
+        <w:t>aria-hidden</w:t>
+      </w:r>
+      <w:r>
+        <w:rPr>
+          <w:rFonts w:ascii="Consolas" w:hAnsi="Consolas" w:cs="Consolas"/>
+          <w:color w:val="0000FF"/>
+          <w:sz w:val="19"/>
+          <w:szCs w:val="19"/>
+        </w:rPr>
+        <w:t>="true"&gt;&lt;/</w:t>
+      </w:r>
+      <w:proofErr w:type="spellStart"/>
+      <w:r>
+        <w:rPr>
+          <w:rFonts w:ascii="Consolas" w:hAnsi="Consolas" w:cs="Consolas"/>
+          <w:color w:val="800000"/>
+          <w:sz w:val="19"/>
+          <w:szCs w:val="19"/>
+        </w:rPr>
+        <w:t>i</w:t>
+      </w:r>
+      <w:proofErr w:type="spellEnd"/>
+      <w:r>
+        <w:rPr>
+          <w:rFonts w:ascii="Consolas" w:hAnsi="Consolas" w:cs="Consolas"/>
+          <w:color w:val="0000FF"/>
+          <w:sz w:val="19"/>
+          <w:szCs w:val="19"/>
+        </w:rPr>
+        <w:t>&gt;</w:t>
+      </w:r>
+      <w:r>
+        <w:rPr>
+          <w:rFonts w:ascii="Consolas" w:hAnsi="Consolas" w:cs="Consolas"/>
+          <w:color w:val="000000"/>
+          <w:sz w:val="19"/>
+          <w:szCs w:val="19"/>
+        </w:rPr>
+        <w:t xml:space="preserve"> D</w:t>
+      </w:r>
+      <w:r>
+        <w:rPr>
+          <w:rFonts w:ascii="Consolas" w:hAnsi="Consolas" w:cs="Consolas"/>
+          <w:color w:val="000000"/>
+          <w:sz w:val="19"/>
+          <w:szCs w:val="19"/>
+        </w:rPr>
+        <w:t>e</w:t>
+      </w:r>
+      <w:r>
+        <w:rPr>
+          <w:rFonts w:ascii="Consolas" w:hAnsi="Consolas" w:cs="Consolas"/>
+          <w:color w:val="000000"/>
+          <w:sz w:val="19"/>
+          <w:szCs w:val="19"/>
+        </w:rPr>
+        <w:t xml:space="preserve">velopment/Promotion </w:t>
+      </w:r>
+      <w:r>
+        <w:rPr>
+          <w:rFonts w:ascii="Consolas" w:hAnsi="Consolas" w:cs="Consolas"/>
+          <w:color w:val="000000"/>
+          <w:sz w:val="19"/>
+          <w:szCs w:val="19"/>
+        </w:rPr>
+        <w:t>of</w:t>
+      </w:r>
+      <w:r>
+        <w:rPr>
+          <w:rFonts w:ascii="Consolas" w:hAnsi="Consolas" w:cs="Consolas"/>
+          <w:color w:val="000000"/>
+          <w:sz w:val="19"/>
+          <w:szCs w:val="19"/>
+        </w:rPr>
+        <w:t xml:space="preserve"> </w:t>
+      </w:r>
+      <w:r>
+        <w:rPr>
+          <w:rFonts w:ascii="Consolas" w:hAnsi="Consolas" w:cs="Consolas"/>
+          <w:color w:val="0000FF"/>
+          <w:sz w:val="19"/>
+          <w:szCs w:val="19"/>
+        </w:rPr>
+        <w:t>&lt;</w:t>
+      </w:r>
+      <w:r>
+        <w:rPr>
+          <w:rFonts w:ascii="Consolas" w:hAnsi="Consolas" w:cs="Consolas"/>
+          <w:color w:val="800000"/>
+          <w:sz w:val="19"/>
+          <w:szCs w:val="19"/>
+        </w:rPr>
+        <w:t>strong</w:t>
+      </w:r>
+      <w:r>
+        <w:rPr>
+          <w:rFonts w:ascii="Consolas" w:hAnsi="Consolas" w:cs="Consolas"/>
+          <w:color w:val="0000FF"/>
+          <w:sz w:val="19"/>
+          <w:szCs w:val="19"/>
+        </w:rPr>
+        <w:t>&gt;</w:t>
+      </w:r>
+      <w:r>
+        <w:rPr>
+          <w:rFonts w:ascii="Consolas" w:hAnsi="Consolas" w:cs="Consolas"/>
+          <w:color w:val="000000"/>
+          <w:sz w:val="19"/>
+          <w:szCs w:val="19"/>
+        </w:rPr>
+        <w:t xml:space="preserve">traditional </w:t>
+      </w:r>
+      <w:r>
+        <w:rPr>
+          <w:rFonts w:ascii="Consolas" w:hAnsi="Consolas" w:cs="Consolas"/>
+          <w:color w:val="000000"/>
+          <w:sz w:val="19"/>
+          <w:szCs w:val="19"/>
+        </w:rPr>
+        <w:t xml:space="preserve">Gabonese </w:t>
+      </w:r>
+      <w:r>
+        <w:rPr>
+          <w:rFonts w:ascii="Consolas" w:hAnsi="Consolas" w:cs="Consolas"/>
+          <w:color w:val="000000"/>
+          <w:sz w:val="19"/>
+          <w:szCs w:val="19"/>
+        </w:rPr>
+        <w:t>crafts</w:t>
+      </w:r>
+      <w:r>
+        <w:rPr>
+          <w:rFonts w:ascii="Consolas" w:hAnsi="Consolas" w:cs="Consolas"/>
+          <w:color w:val="0000FF"/>
+          <w:sz w:val="19"/>
+          <w:szCs w:val="19"/>
+        </w:rPr>
+        <w:t>&lt;/</w:t>
+      </w:r>
+      <w:r>
+        <w:rPr>
+          <w:rFonts w:ascii="Consolas" w:hAnsi="Consolas" w:cs="Consolas"/>
+          <w:color w:val="800000"/>
+          <w:sz w:val="19"/>
+          <w:szCs w:val="19"/>
+        </w:rPr>
+        <w:t>strong</w:t>
+      </w:r>
+      <w:proofErr w:type="gramStart"/>
+      <w:r>
+        <w:rPr>
+          <w:rFonts w:ascii="Consolas" w:hAnsi="Consolas" w:cs="Consolas"/>
+          <w:color w:val="0000FF"/>
+          <w:sz w:val="19"/>
+          <w:szCs w:val="19"/>
+        </w:rPr>
+        <w:t>&gt;</w:t>
+      </w:r>
+      <w:r>
+        <w:rPr>
+          <w:rFonts w:ascii="Consolas" w:hAnsi="Consolas" w:cs="Consolas"/>
+          <w:color w:val="000000"/>
+          <w:sz w:val="19"/>
+          <w:szCs w:val="19"/>
+        </w:rPr>
+        <w:t>.</w:t>
+      </w:r>
+      <w:r>
+        <w:rPr>
+          <w:rFonts w:ascii="Consolas" w:hAnsi="Consolas" w:cs="Consolas"/>
+          <w:color w:val="0000FF"/>
+          <w:sz w:val="19"/>
+          <w:szCs w:val="19"/>
+        </w:rPr>
+        <w:t>&lt;</w:t>
+      </w:r>
+      <w:proofErr w:type="gramEnd"/>
+      <w:r>
+        <w:rPr>
+          <w:rFonts w:ascii="Consolas" w:hAnsi="Consolas" w:cs="Consolas"/>
+          <w:color w:val="0000FF"/>
+          <w:sz w:val="19"/>
+          <w:szCs w:val="19"/>
+        </w:rPr>
+        <w:t>/</w:t>
+      </w:r>
+      <w:r>
+        <w:rPr>
+          <w:rFonts w:ascii="Consolas" w:hAnsi="Consolas" w:cs="Consolas"/>
+          <w:color w:val="800000"/>
+          <w:sz w:val="19"/>
+          <w:szCs w:val="19"/>
+        </w:rPr>
+        <w:t>li</w:t>
+      </w:r>
+      <w:r>
+        <w:rPr>
+          <w:rFonts w:ascii="Consolas" w:hAnsi="Consolas" w:cs="Consolas"/>
+          <w:color w:val="0000FF"/>
+          <w:sz w:val="19"/>
+          <w:szCs w:val="19"/>
+        </w:rPr>
+        <w:t>&gt;</w:t>
+      </w:r>
+    </w:p>
+    <w:p>
+      <w:pPr>
+        <w:autoSpaceDE w:val="0"/>
+        <w:autoSpaceDN w:val="0"/>
+        <w:adjustRightInd w:val="0"/>
+        <w:spacing w:after="0" w:line="240" w:lineRule="auto"/>
+        <w:rPr>
+          <w:rFonts w:ascii="Consolas" w:hAnsi="Consolas" w:cs="Consolas"/>
+          <w:color w:val="000000"/>
+          <w:sz w:val="19"/>
+          <w:szCs w:val="19"/>
+        </w:rPr>
+      </w:pPr>
+      <w:r>
+        <w:rPr>
+          <w:rFonts w:ascii="Consolas" w:hAnsi="Consolas" w:cs="Consolas"/>
+          <w:color w:val="000000"/>
+          <w:sz w:val="19"/>
+          <w:szCs w:val="19"/>
+        </w:rPr>
+        <w:t xml:space="preserve">    </w:t>
+      </w:r>
+      <w:r>
+        <w:rPr>
+          <w:rFonts w:ascii="Consolas" w:hAnsi="Consolas" w:cs="Consolas"/>
+          <w:color w:val="0000FF"/>
+          <w:sz w:val="19"/>
+          <w:szCs w:val="19"/>
+        </w:rPr>
+        <w:t>&lt;</w:t>
+      </w:r>
+      <w:r>
+        <w:rPr>
+          <w:rFonts w:ascii="Consolas" w:hAnsi="Consolas" w:cs="Consolas"/>
+          <w:color w:val="800000"/>
+          <w:sz w:val="19"/>
+          <w:szCs w:val="19"/>
+        </w:rPr>
+        <w:t>li</w:t>
+      </w:r>
+      <w:r>
+        <w:rPr>
+          <w:rFonts w:ascii="Consolas" w:hAnsi="Consolas" w:cs="Consolas"/>
+          <w:color w:val="000000"/>
+          <w:sz w:val="19"/>
+          <w:szCs w:val="19"/>
+        </w:rPr>
+        <w:t xml:space="preserve"> </w:t>
+      </w:r>
+      <w:r>
+        <w:rPr>
+          <w:rFonts w:ascii="Consolas" w:hAnsi="Consolas" w:cs="Consolas"/>
+          <w:color w:val="FF0000"/>
+          <w:sz w:val="19"/>
+          <w:szCs w:val="19"/>
+        </w:rPr>
+        <w:t>class</w:t>
+      </w:r>
+      <w:r>
+        <w:rPr>
+          <w:rFonts w:ascii="Consolas" w:hAnsi="Consolas" w:cs="Consolas"/>
+          <w:color w:val="0000FF"/>
+          <w:sz w:val="19"/>
+          <w:szCs w:val="19"/>
+        </w:rPr>
+        <w:t>="</w:t>
+      </w:r>
+      <w:proofErr w:type="spellStart"/>
+      <w:r>
+        <w:rPr>
+          <w:rFonts w:ascii="Consolas" w:hAnsi="Consolas" w:cs="Consolas"/>
+          <w:color w:val="0000FF"/>
+          <w:sz w:val="19"/>
+          <w:szCs w:val="19"/>
+        </w:rPr>
+        <w:t>scrollFadeUp</w:t>
+      </w:r>
+      <w:proofErr w:type="spellEnd"/>
+      <w:r>
+        <w:rPr>
+          <w:rFonts w:ascii="Consolas" w:hAnsi="Consolas" w:cs="Consolas"/>
+          <w:color w:val="0000FF"/>
+          <w:sz w:val="19"/>
+          <w:szCs w:val="19"/>
+        </w:rPr>
+        <w:t>"&gt;&lt;</w:t>
+      </w:r>
+      <w:proofErr w:type="spellStart"/>
+      <w:r>
+        <w:rPr>
+          <w:rFonts w:ascii="Consolas" w:hAnsi="Consolas" w:cs="Consolas"/>
+          <w:color w:val="800000"/>
+          <w:sz w:val="19"/>
+          <w:szCs w:val="19"/>
+        </w:rPr>
+        <w:t>i</w:t>
+      </w:r>
+      <w:proofErr w:type="spellEnd"/>
+      <w:r>
+        <w:rPr>
+          <w:rFonts w:ascii="Consolas" w:hAnsi="Consolas" w:cs="Consolas"/>
+          <w:color w:val="000000"/>
+          <w:sz w:val="19"/>
+          <w:szCs w:val="19"/>
+        </w:rPr>
+        <w:t xml:space="preserve"> </w:t>
+      </w:r>
+      <w:r>
+        <w:rPr>
+          <w:rFonts w:ascii="Consolas" w:hAnsi="Consolas" w:cs="Consolas"/>
+          <w:color w:val="FF0000"/>
+          <w:sz w:val="19"/>
+          <w:szCs w:val="19"/>
+        </w:rPr>
+        <w:t>class</w:t>
+      </w:r>
+      <w:r>
+        <w:rPr>
+          <w:rFonts w:ascii="Consolas" w:hAnsi="Consolas" w:cs="Consolas"/>
+          <w:color w:val="0000FF"/>
+          <w:sz w:val="19"/>
+          <w:szCs w:val="19"/>
+        </w:rPr>
+        <w:t>="fa fa-angle-right"</w:t>
+      </w:r>
+      <w:r>
+        <w:rPr>
+          <w:rFonts w:ascii="Consolas" w:hAnsi="Consolas" w:cs="Consolas"/>
+          <w:color w:val="000000"/>
+          <w:sz w:val="19"/>
+          <w:szCs w:val="19"/>
+        </w:rPr>
+        <w:t xml:space="preserve"> </w:t>
+      </w:r>
+      <w:r>
+        <w:rPr>
+          <w:rFonts w:ascii="Consolas" w:hAnsi="Consolas" w:cs="Consolas"/>
+          <w:color w:val="FF0000"/>
+          <w:sz w:val="19"/>
+          <w:szCs w:val="19"/>
+        </w:rPr>
+        <w:t>aria-hidden</w:t>
+      </w:r>
+      <w:r>
+        <w:rPr>
+          <w:rFonts w:ascii="Consolas" w:hAnsi="Consolas" w:cs="Consolas"/>
+          <w:color w:val="0000FF"/>
+          <w:sz w:val="19"/>
+          <w:szCs w:val="19"/>
+        </w:rPr>
+        <w:t>="true"&gt;&lt;/</w:t>
+      </w:r>
+      <w:proofErr w:type="spellStart"/>
+      <w:r>
+        <w:rPr>
+          <w:rFonts w:ascii="Consolas" w:hAnsi="Consolas" w:cs="Consolas"/>
+          <w:color w:val="800000"/>
+          <w:sz w:val="19"/>
+          <w:szCs w:val="19"/>
+        </w:rPr>
+        <w:t>i</w:t>
+      </w:r>
+      <w:proofErr w:type="spellEnd"/>
+      <w:r>
+        <w:rPr>
+          <w:rFonts w:ascii="Consolas" w:hAnsi="Consolas" w:cs="Consolas"/>
+          <w:color w:val="0000FF"/>
+          <w:sz w:val="19"/>
+          <w:szCs w:val="19"/>
+        </w:rPr>
+        <w:t>&gt;</w:t>
+      </w:r>
+      <w:r>
+        <w:rPr>
+          <w:rFonts w:ascii="Consolas" w:hAnsi="Consolas" w:cs="Consolas"/>
+          <w:color w:val="000000"/>
+          <w:sz w:val="19"/>
+          <w:szCs w:val="19"/>
+        </w:rPr>
+        <w:t xml:space="preserve"> </w:t>
+      </w:r>
+      <w:r>
+        <w:rPr>
+          <w:rFonts w:ascii="Consolas" w:hAnsi="Consolas" w:cs="Consolas"/>
+          <w:color w:val="000000"/>
+          <w:sz w:val="19"/>
+          <w:szCs w:val="19"/>
+        </w:rPr>
+        <w:t>Creation of an</w:t>
+      </w:r>
+      <w:r>
+        <w:rPr>
+          <w:rFonts w:ascii="Consolas" w:hAnsi="Consolas" w:cs="Consolas"/>
+          <w:color w:val="000000"/>
+          <w:sz w:val="19"/>
+          <w:szCs w:val="19"/>
+        </w:rPr>
+        <w:t xml:space="preserve"> </w:t>
+      </w:r>
+      <w:r>
+        <w:rPr>
+          <w:rFonts w:ascii="Consolas" w:hAnsi="Consolas" w:cs="Consolas"/>
+          <w:color w:val="0000FF"/>
+          <w:sz w:val="19"/>
+          <w:szCs w:val="19"/>
+        </w:rPr>
+        <w:t>&lt;</w:t>
+      </w:r>
+      <w:r>
+        <w:rPr>
+          <w:rFonts w:ascii="Consolas" w:hAnsi="Consolas" w:cs="Consolas"/>
+          <w:color w:val="800000"/>
+          <w:sz w:val="19"/>
+          <w:szCs w:val="19"/>
+        </w:rPr>
+        <w:t>strong</w:t>
+      </w:r>
+      <w:r>
+        <w:rPr>
+          <w:rFonts w:ascii="Consolas" w:hAnsi="Consolas" w:cs="Consolas"/>
+          <w:color w:val="0000FF"/>
+          <w:sz w:val="19"/>
+          <w:szCs w:val="19"/>
+        </w:rPr>
+        <w:t>&gt;</w:t>
+      </w:r>
+      <w:r>
+        <w:rPr>
+          <w:rFonts w:ascii="Consolas" w:hAnsi="Consolas" w:cs="Consolas"/>
+          <w:color w:val="0000FF"/>
+          <w:sz w:val="19"/>
+          <w:szCs w:val="19"/>
+        </w:rPr>
+        <w:t>agricultural coopera</w:t>
+      </w:r>
+      <w:r>
+        <w:rPr>
+          <w:rFonts w:ascii="Consolas" w:hAnsi="Consolas" w:cs="Consolas"/>
+          <w:color w:val="0000FF"/>
+          <w:sz w:val="19"/>
+          <w:szCs w:val="19"/>
+        </w:rPr>
+        <w:t>tive</w:t>
+      </w:r>
+      <w:r>
+        <w:rPr>
+          <w:rFonts w:ascii="Consolas" w:hAnsi="Consolas" w:cs="Consolas"/>
+          <w:color w:val="0000FF"/>
+          <w:sz w:val="19"/>
+          <w:szCs w:val="19"/>
+        </w:rPr>
+        <w:t xml:space="preserve"> </w:t>
+      </w:r>
+      <w:r>
+        <w:rPr>
+          <w:rFonts w:ascii="Consolas" w:hAnsi="Consolas" w:cs="Consolas"/>
+          <w:color w:val="0000FF"/>
+          <w:sz w:val="19"/>
+          <w:szCs w:val="19"/>
+        </w:rPr>
+        <w:t>&lt;/</w:t>
+      </w:r>
+      <w:r>
+        <w:rPr>
+          <w:rFonts w:ascii="Consolas" w:hAnsi="Consolas" w:cs="Consolas"/>
+          <w:color w:val="800000"/>
+          <w:sz w:val="19"/>
+          <w:szCs w:val="19"/>
+        </w:rPr>
+        <w:t>strong</w:t>
+      </w:r>
+      <w:r>
+        <w:rPr>
+          <w:rFonts w:ascii="Consolas" w:hAnsi="Consolas" w:cs="Consolas"/>
+          <w:color w:val="0000FF"/>
+          <w:sz w:val="19"/>
+          <w:szCs w:val="19"/>
+        </w:rPr>
+        <w:t>&gt;</w:t>
+      </w:r>
+      <w:r>
+        <w:rPr>
+          <w:rFonts w:ascii="Consolas" w:hAnsi="Consolas" w:cs="Consolas"/>
+          <w:color w:val="000000"/>
+          <w:sz w:val="19"/>
+          <w:szCs w:val="19"/>
+        </w:rPr>
+        <w:t xml:space="preserve"> </w:t>
+      </w:r>
+      <w:r>
+        <w:rPr>
+          <w:rFonts w:ascii="Consolas" w:hAnsi="Consolas" w:cs="Consolas"/>
+          <w:color w:val="000000"/>
+          <w:sz w:val="19"/>
+          <w:szCs w:val="19"/>
+        </w:rPr>
+        <w:t>covering the nine provinces of Gabon</w:t>
+      </w:r>
+      <w:r>
+        <w:rPr>
+          <w:rFonts w:ascii="Consolas" w:hAnsi="Consolas" w:cs="Consolas"/>
+          <w:color w:val="000000"/>
+          <w:sz w:val="19"/>
+          <w:szCs w:val="19"/>
+        </w:rPr>
+        <w:t xml:space="preserve"> </w:t>
+      </w:r>
+      <w:r>
+        <w:rPr>
+          <w:rFonts w:ascii="Consolas" w:hAnsi="Consolas" w:cs="Consolas"/>
+          <w:color w:val="000000"/>
+          <w:sz w:val="19"/>
+          <w:szCs w:val="19"/>
+        </w:rPr>
+        <w:t xml:space="preserve">and monitoring the best practices </w:t>
+      </w:r>
+      <w:r>
+        <w:rPr>
+          <w:rFonts w:ascii="Consolas" w:hAnsi="Consolas" w:cs="Consolas"/>
+          <w:color w:val="000000"/>
+          <w:sz w:val="19"/>
+          <w:szCs w:val="19"/>
+        </w:rPr>
+        <w:t xml:space="preserve">In the field of </w:t>
+      </w:r>
+      <w:r>
+        <w:rPr>
+          <w:rFonts w:ascii="Consolas" w:hAnsi="Consolas" w:cs="Consolas"/>
+          <w:color w:val="000000"/>
+          <w:sz w:val="19"/>
+          <w:szCs w:val="19"/>
+        </w:rPr>
+        <w:t xml:space="preserve">sustainable </w:t>
+      </w:r>
+      <w:r>
+        <w:rPr>
+          <w:rFonts w:ascii="Consolas" w:hAnsi="Consolas" w:cs="Consolas"/>
+          <w:color w:val="000000"/>
+          <w:sz w:val="19"/>
+          <w:szCs w:val="19"/>
+        </w:rPr>
+        <w:t xml:space="preserve">Agroforestry </w:t>
+      </w:r>
+      <w:r>
+        <w:rPr>
+          <w:rFonts w:ascii="Consolas" w:hAnsi="Consolas" w:cs="Consolas"/>
+          <w:color w:val="000000"/>
+          <w:sz w:val="19"/>
+          <w:szCs w:val="19"/>
+        </w:rPr>
+        <w:t xml:space="preserve">followed by the development of an </w:t>
+      </w:r>
+      <w:r>
+        <w:rPr>
+          <w:rFonts w:ascii="Consolas" w:hAnsi="Consolas" w:cs="Consolas"/>
+          <w:color w:val="0000FF"/>
+          <w:sz w:val="19"/>
+          <w:szCs w:val="19"/>
+        </w:rPr>
+        <w:t>&lt;</w:t>
+      </w:r>
+      <w:r>
+        <w:rPr>
+          <w:rFonts w:ascii="Consolas" w:hAnsi="Consolas" w:cs="Consolas"/>
+          <w:color w:val="800000"/>
+          <w:sz w:val="19"/>
+          <w:szCs w:val="19"/>
+        </w:rPr>
+        <w:t>strong</w:t>
+      </w:r>
+      <w:proofErr w:type="gramStart"/>
+      <w:r>
+        <w:rPr>
+          <w:rFonts w:ascii="Consolas" w:hAnsi="Consolas" w:cs="Consolas"/>
+          <w:color w:val="0000FF"/>
+          <w:sz w:val="19"/>
+          <w:szCs w:val="19"/>
+        </w:rPr>
+        <w:t>&gt;</w:t>
+      </w:r>
+      <w:r>
+        <w:rPr>
+          <w:rFonts w:ascii="Consolas" w:hAnsi="Consolas" w:cs="Consolas"/>
+          <w:color w:val="000000"/>
+          <w:sz w:val="19"/>
+          <w:szCs w:val="19"/>
+        </w:rPr>
+        <w:t>”organic</w:t>
+      </w:r>
+      <w:proofErr w:type="gramEnd"/>
+      <w:r>
+        <w:rPr>
+          <w:rFonts w:ascii="Consolas" w:hAnsi="Consolas" w:cs="Consolas"/>
+          <w:color w:val="000000"/>
+          <w:sz w:val="19"/>
+          <w:szCs w:val="19"/>
+        </w:rPr>
+        <w:t xml:space="preserve"> </w:t>
+      </w:r>
+      <w:proofErr w:type="spellStart"/>
+      <w:r>
+        <w:rPr>
+          <w:rFonts w:ascii="Consolas" w:hAnsi="Consolas" w:cs="Consolas"/>
+          <w:color w:val="000000"/>
+          <w:sz w:val="19"/>
+          <w:szCs w:val="19"/>
+        </w:rPr>
+        <w:t>fairtrade</w:t>
+      </w:r>
+      <w:proofErr w:type="spellEnd"/>
+      <w:r>
+        <w:rPr>
+          <w:rFonts w:ascii="Consolas" w:hAnsi="Consolas" w:cs="Consolas"/>
+          <w:color w:val="000000"/>
+          <w:sz w:val="19"/>
+          <w:szCs w:val="19"/>
+        </w:rPr>
         <w:t>”</w:t>
       </w:r>
       <w:r>
         <w:rPr>
           <w:rFonts w:ascii="Consolas" w:hAnsi="Consolas" w:cs="Consolas"/>
-          <w:color w:val="000000"/>
-          <w:sz w:val="19"/>
-          <w:szCs w:val="19"/>
-        </w:rPr>
-        <w:t xml:space="preserve"> v2.0.</w:t>
+          <w:color w:val="0000FF"/>
+          <w:sz w:val="19"/>
+          <w:szCs w:val="19"/>
+        </w:rPr>
+        <w:t>&lt;/</w:t>
+      </w:r>
+      <w:r>
+        <w:rPr>
+          <w:rFonts w:ascii="Consolas" w:hAnsi="Consolas" w:cs="Consolas"/>
+          <w:color w:val="800000"/>
+          <w:sz w:val="19"/>
+          <w:szCs w:val="19"/>
+        </w:rPr>
+        <w:t>strong</w:t>
+      </w:r>
+      <w:r>
+        <w:rPr>
+          <w:rFonts w:ascii="Consolas" w:hAnsi="Consolas" w:cs="Consolas"/>
+          <w:color w:val="0000FF"/>
+          <w:sz w:val="19"/>
+          <w:szCs w:val="19"/>
+        </w:rPr>
+        <w:t>&gt;</w:t>
+      </w:r>
+      <w:r>
+        <w:rPr>
+          <w:rFonts w:ascii="Consolas" w:hAnsi="Consolas" w:cs="Consolas"/>
+          <w:color w:val="0000FF"/>
+          <w:sz w:val="19"/>
+          <w:szCs w:val="19"/>
+        </w:rPr>
+        <w:t>la</w:t>
+      </w:r>
+      <w:r>
+        <w:rPr>
+          <w:rFonts w:ascii="Consolas" w:hAnsi="Consolas" w:cs="Consolas"/>
+          <w:color w:val="0000FF"/>
+          <w:sz w:val="19"/>
+          <w:szCs w:val="19"/>
+        </w:rPr>
+        <w:t>bel</w:t>
+      </w:r>
+      <w:r>
+        <w:rPr>
+          <w:rFonts w:ascii="Consolas" w:hAnsi="Consolas" w:cs="Consolas"/>
+          <w:color w:val="000000"/>
+          <w:sz w:val="19"/>
+          <w:szCs w:val="19"/>
+        </w:rPr>
+        <w:t>.</w:t>
+      </w:r>
+      <w:r>
+        <w:rPr>
+          <w:rFonts w:ascii="Consolas" w:hAnsi="Consolas" w:cs="Consolas"/>
+          <w:color w:val="0000FF"/>
+          <w:sz w:val="19"/>
+          <w:szCs w:val="19"/>
+        </w:rPr>
+        <w:t>&lt;/</w:t>
+      </w:r>
+      <w:r>
+        <w:rPr>
+          <w:rFonts w:ascii="Consolas" w:hAnsi="Consolas" w:cs="Consolas"/>
+          <w:color w:val="800000"/>
+          <w:sz w:val="19"/>
+          <w:szCs w:val="19"/>
+        </w:rPr>
+        <w:t>li</w:t>
+      </w:r>
+      <w:r>
+        <w:rPr>
+          <w:rFonts w:ascii="Consolas" w:hAnsi="Consolas" w:cs="Consolas"/>
+          <w:color w:val="0000FF"/>
+          <w:sz w:val="19"/>
+          <w:szCs w:val="19"/>
+        </w:rPr>
+        <w:t>&gt;</w:t>
+      </w:r>
+    </w:p>
+    <w:p>
+      <w:pPr>
+        <w:autoSpaceDE w:val="0"/>
+        <w:autoSpaceDN w:val="0"/>
+        <w:adjustRightInd w:val="0"/>
+        <w:spacing w:after="0" w:line="240" w:lineRule="auto"/>
+        <w:rPr>
+          <w:rFonts w:ascii="Consolas" w:hAnsi="Consolas" w:cs="Consolas"/>
+          <w:color w:val="000000"/>
+          <w:sz w:val="19"/>
+          <w:szCs w:val="19"/>
+        </w:rPr>
+      </w:pPr>
+      <w:r>
+        <w:rPr>
+          <w:rFonts w:ascii="Consolas" w:hAnsi="Consolas" w:cs="Consolas"/>
+          <w:color w:val="000000"/>
+          <w:sz w:val="19"/>
+          <w:szCs w:val="19"/>
+        </w:rPr>
+        <w:t xml:space="preserve">    </w:t>
+      </w:r>
+      <w:r>
+        <w:rPr>
+          <w:rFonts w:ascii="Consolas" w:hAnsi="Consolas" w:cs="Consolas"/>
+          <w:color w:val="0000FF"/>
+          <w:sz w:val="19"/>
+          <w:szCs w:val="19"/>
+        </w:rPr>
+        <w:t>&lt;</w:t>
+      </w:r>
+      <w:r>
+        <w:rPr>
+          <w:rFonts w:ascii="Consolas" w:hAnsi="Consolas" w:cs="Consolas"/>
+          <w:color w:val="800000"/>
+          <w:sz w:val="19"/>
+          <w:szCs w:val="19"/>
+        </w:rPr>
+        <w:t>li</w:t>
+      </w:r>
+      <w:r>
+        <w:rPr>
+          <w:rFonts w:ascii="Consolas" w:hAnsi="Consolas" w:cs="Consolas"/>
+          <w:color w:val="000000"/>
+          <w:sz w:val="19"/>
+          <w:szCs w:val="19"/>
+        </w:rPr>
+        <w:t xml:space="preserve"> </w:t>
+      </w:r>
+      <w:r>
+        <w:rPr>
+          <w:rFonts w:ascii="Consolas" w:hAnsi="Consolas" w:cs="Consolas"/>
+          <w:color w:val="FF0000"/>
+          <w:sz w:val="19"/>
+          <w:szCs w:val="19"/>
+        </w:rPr>
+        <w:t>class</w:t>
+      </w:r>
+      <w:r>
+        <w:rPr>
+          <w:rFonts w:ascii="Consolas" w:hAnsi="Consolas" w:cs="Consolas"/>
+          <w:color w:val="0000FF"/>
+          <w:sz w:val="19"/>
+          <w:szCs w:val="19"/>
+        </w:rPr>
+        <w:t>="</w:t>
+      </w:r>
+      <w:proofErr w:type="spellStart"/>
+      <w:r>
+        <w:rPr>
+          <w:rFonts w:ascii="Consolas" w:hAnsi="Consolas" w:cs="Consolas"/>
+          <w:color w:val="0000FF"/>
+          <w:sz w:val="19"/>
+          <w:szCs w:val="19"/>
+        </w:rPr>
+        <w:t>scrollFadeUp</w:t>
+      </w:r>
+      <w:proofErr w:type="spellEnd"/>
+      <w:r>
+        <w:rPr>
+          <w:rFonts w:ascii="Consolas" w:hAnsi="Consolas" w:cs="Consolas"/>
+          <w:color w:val="0000FF"/>
+          <w:sz w:val="19"/>
+          <w:szCs w:val="19"/>
+        </w:rPr>
+        <w:t>"&gt;&lt;</w:t>
+      </w:r>
+      <w:proofErr w:type="spellStart"/>
+      <w:r>
+        <w:rPr>
+          <w:rFonts w:ascii="Consolas" w:hAnsi="Consolas" w:cs="Consolas"/>
+          <w:color w:val="800000"/>
+          <w:sz w:val="19"/>
+          <w:szCs w:val="19"/>
+        </w:rPr>
+        <w:t>i</w:t>
+      </w:r>
+      <w:proofErr w:type="spellEnd"/>
+      <w:r>
+        <w:rPr>
+          <w:rFonts w:ascii="Consolas" w:hAnsi="Consolas" w:cs="Consolas"/>
+          <w:color w:val="000000"/>
+          <w:sz w:val="19"/>
+          <w:szCs w:val="19"/>
+        </w:rPr>
+        <w:t xml:space="preserve"> </w:t>
+      </w:r>
+      <w:r>
+        <w:rPr>
+          <w:rFonts w:ascii="Consolas" w:hAnsi="Consolas" w:cs="Consolas"/>
+          <w:color w:val="FF0000"/>
+          <w:sz w:val="19"/>
+          <w:szCs w:val="19"/>
+        </w:rPr>
+        <w:t>class</w:t>
+      </w:r>
+      <w:r>
+        <w:rPr>
+          <w:rFonts w:ascii="Consolas" w:hAnsi="Consolas" w:cs="Consolas"/>
+          <w:color w:val="0000FF"/>
+          <w:sz w:val="19"/>
+          <w:szCs w:val="19"/>
+        </w:rPr>
+        <w:t>="fa fa-angle-right"</w:t>
+      </w:r>
+      <w:r>
+        <w:rPr>
+          <w:rFonts w:ascii="Consolas" w:hAnsi="Consolas" w:cs="Consolas"/>
+          <w:color w:val="000000"/>
+          <w:sz w:val="19"/>
+          <w:szCs w:val="19"/>
+        </w:rPr>
+        <w:t xml:space="preserve"> </w:t>
+      </w:r>
+      <w:r>
+        <w:rPr>
+          <w:rFonts w:ascii="Consolas" w:hAnsi="Consolas" w:cs="Consolas"/>
+          <w:color w:val="FF0000"/>
+          <w:sz w:val="19"/>
+          <w:szCs w:val="19"/>
+        </w:rPr>
+        <w:t>aria-hidden</w:t>
+      </w:r>
+      <w:r>
+        <w:rPr>
+          <w:rFonts w:ascii="Consolas" w:hAnsi="Consolas" w:cs="Consolas"/>
+          <w:color w:val="0000FF"/>
+          <w:sz w:val="19"/>
+          <w:szCs w:val="19"/>
+        </w:rPr>
+        <w:t>="true"&gt;&lt;/</w:t>
+      </w:r>
+      <w:proofErr w:type="spellStart"/>
+      <w:r>
+        <w:rPr>
+          <w:rFonts w:ascii="Consolas" w:hAnsi="Consolas" w:cs="Consolas"/>
+          <w:color w:val="800000"/>
+          <w:sz w:val="19"/>
+          <w:szCs w:val="19"/>
+        </w:rPr>
+        <w:t>i</w:t>
+      </w:r>
+      <w:proofErr w:type="spellEnd"/>
+      <w:r>
+        <w:rPr>
+          <w:rFonts w:ascii="Consolas" w:hAnsi="Consolas" w:cs="Consolas"/>
+          <w:color w:val="0000FF"/>
+          <w:sz w:val="19"/>
+          <w:szCs w:val="19"/>
+        </w:rPr>
+        <w:t>&gt;</w:t>
+      </w:r>
+      <w:r>
+        <w:rPr>
+          <w:rFonts w:ascii="Consolas" w:hAnsi="Consolas" w:cs="Consolas"/>
+          <w:color w:val="000000"/>
+          <w:sz w:val="19"/>
+          <w:szCs w:val="19"/>
+        </w:rPr>
+        <w:t xml:space="preserve"> </w:t>
+      </w:r>
+      <w:r>
+        <w:rPr>
+          <w:rFonts w:ascii="Consolas" w:hAnsi="Consolas" w:cs="Consolas"/>
+          <w:color w:val="000000"/>
+          <w:sz w:val="19"/>
+          <w:szCs w:val="19"/>
+        </w:rPr>
+        <w:t xml:space="preserve">National and </w:t>
+      </w:r>
+      <w:r>
+        <w:rPr>
+          <w:rFonts w:ascii="Consolas" w:hAnsi="Consolas" w:cs="Consolas"/>
+          <w:color w:val="000000"/>
+          <w:sz w:val="19"/>
+          <w:szCs w:val="19"/>
+        </w:rPr>
+        <w:t>international promotion of</w:t>
+      </w:r>
+      <w:r>
+        <w:rPr>
+          <w:rFonts w:ascii="Consolas" w:hAnsi="Consolas" w:cs="Consolas"/>
+          <w:color w:val="000000"/>
+          <w:sz w:val="19"/>
+          <w:szCs w:val="19"/>
+        </w:rPr>
+        <w:t xml:space="preserve"> labelled</w:t>
+      </w:r>
+      <w:r>
+        <w:rPr>
+          <w:rFonts w:ascii="Consolas" w:hAnsi="Consolas" w:cs="Consolas"/>
+          <w:color w:val="000000"/>
+          <w:sz w:val="19"/>
+          <w:szCs w:val="19"/>
+        </w:rPr>
+        <w:t xml:space="preserve"> </w:t>
+      </w:r>
+      <w:r>
+        <w:rPr>
+          <w:rFonts w:ascii="Consolas" w:hAnsi="Consolas" w:cs="Consolas"/>
+          <w:color w:val="000000"/>
+          <w:sz w:val="19"/>
+          <w:szCs w:val="19"/>
+        </w:rPr>
+        <w:t xml:space="preserve">Non-Timber </w:t>
+      </w:r>
+      <w:r>
+        <w:rPr>
+          <w:rFonts w:ascii="Consolas" w:hAnsi="Consolas" w:cs="Consolas"/>
+          <w:color w:val="000000"/>
+          <w:sz w:val="19"/>
+          <w:szCs w:val="19"/>
+        </w:rPr>
+        <w:t>Forest Products</w:t>
+      </w:r>
+      <w:r>
+        <w:rPr>
+          <w:rFonts w:ascii="Consolas" w:hAnsi="Consolas" w:cs="Consolas"/>
+          <w:color w:val="000000"/>
+          <w:sz w:val="19"/>
+          <w:szCs w:val="19"/>
+        </w:rPr>
+        <w:t xml:space="preserve"> </w:t>
+      </w:r>
+      <w:r>
+        <w:rPr>
+          <w:rFonts w:ascii="Consolas" w:hAnsi="Consolas" w:cs="Consolas"/>
+          <w:color w:val="000000"/>
+          <w:sz w:val="19"/>
+          <w:szCs w:val="19"/>
+        </w:rPr>
+        <w:t>from</w:t>
+      </w:r>
+      <w:r>
+        <w:rPr>
+          <w:rFonts w:ascii="Consolas" w:hAnsi="Consolas" w:cs="Consolas"/>
+          <w:color w:val="000000"/>
+          <w:sz w:val="19"/>
+          <w:szCs w:val="19"/>
+        </w:rPr>
+        <w:t xml:space="preserve"> </w:t>
+      </w:r>
+      <w:bookmarkStart w:id="6" w:name="_GoBack"/>
+      <w:bookmarkEnd w:id="6"/>
+      <w:r>
+        <w:rPr>
+          <w:rFonts w:ascii="Consolas" w:hAnsi="Consolas" w:cs="Consolas"/>
+          <w:color w:val="000000"/>
+          <w:sz w:val="19"/>
+          <w:szCs w:val="19"/>
+        </w:rPr>
+        <w:t>village associations</w:t>
+      </w:r>
+      <w:r>
+        <w:rPr>
+          <w:rFonts w:ascii="Consolas" w:hAnsi="Consolas" w:cs="Consolas"/>
+          <w:color w:val="000000"/>
+          <w:sz w:val="19"/>
+          <w:szCs w:val="19"/>
+        </w:rPr>
+        <w:t xml:space="preserve"> </w:t>
+      </w:r>
+      <w:r>
+        <w:rPr>
+          <w:rFonts w:ascii="Consolas" w:hAnsi="Consolas" w:cs="Consolas"/>
+          <w:color w:val="000000"/>
+          <w:sz w:val="19"/>
+          <w:szCs w:val="19"/>
+        </w:rPr>
+        <w:t xml:space="preserve">that are partners of </w:t>
+      </w:r>
+      <w:r>
+        <w:rPr>
+          <w:rFonts w:ascii="Consolas" w:hAnsi="Consolas" w:cs="Consolas"/>
+          <w:color w:val="000000"/>
+          <w:sz w:val="19"/>
+          <w:szCs w:val="19"/>
+        </w:rPr>
+        <w:t>Blessings Of The Forest.</w:t>
       </w:r>
       <w:r>
         <w:rPr>
@@ -23540,7 +27083,7 @@
 </file>
 
 <file path=customXml/itemProps1.xml><?xml version="1.0" encoding="utf-8"?>
-<ds:datastoreItem xmlns:ds="http://schemas.openxmlformats.org/officeDocument/2006/customXml" ds:itemID="{E01A99F7-FAB0-433C-A10E-864A6F94B1B6}">
+<ds:datastoreItem xmlns:ds="http://schemas.openxmlformats.org/officeDocument/2006/customXml" ds:itemID="{26EDE1DA-E9D1-4E83-BF52-F9A8784AEF1D}">
   <ds:schemaRefs>
     <ds:schemaRef ds:uri="http://schemas.openxmlformats.org/officeDocument/2006/bibliography"/>
   </ds:schemaRefs>

</xml_diff>

<commit_message>
sg - added fancy separator
</commit_message>
<xml_diff>
--- a/documents/botf_context1_english.docx
+++ b/documents/botf_context1_english.docx
@@ -11548,25 +11548,7 @@
           <w:sz w:val="19"/>
           <w:szCs w:val="19"/>
         </w:rPr>
-        <w:t xml:space="preserve"> illegal </w:t>
-      </w:r>
-      <w:r>
-        <w:rPr>
-          <w:rFonts w:ascii="Consolas" w:hAnsi="Consolas" w:cs="Consolas"/>
-          <w:color w:val="000000"/>
-          <w:sz w:val="19"/>
-          <w:szCs w:val="19"/>
-        </w:rPr>
-        <w:t>exploitation</w:t>
-      </w:r>
-      <w:r>
-        <w:rPr>
-          <w:rFonts w:ascii="Consolas" w:hAnsi="Consolas" w:cs="Consolas"/>
-          <w:color w:val="000000"/>
-          <w:sz w:val="19"/>
-          <w:szCs w:val="19"/>
-        </w:rPr>
-        <w:t xml:space="preserve"> which is both highly unsustainable</w:t>
+        <w:t xml:space="preserve"> illegal exploitation which is both highly unsustainable</w:t>
       </w:r>
       <w:r>
         <w:rPr>
@@ -11865,16 +11847,7 @@
           <w:sz w:val="19"/>
           <w:szCs w:val="19"/>
         </w:rPr>
-        <w:t>Poaching</w:t>
-      </w:r>
-      <w:r>
-        <w:rPr>
-          <w:rFonts w:ascii="Consolas" w:hAnsi="Consolas" w:cs="Consolas"/>
-          <w:color w:val="000000"/>
-          <w:sz w:val="19"/>
-          <w:szCs w:val="19"/>
-        </w:rPr>
-        <w:t xml:space="preserve"> and the poor management of the forest eco system</w:t>
+        <w:t>Poaching and the poor management of the forest eco system</w:t>
       </w:r>
       <w:r>
         <w:rPr>
@@ -12452,15 +12425,7 @@
           <w:sz w:val="19"/>
           <w:szCs w:val="19"/>
         </w:rPr>
-        <w:t>means</w:t>
-      </w:r>
-      <w:r>
-        <w:rPr>
-          <w:rFonts w:ascii="Consolas" w:hAnsi="Consolas" w:cs="Consolas"/>
-          <w:sz w:val="19"/>
-          <w:szCs w:val="19"/>
-        </w:rPr>
-        <w:t xml:space="preserve"> </w:t>
+        <w:t xml:space="preserve">means </w:t>
       </w:r>
       <w:r>
         <w:rPr>
@@ -14031,16 +13996,7 @@
           <w:sz w:val="19"/>
           <w:szCs w:val="19"/>
         </w:rPr>
-        <w:t xml:space="preserve"> </w:t>
-      </w:r>
-      <w:r>
-        <w:rPr>
-          <w:rFonts w:ascii="Consolas" w:hAnsi="Consolas" w:cs="Consolas"/>
-          <w:color w:val="000000"/>
-          <w:sz w:val="19"/>
-          <w:szCs w:val="19"/>
-        </w:rPr>
-        <w:t>most abundantly</w:t>
+        <w:t xml:space="preserve"> most abundantly</w:t>
       </w:r>
       <w:r>
         <w:rPr>
@@ -14662,16 +14618,7 @@
           <w:sz w:val="19"/>
           <w:szCs w:val="19"/>
         </w:rPr>
-        <w:t>&gt;</w:t>
-      </w:r>
-      <w:r>
-        <w:rPr>
-          <w:rFonts w:ascii="Consolas" w:hAnsi="Consolas" w:cs="Consolas"/>
-          <w:color w:val="0000FF"/>
-          <w:sz w:val="19"/>
-          <w:szCs w:val="19"/>
-        </w:rPr>
-        <w:t xml:space="preserve"> of </w:t>
+        <w:t xml:space="preserve">&gt; of </w:t>
       </w:r>
       <w:r>
         <w:rPr>
@@ -22858,6 +22805,8 @@
           <w:lang w:val="fr-FR"/>
         </w:rPr>
       </w:pPr>
+      <w:bookmarkStart w:id="6" w:name="OLE_LINK7"/>
+      <w:bookmarkStart w:id="7" w:name="_GoBack"/>
       <w:r>
         <w:rPr>
           <w:rFonts w:ascii="Consolas" w:hAnsi="Consolas" w:cs="Consolas"/>
@@ -24008,16 +23957,7 @@
           <w:sz w:val="19"/>
           <w:szCs w:val="19"/>
         </w:rPr>
-        <w:t xml:space="preserve">, between university </w:t>
-      </w:r>
-      <w:r>
-        <w:rPr>
-          <w:rFonts w:ascii="Consolas" w:hAnsi="Consolas" w:cs="Consolas"/>
-          <w:color w:val="0000FF"/>
-          <w:sz w:val="19"/>
-          <w:szCs w:val="19"/>
-        </w:rPr>
-        <w:t>researchers</w:t>
+        <w:t>, between university researchers</w:t>
       </w:r>
       <w:r>
         <w:rPr>
@@ -26237,18 +26177,7 @@
           <w:sz w:val="19"/>
           <w:szCs w:val="19"/>
         </w:rPr>
-        <w:t xml:space="preserve"> </w:t>
-      </w:r>
-      <w:bookmarkStart w:id="6" w:name="_GoBack"/>
-      <w:bookmarkEnd w:id="6"/>
-      <w:r>
-        <w:rPr>
-          <w:rFonts w:ascii="Consolas" w:hAnsi="Consolas" w:cs="Consolas"/>
-          <w:color w:val="000000"/>
-          <w:sz w:val="19"/>
-          <w:szCs w:val="19"/>
-        </w:rPr>
-        <w:t>village associations</w:t>
+        <w:t xml:space="preserve"> village associations</w:t>
       </w:r>
       <w:r>
         <w:rPr>
@@ -26275,16 +26204,36 @@
           <w:sz w:val="19"/>
           <w:szCs w:val="19"/>
         </w:rPr>
-        <w:t>Blessings Of The Forest.</w:t>
-      </w:r>
-      <w:r>
-        <w:rPr>
-          <w:rFonts w:ascii="Consolas" w:hAnsi="Consolas" w:cs="Consolas"/>
-          <w:color w:val="0000FF"/>
-          <w:sz w:val="19"/>
-          <w:szCs w:val="19"/>
-        </w:rPr>
-        <w:t>&lt;/</w:t>
+        <w:t xml:space="preserve">Blessings Of The </w:t>
+      </w:r>
+      <w:proofErr w:type="gramStart"/>
+      <w:r>
+        <w:rPr>
+          <w:rFonts w:ascii="Consolas" w:hAnsi="Consolas" w:cs="Consolas"/>
+          <w:color w:val="000000"/>
+          <w:sz w:val="19"/>
+          <w:szCs w:val="19"/>
+        </w:rPr>
+        <w:t>Forest.</w:t>
+      </w:r>
+      <w:r>
+        <w:rPr>
+          <w:rFonts w:ascii="Consolas" w:hAnsi="Consolas" w:cs="Consolas"/>
+          <w:color w:val="0000FF"/>
+          <w:sz w:val="19"/>
+          <w:szCs w:val="19"/>
+        </w:rPr>
+        <w:t>&lt;</w:t>
+      </w:r>
+      <w:proofErr w:type="gramEnd"/>
+      <w:r>
+        <w:rPr>
+          <w:rFonts w:ascii="Consolas" w:hAnsi="Consolas" w:cs="Consolas"/>
+          <w:color w:val="0000FF"/>
+          <w:sz w:val="19"/>
+          <w:szCs w:val="19"/>
+        </w:rPr>
+        <w:t>/</w:t>
       </w:r>
       <w:r>
         <w:rPr>
@@ -26344,6 +26293,8 @@
         </w:rPr>
         <w:t>&gt;</w:t>
       </w:r>
+      <w:bookmarkEnd w:id="6"/>
+      <w:bookmarkEnd w:id="7"/>
     </w:p>
     <w:sectPr>
       <w:pgSz w:w="11906" w:h="16838"/>
@@ -27083,7 +27034,7 @@
 </file>
 
 <file path=customXml/itemProps1.xml><?xml version="1.0" encoding="utf-8"?>
-<ds:datastoreItem xmlns:ds="http://schemas.openxmlformats.org/officeDocument/2006/customXml" ds:itemID="{26EDE1DA-E9D1-4E83-BF52-F9A8784AEF1D}">
+<ds:datastoreItem xmlns:ds="http://schemas.openxmlformats.org/officeDocument/2006/customXml" ds:itemID="{8A9D1850-5955-407C-A1DE-6CD7858304EA}">
   <ds:schemaRefs>
     <ds:schemaRef ds:uri="http://schemas.openxmlformats.org/officeDocument/2006/bibliography"/>
   </ds:schemaRefs>

</xml_diff>